<commit_message>
Updated Due Dates MS1
</commit_message>
<xml_diff>
--- a/MS1/FinalProject_MS1.docx
+++ b/MS1/FinalProject_MS1.docx
@@ -84,8 +84,6 @@
       <w:r>
         <w:t>3</w:t>
       </w:r>
-      <w:bookmarkStart w:id="0" w:name="_GoBack"/>
-      <w:bookmarkEnd w:id="0"/>
     </w:p>
     <w:p>
       <w:pPr>
@@ -898,7 +896,7 @@
         <w:spacing w:line="254" w:lineRule="auto"/>
       </w:pPr>
       <w:r>
-        <w:t>Due Dates</w:t>
+        <w:t>Due Dates (updated)</w:t>
       </w:r>
     </w:p>
     <w:p>
@@ -990,7 +988,7 @@
       </w:r>
       <w:r>
         <w:tab/>
-        <w:t>Due: Apr 11</w:t>
+        <w:t>Due: Apr 4</w:t>
       </w:r>
       <w:r>
         <w:rPr>
@@ -1028,7 +1026,7 @@
       </w:r>
       <w:r>
         <w:tab/>
-        <w:t>Due: Apr 12</w:t>
+        <w:t>Due: Apr 5</w:t>
       </w:r>
       <w:r>
         <w:rPr>
@@ -1058,7 +1056,7 @@
       </w:r>
       <w:r>
         <w:tab/>
-        <w:t>Due: Apr 14</w:t>
+        <w:t>Due: Apr 10</w:t>
       </w:r>
       <w:r>
         <w:rPr>
@@ -1067,7 +1065,7 @@
         <w:t>th</w:t>
       </w:r>
       <w:r>
-        <w:t xml:space="preserve">, 2 days </w:t>
+        <w:t xml:space="preserve">, 3 days </w:t>
       </w:r>
     </w:p>
     <w:p>
@@ -1081,6 +1079,8 @@
         <w:spacing w:line="240" w:lineRule="auto"/>
         <w:ind w:left="1080"/>
       </w:pPr>
+      <w:bookmarkStart w:id="0" w:name="_GoBack"/>
+      <w:bookmarkEnd w:id="0"/>
     </w:p>
     <w:p>
       <w:pPr>
@@ -3152,18 +3152,7 @@
           <w:sz w:val="22"/>
           <w:highlight w:val="white"/>
         </w:rPr>
-        <w:t>DAY_</w:t>
-      </w:r>
-      <w:proofErr w:type="gramStart"/>
-      <w:r>
-        <w:rPr>
-          <w:rFonts w:ascii="Consolas" w:hAnsi="Consolas" w:cs="Consolas"/>
-          <w:b/>
-          <w:color w:val="6F008A"/>
-          <w:sz w:val="22"/>
-          <w:highlight w:val="white"/>
-        </w:rPr>
-        <w:t>ERROR</w:t>
+        <w:t>DAY_ERROR</w:t>
       </w:r>
       <w:r>
         <w:rPr>
@@ -3175,7 +3164,6 @@
         </w:rPr>
         <w:t xml:space="preserve">  4</w:t>
       </w:r>
-      <w:proofErr w:type="gramEnd"/>
       <w:r>
         <w:rPr>
           <w:rFonts w:ascii="Consolas" w:hAnsi="Consolas" w:cs="Consolas"/>
@@ -3226,7 +3214,6 @@
         </w:rPr>
       </w:pPr>
       <w:proofErr w:type="spellStart"/>
-      <w:proofErr w:type="gramStart"/>
       <w:r>
         <w:rPr>
           <w:rFonts w:ascii="Consolas" w:hAnsi="Consolas" w:cs="Consolas"/>
@@ -3238,7 +3225,6 @@
         <w:t>int</w:t>
       </w:r>
       <w:proofErr w:type="spellEnd"/>
-      <w:proofErr w:type="gramEnd"/>
       <w:r>
         <w:rPr>
           <w:rFonts w:ascii="Consolas" w:hAnsi="Consolas" w:cs="Consolas"/>
@@ -3363,7 +3349,6 @@
           <w:highlight w:val="white"/>
         </w:rPr>
       </w:pPr>
-      <w:proofErr w:type="gramStart"/>
       <w:r>
         <w:rPr>
           <w:rFonts w:ascii="Consolas" w:hAnsi="Consolas" w:cs="Consolas"/>
@@ -3372,18 +3357,7 @@
           <w:sz w:val="22"/>
           <w:highlight w:val="white"/>
         </w:rPr>
-        <w:t>implemented</w:t>
-      </w:r>
-      <w:proofErr w:type="gramEnd"/>
-      <w:r>
-        <w:rPr>
-          <w:rFonts w:ascii="Consolas" w:hAnsi="Consolas" w:cs="Consolas"/>
-          <w:b/>
-          <w:color w:val="FF0000"/>
-          <w:sz w:val="22"/>
-          <w:highlight w:val="white"/>
-        </w:rPr>
-        <w:t xml:space="preserve"> and provided)</w:t>
+        <w:t>implemented and provided)</w:t>
       </w:r>
     </w:p>
     <w:p>
@@ -3514,7 +3488,6 @@
           <w:highlight w:val="white"/>
         </w:rPr>
       </w:pPr>
-      <w:proofErr w:type="gramStart"/>
       <w:r>
         <w:rPr>
           <w:rFonts w:ascii="Consolas" w:hAnsi="Consolas" w:cs="Consolas"/>
@@ -3525,7 +3498,6 @@
         </w:rPr>
         <w:t>void</w:t>
       </w:r>
-      <w:proofErr w:type="gramEnd"/>
       <w:r>
         <w:rPr>
           <w:rFonts w:ascii="Consolas" w:hAnsi="Consolas" w:cs="Consolas"/>
@@ -3801,6 +3773,7 @@
       <w:pPr>
         <w:spacing w:line="257" w:lineRule="auto"/>
         <w:ind w:left="720" w:hanging="720"/>
+        <w:jc w:val="both"/>
         <w:rPr>
           <w:highlight w:val="white"/>
         </w:rPr>
@@ -3926,7 +3899,6 @@
         <w:t xml:space="preserve"> </w:t>
       </w:r>
       <w:proofErr w:type="spellStart"/>
-      <w:proofErr w:type="gramStart"/>
       <w:r>
         <w:rPr>
           <w:rFonts w:ascii="Consolas" w:hAnsi="Consolas"/>
@@ -3947,7 +3919,6 @@
         <w:t>(</w:t>
       </w:r>
       <w:proofErr w:type="spellStart"/>
-      <w:proofErr w:type="gramEnd"/>
       <w:r>
         <w:rPr>
           <w:rFonts w:ascii="Consolas" w:hAnsi="Consolas"/>
@@ -4215,41 +4186,13 @@
         <w:rPr>
           <w:highlight w:val="white"/>
         </w:rPr>
-        <w:t>, sets the comparator value to 0</w:t>
-      </w:r>
-      <w:r>
-        <w:rPr>
-          <w:highlight w:val="white"/>
-        </w:rPr>
         <w:t xml:space="preserve"> and</w:t>
       </w:r>
       <w:r>
         <w:rPr>
           <w:highlight w:val="white"/>
         </w:rPr>
-        <w:t xml:space="preserve"> </w:t>
-      </w:r>
-      <w:r>
-        <w:rPr>
-          <w:highlight w:val="white"/>
-        </w:rPr>
-        <w:t xml:space="preserve">sets the </w:t>
-      </w:r>
-      <w:r>
-        <w:rPr>
-          <w:highlight w:val="white"/>
-        </w:rPr>
-        <w:t xml:space="preserve">error state to </w:t>
-      </w:r>
-      <w:r>
-        <w:rPr>
-          <w:rFonts w:ascii="Consolas" w:hAnsi="Consolas" w:cs="Consolas"/>
-          <w:b/>
-          <w:color w:val="6F008A"/>
-          <w:sz w:val="22"/>
-          <w:highlight w:val="white"/>
-        </w:rPr>
-        <w:t>NO_ERROR</w:t>
+        <w:t xml:space="preserve"> sets the comparator value to 0</w:t>
       </w:r>
       <w:r>
         <w:rPr>
@@ -5431,15 +5374,11 @@
     </w:p>
     <w:p>
       <w:pPr>
-        <w:pStyle w:val="ListParagraph"/>
-        <w:numPr>
-          <w:ilvl w:val="0"/>
-          <w:numId w:val="27"/>
-        </w:numPr>
         <w:autoSpaceDE w:val="0"/>
         <w:autoSpaceDN w:val="0"/>
         <w:adjustRightInd w:val="0"/>
         <w:spacing w:after="0" w:line="240" w:lineRule="auto"/>
+        <w:ind w:firstLine="720"/>
         <w:rPr>
           <w:highlight w:val="white"/>
         </w:rPr>
@@ -5552,15 +5491,11 @@
     </w:p>
     <w:p>
       <w:pPr>
-        <w:pStyle w:val="ListParagraph"/>
-        <w:numPr>
-          <w:ilvl w:val="0"/>
-          <w:numId w:val="27"/>
-        </w:numPr>
         <w:autoSpaceDE w:val="0"/>
         <w:autoSpaceDN w:val="0"/>
         <w:adjustRightInd w:val="0"/>
         <w:spacing w:after="0" w:line="240" w:lineRule="auto"/>
+        <w:ind w:firstLine="720"/>
         <w:rPr>
           <w:highlight w:val="white"/>
         </w:rPr>
@@ -5753,694 +5688,6 @@
           <w:highlight w:val="white"/>
         </w:rPr>
         <w:t>);</w:t>
-      </w:r>
-    </w:p>
-    <w:p>
-      <w:pPr>
-        <w:pStyle w:val="ListParagraph"/>
-        <w:numPr>
-          <w:ilvl w:val="0"/>
-          <w:numId w:val="25"/>
-        </w:numPr>
-        <w:autoSpaceDE w:val="0"/>
-        <w:autoSpaceDN w:val="0"/>
-        <w:adjustRightInd w:val="0"/>
-        <w:spacing w:after="0" w:line="240" w:lineRule="auto"/>
-        <w:rPr>
-          <w:highlight w:val="white"/>
-        </w:rPr>
-      </w:pPr>
-      <w:r>
-        <w:rPr>
-          <w:highlight w:val="white"/>
-        </w:rPr>
-        <w:t>This function r</w:t>
-      </w:r>
-      <w:r>
-        <w:rPr>
-          <w:highlight w:val="white"/>
-        </w:rPr>
-        <w:t xml:space="preserve">eads the </w:t>
-      </w:r>
-      <w:r>
-        <w:rPr>
-          <w:highlight w:val="white"/>
-        </w:rPr>
-        <w:t>d</w:t>
-      </w:r>
-      <w:r>
-        <w:rPr>
-          <w:highlight w:val="white"/>
-        </w:rPr>
-        <w:t xml:space="preserve">ate </w:t>
-      </w:r>
-      <w:r>
-        <w:rPr>
-          <w:highlight w:val="white"/>
-        </w:rPr>
-        <w:t xml:space="preserve">from the console </w:t>
-      </w:r>
-      <w:r>
-        <w:rPr>
-          <w:highlight w:val="white"/>
-        </w:rPr>
-        <w:t>in the</w:t>
-      </w:r>
-      <w:r>
-        <w:rPr>
-          <w:highlight w:val="white"/>
-        </w:rPr>
-        <w:t xml:space="preserve"> </w:t>
-      </w:r>
-      <w:r>
-        <w:rPr>
-          <w:highlight w:val="white"/>
-        </w:rPr>
-        <w:t>following format: YYYY</w:t>
-      </w:r>
-      <w:proofErr w:type="gramStart"/>
-      <w:r>
-        <w:rPr>
-          <w:highlight w:val="white"/>
-        </w:rPr>
-        <w:t>?MM</w:t>
-      </w:r>
-      <w:proofErr w:type="gramEnd"/>
-      <w:r>
-        <w:rPr>
-          <w:highlight w:val="white"/>
-        </w:rPr>
-        <w:t>?</w:t>
-      </w:r>
-      <w:r>
-        <w:rPr>
-          <w:highlight w:val="white"/>
-        </w:rPr>
-        <w:t>DD (</w:t>
-      </w:r>
-      <w:r>
-        <w:rPr>
-          <w:highlight w:val="white"/>
-        </w:rPr>
-        <w:t>e</w:t>
-      </w:r>
-      <w:r>
-        <w:rPr>
-          <w:highlight w:val="white"/>
-        </w:rPr>
-        <w:t>.g.</w:t>
-      </w:r>
-      <w:r>
-        <w:rPr>
-          <w:highlight w:val="white"/>
-        </w:rPr>
-        <w:t xml:space="preserve"> 2016</w:t>
-      </w:r>
-      <w:r>
-        <w:rPr>
-          <w:highlight w:val="white"/>
-        </w:rPr>
-        <w:t>/03/24</w:t>
-      </w:r>
-      <w:r>
-        <w:rPr>
-          <w:highlight w:val="white"/>
-        </w:rPr>
-        <w:t xml:space="preserve"> or 2016-03-24</w:t>
-      </w:r>
-      <w:r>
-        <w:rPr>
-          <w:highlight w:val="white"/>
-        </w:rPr>
-        <w:t xml:space="preserve">). </w:t>
-      </w:r>
-    </w:p>
-    <w:p>
-      <w:pPr>
-        <w:pStyle w:val="ListParagraph"/>
-        <w:numPr>
-          <w:ilvl w:val="0"/>
-          <w:numId w:val="25"/>
-        </w:numPr>
-        <w:autoSpaceDE w:val="0"/>
-        <w:autoSpaceDN w:val="0"/>
-        <w:adjustRightInd w:val="0"/>
-        <w:spacing w:after="0" w:line="240" w:lineRule="auto"/>
-        <w:rPr>
-          <w:highlight w:val="white"/>
-        </w:rPr>
-      </w:pPr>
-      <w:r>
-        <w:rPr>
-          <w:highlight w:val="white"/>
-        </w:rPr>
-        <w:t xml:space="preserve">This function </w:t>
-      </w:r>
-      <w:r>
-        <w:rPr>
-          <w:highlight w:val="white"/>
-        </w:rPr>
-        <w:t>does</w:t>
-      </w:r>
-      <w:r>
-        <w:rPr>
-          <w:highlight w:val="white"/>
-        </w:rPr>
-        <w:t xml:space="preserve"> not prompt </w:t>
-      </w:r>
-      <w:r>
-        <w:rPr>
-          <w:highlight w:val="white"/>
-        </w:rPr>
-        <w:t>the user</w:t>
-      </w:r>
-      <w:r>
-        <w:rPr>
-          <w:highlight w:val="white"/>
-        </w:rPr>
-        <w:t xml:space="preserve">. </w:t>
-      </w:r>
-    </w:p>
-    <w:p>
-      <w:pPr>
-        <w:pStyle w:val="ListParagraph"/>
-        <w:numPr>
-          <w:ilvl w:val="0"/>
-          <w:numId w:val="25"/>
-        </w:numPr>
-        <w:autoSpaceDE w:val="0"/>
-        <w:autoSpaceDN w:val="0"/>
-        <w:adjustRightInd w:val="0"/>
-        <w:spacing w:after="0" w:line="240" w:lineRule="auto"/>
-        <w:rPr>
-          <w:highlight w:val="white"/>
-        </w:rPr>
-      </w:pPr>
-      <w:r>
-        <w:rPr>
-          <w:highlight w:val="white"/>
-        </w:rPr>
-        <w:t xml:space="preserve">If </w:t>
-      </w:r>
-      <w:proofErr w:type="spellStart"/>
-      <w:r>
-        <w:rPr>
-          <w:rFonts w:ascii="Consolas" w:hAnsi="Consolas" w:cs="Consolas"/>
-          <w:b/>
-          <w:color w:val="000000"/>
-          <w:sz w:val="22"/>
-          <w:highlight w:val="white"/>
-        </w:rPr>
-        <w:t>istr</w:t>
-      </w:r>
-      <w:proofErr w:type="spellEnd"/>
-      <w:r>
-        <w:rPr>
-          <w:rFonts w:cstheme="minorHAnsi"/>
-          <w:color w:val="000000"/>
-          <w:szCs w:val="24"/>
-          <w:highlight w:val="white"/>
-        </w:rPr>
-        <w:t xml:space="preserve"> </w:t>
-      </w:r>
-      <w:r>
-        <w:rPr>
-          <w:highlight w:val="white"/>
-        </w:rPr>
-        <w:t>fails at any point</w:t>
-      </w:r>
-      <w:r>
-        <w:rPr>
-          <w:highlight w:val="white"/>
-        </w:rPr>
-        <w:t xml:space="preserve"> (i</w:t>
-      </w:r>
-      <w:r>
-        <w:rPr>
-          <w:highlight w:val="white"/>
-        </w:rPr>
-        <w:t xml:space="preserve">f </w:t>
-      </w:r>
-      <w:proofErr w:type="spellStart"/>
-      <w:r>
-        <w:rPr>
-          <w:rFonts w:ascii="Consolas" w:hAnsi="Consolas" w:cs="Consolas"/>
-          <w:b/>
-          <w:color w:val="000000"/>
-          <w:sz w:val="22"/>
-          <w:highlight w:val="white"/>
-        </w:rPr>
-        <w:t>istr</w:t>
-      </w:r>
-      <w:proofErr w:type="spellEnd"/>
-      <w:r>
-        <w:rPr>
-          <w:highlight w:val="white"/>
-        </w:rPr>
-        <w:t xml:space="preserve"> fail</w:t>
-      </w:r>
-      <w:r>
-        <w:rPr>
-          <w:highlight w:val="white"/>
-        </w:rPr>
-        <w:t>s</w:t>
-      </w:r>
-      <w:r>
-        <w:rPr>
-          <w:highlight w:val="white"/>
-        </w:rPr>
-        <w:t xml:space="preserve">, </w:t>
-      </w:r>
-      <w:r>
-        <w:rPr>
-          <w:highlight w:val="white"/>
-        </w:rPr>
-        <w:t>the function</w:t>
-      </w:r>
-      <w:r>
-        <w:rPr>
-          <w:highlight w:val="white"/>
-        </w:rPr>
-        <w:t xml:space="preserve"> </w:t>
-      </w:r>
-      <w:proofErr w:type="spellStart"/>
-      <w:proofErr w:type="gramStart"/>
-      <w:r>
-        <w:rPr>
-          <w:rFonts w:ascii="Consolas" w:hAnsi="Consolas" w:cs="Consolas"/>
-          <w:b/>
-          <w:color w:val="000000"/>
-          <w:sz w:val="22"/>
-          <w:highlight w:val="white"/>
-        </w:rPr>
-        <w:t>istr.fail</w:t>
-      </w:r>
-      <w:proofErr w:type="spellEnd"/>
-      <w:r>
-        <w:rPr>
-          <w:rFonts w:ascii="Consolas" w:hAnsi="Consolas" w:cs="Consolas"/>
-          <w:b/>
-          <w:color w:val="000000"/>
-          <w:sz w:val="22"/>
-          <w:highlight w:val="white"/>
-        </w:rPr>
-        <w:t>(</w:t>
-      </w:r>
-      <w:proofErr w:type="gramEnd"/>
-      <w:r>
-        <w:rPr>
-          <w:rFonts w:ascii="Consolas" w:hAnsi="Consolas" w:cs="Consolas"/>
-          <w:b/>
-          <w:color w:val="000000"/>
-          <w:sz w:val="22"/>
-          <w:highlight w:val="white"/>
-        </w:rPr>
-        <w:t>)</w:t>
-      </w:r>
-      <w:r>
-        <w:rPr>
-          <w:highlight w:val="white"/>
-        </w:rPr>
-        <w:t xml:space="preserve"> returns </w:t>
-      </w:r>
-      <w:r>
-        <w:rPr>
-          <w:rFonts w:ascii="Consolas" w:hAnsi="Consolas" w:cs="Consolas"/>
-          <w:b/>
-          <w:color w:val="000000"/>
-          <w:sz w:val="22"/>
-          <w:highlight w:val="white"/>
-        </w:rPr>
-        <w:t>t</w:t>
-      </w:r>
-      <w:r>
-        <w:rPr>
-          <w:rFonts w:ascii="Consolas" w:hAnsi="Consolas" w:cs="Consolas"/>
-          <w:b/>
-          <w:color w:val="000000"/>
-          <w:sz w:val="22"/>
-          <w:highlight w:val="white"/>
-        </w:rPr>
-        <w:t>rue</w:t>
-      </w:r>
-      <w:r>
-        <w:rPr>
-          <w:highlight w:val="white"/>
-        </w:rPr>
-        <w:t>)</w:t>
-      </w:r>
-      <w:r>
-        <w:rPr>
-          <w:highlight w:val="white"/>
-        </w:rPr>
-        <w:t xml:space="preserve">, </w:t>
-      </w:r>
-      <w:r>
-        <w:rPr>
-          <w:highlight w:val="white"/>
-        </w:rPr>
-        <w:t>this function</w:t>
-      </w:r>
-      <w:r>
-        <w:rPr>
-          <w:highlight w:val="white"/>
-        </w:rPr>
-        <w:t xml:space="preserve"> set</w:t>
-      </w:r>
-      <w:r>
-        <w:rPr>
-          <w:highlight w:val="white"/>
-        </w:rPr>
-        <w:t>s</w:t>
-      </w:r>
-      <w:r>
-        <w:rPr>
-          <w:highlight w:val="white"/>
-        </w:rPr>
-        <w:t xml:space="preserve"> the</w:t>
-      </w:r>
-      <w:r>
-        <w:rPr>
-          <w:highlight w:val="white"/>
-        </w:rPr>
-        <w:t xml:space="preserve"> error state</w:t>
-      </w:r>
-      <w:r>
-        <w:rPr>
-          <w:rFonts w:cstheme="minorHAnsi"/>
-          <w:color w:val="000000"/>
-          <w:szCs w:val="24"/>
-          <w:highlight w:val="white"/>
-        </w:rPr>
-        <w:t xml:space="preserve"> </w:t>
-      </w:r>
-      <w:r>
-        <w:rPr>
-          <w:highlight w:val="white"/>
-        </w:rPr>
-        <w:t>to</w:t>
-      </w:r>
-      <w:r>
-        <w:rPr>
-          <w:rFonts w:cstheme="minorHAnsi"/>
-          <w:color w:val="000000"/>
-          <w:szCs w:val="24"/>
-          <w:highlight w:val="white"/>
-        </w:rPr>
-        <w:t xml:space="preserve"> </w:t>
-      </w:r>
-      <w:r>
-        <w:rPr>
-          <w:rFonts w:ascii="Consolas" w:hAnsi="Consolas" w:cs="Consolas"/>
-          <w:b/>
-          <w:color w:val="6F008A"/>
-          <w:sz w:val="22"/>
-          <w:highlight w:val="white"/>
-        </w:rPr>
-        <w:t>CIN_FAILED</w:t>
-      </w:r>
-      <w:r>
-        <w:rPr>
-          <w:rFonts w:cstheme="minorHAnsi"/>
-          <w:color w:val="6F008A"/>
-          <w:szCs w:val="24"/>
-          <w:highlight w:val="white"/>
-        </w:rPr>
-        <w:t xml:space="preserve"> </w:t>
-      </w:r>
-      <w:r>
-        <w:rPr>
-          <w:highlight w:val="white"/>
-        </w:rPr>
-        <w:t xml:space="preserve">and </w:t>
-      </w:r>
-      <w:r>
-        <w:rPr>
-          <w:highlight w:val="white"/>
-        </w:rPr>
-        <w:t>does</w:t>
-      </w:r>
-      <w:r>
-        <w:rPr>
-          <w:highlight w:val="white"/>
-        </w:rPr>
-        <w:t xml:space="preserve"> NOT clear</w:t>
-      </w:r>
-      <w:r>
-        <w:rPr>
-          <w:rFonts w:cstheme="minorHAnsi"/>
-          <w:color w:val="000000"/>
-          <w:szCs w:val="24"/>
-          <w:highlight w:val="white"/>
-        </w:rPr>
-        <w:t xml:space="preserve"> </w:t>
-      </w:r>
-      <w:proofErr w:type="spellStart"/>
-      <w:r>
-        <w:rPr>
-          <w:rFonts w:ascii="Consolas" w:hAnsi="Consolas" w:cs="Consolas"/>
-          <w:b/>
-          <w:color w:val="000000"/>
-          <w:sz w:val="22"/>
-          <w:highlight w:val="white"/>
-        </w:rPr>
-        <w:t>istr</w:t>
-      </w:r>
-      <w:proofErr w:type="spellEnd"/>
-      <w:r>
-        <w:rPr>
-          <w:highlight w:val="white"/>
-        </w:rPr>
-        <w:t>.</w:t>
-      </w:r>
-      <w:r>
-        <w:rPr>
-          <w:highlight w:val="white"/>
-        </w:rPr>
-        <w:t xml:space="preserve"> </w:t>
-      </w:r>
-    </w:p>
-    <w:p>
-      <w:pPr>
-        <w:pStyle w:val="ListParagraph"/>
-        <w:numPr>
-          <w:ilvl w:val="0"/>
-          <w:numId w:val="25"/>
-        </w:numPr>
-        <w:autoSpaceDE w:val="0"/>
-        <w:autoSpaceDN w:val="0"/>
-        <w:adjustRightInd w:val="0"/>
-        <w:spacing w:after="0" w:line="240" w:lineRule="auto"/>
-        <w:rPr>
-          <w:highlight w:val="white"/>
-        </w:rPr>
-      </w:pPr>
-      <w:r>
-        <w:rPr>
-          <w:highlight w:val="white"/>
-        </w:rPr>
-        <w:t>I</w:t>
-      </w:r>
-      <w:r>
-        <w:rPr>
-          <w:highlight w:val="white"/>
-        </w:rPr>
-        <w:t xml:space="preserve">f </w:t>
-      </w:r>
-      <w:r>
-        <w:rPr>
-          <w:highlight w:val="white"/>
-        </w:rPr>
-        <w:t xml:space="preserve">your </w:t>
-      </w:r>
-      <w:proofErr w:type="gramStart"/>
-      <w:r>
-        <w:rPr>
-          <w:rFonts w:ascii="Consolas" w:hAnsi="Consolas" w:cs="Consolas"/>
-          <w:b/>
-          <w:color w:val="000000"/>
-          <w:sz w:val="22"/>
-          <w:highlight w:val="white"/>
-        </w:rPr>
-        <w:t>read(</w:t>
-      </w:r>
-      <w:proofErr w:type="gramEnd"/>
-      <w:r>
-        <w:rPr>
-          <w:rFonts w:ascii="Consolas" w:hAnsi="Consolas" w:cs="Consolas"/>
-          <w:b/>
-          <w:color w:val="000000"/>
-          <w:sz w:val="22"/>
-          <w:highlight w:val="white"/>
-        </w:rPr>
-        <w:t>)</w:t>
-      </w:r>
-      <w:r>
-        <w:rPr>
-          <w:highlight w:val="white"/>
-        </w:rPr>
-        <w:t xml:space="preserve"> function reads the</w:t>
-      </w:r>
-      <w:r>
-        <w:rPr>
-          <w:highlight w:val="white"/>
-        </w:rPr>
-        <w:t xml:space="preserve"> numbers</w:t>
-      </w:r>
-      <w:r>
-        <w:rPr>
-          <w:highlight w:val="white"/>
-        </w:rPr>
-        <w:t xml:space="preserve"> </w:t>
-      </w:r>
-      <w:r>
-        <w:rPr>
-          <w:highlight w:val="white"/>
-        </w:rPr>
-        <w:t>successfully</w:t>
-      </w:r>
-      <w:r>
-        <w:rPr>
-          <w:highlight w:val="white"/>
-        </w:rPr>
-        <w:t xml:space="preserve">, </w:t>
-      </w:r>
-      <w:r>
-        <w:rPr>
-          <w:highlight w:val="white"/>
-        </w:rPr>
-        <w:t xml:space="preserve">and the read values are valid, it stores them into the instance variables. Otherwise, your function does not change the current object. </w:t>
-      </w:r>
-    </w:p>
-    <w:p>
-      <w:pPr>
-        <w:pStyle w:val="ListParagraph"/>
-        <w:numPr>
-          <w:ilvl w:val="0"/>
-          <w:numId w:val="25"/>
-        </w:numPr>
-        <w:autoSpaceDE w:val="0"/>
-        <w:autoSpaceDN w:val="0"/>
-        <w:adjustRightInd w:val="0"/>
-        <w:spacing w:after="0" w:line="240" w:lineRule="auto"/>
-        <w:rPr>
-          <w:highlight w:val="white"/>
-        </w:rPr>
-      </w:pPr>
-      <w:r>
-        <w:rPr>
-          <w:highlight w:val="white"/>
-        </w:rPr>
-        <w:t>Regardless</w:t>
-      </w:r>
-      <w:r>
-        <w:rPr>
-          <w:highlight w:val="white"/>
-        </w:rPr>
-        <w:t xml:space="preserve"> of </w:t>
-      </w:r>
-      <w:r>
-        <w:rPr>
-          <w:highlight w:val="white"/>
-        </w:rPr>
-        <w:t>the result of th</w:t>
-      </w:r>
-      <w:r>
-        <w:rPr>
-          <w:highlight w:val="white"/>
-        </w:rPr>
-        <w:t>e</w:t>
-      </w:r>
-      <w:r>
-        <w:rPr>
-          <w:highlight w:val="white"/>
-        </w:rPr>
-        <w:t xml:space="preserve"> input</w:t>
-      </w:r>
-      <w:r>
-        <w:rPr>
-          <w:highlight w:val="white"/>
-        </w:rPr>
-        <w:t xml:space="preserve"> process, </w:t>
-      </w:r>
-      <w:r>
-        <w:rPr>
-          <w:highlight w:val="white"/>
-        </w:rPr>
-        <w:t>your</w:t>
-      </w:r>
-      <w:r>
-        <w:rPr>
-          <w:highlight w:val="white"/>
-        </w:rPr>
-        <w:t xml:space="preserve"> function</w:t>
-      </w:r>
-      <w:r>
-        <w:rPr>
-          <w:highlight w:val="white"/>
-        </w:rPr>
-        <w:t xml:space="preserve"> return</w:t>
-      </w:r>
-      <w:r>
-        <w:rPr>
-          <w:highlight w:val="white"/>
-        </w:rPr>
-        <w:t>s a reference to</w:t>
-      </w:r>
-      <w:r>
-        <w:rPr>
-          <w:highlight w:val="white"/>
-        </w:rPr>
-        <w:t xml:space="preserve"> the </w:t>
-      </w:r>
-      <w:proofErr w:type="spellStart"/>
-      <w:r>
-        <w:rPr>
-          <w:rFonts w:ascii="Consolas" w:hAnsi="Consolas"/>
-          <w:b/>
-          <w:sz w:val="22"/>
-          <w:highlight w:val="white"/>
-        </w:rPr>
-        <w:t>std</w:t>
-      </w:r>
-      <w:proofErr w:type="spellEnd"/>
-      <w:r>
-        <w:rPr>
-          <w:rFonts w:ascii="Consolas" w:hAnsi="Consolas"/>
-          <w:b/>
-          <w:sz w:val="22"/>
-          <w:highlight w:val="white"/>
-        </w:rPr>
-        <w:t>::</w:t>
-      </w:r>
-      <w:proofErr w:type="spellStart"/>
-      <w:r>
-        <w:rPr>
-          <w:rFonts w:ascii="Consolas" w:hAnsi="Consolas"/>
-          <w:b/>
-          <w:sz w:val="22"/>
-          <w:highlight w:val="white"/>
-        </w:rPr>
-        <w:t>istream</w:t>
-      </w:r>
-      <w:proofErr w:type="spellEnd"/>
-      <w:r>
-        <w:rPr>
-          <w:highlight w:val="white"/>
-        </w:rPr>
-        <w:t xml:space="preserve"> </w:t>
-      </w:r>
-      <w:r>
-        <w:rPr>
-          <w:highlight w:val="white"/>
-        </w:rPr>
-        <w:t>object</w:t>
-      </w:r>
-      <w:r>
-        <w:rPr>
-          <w:highlight w:val="white"/>
-        </w:rPr>
-        <w:t xml:space="preserve">. </w:t>
       </w:r>
     </w:p>
     <w:p>
@@ -6454,17 +5701,315 @@
           <w:highlight w:val="white"/>
         </w:rPr>
       </w:pPr>
-    </w:p>
-    <w:p>
-      <w:pPr>
-        <w:spacing w:after="0" w:line="257" w:lineRule="auto"/>
-        <w:rPr>
-          <w:rFonts w:ascii="Consolas" w:hAnsi="Consolas" w:cs="Consolas"/>
-          <w:b/>
-          <w:color w:val="000000"/>
-          <w:sz w:val="22"/>
-        </w:rPr>
-      </w:pPr>
+      <w:r>
+        <w:rPr>
+          <w:highlight w:val="white"/>
+        </w:rPr>
+        <w:t>This function r</w:t>
+      </w:r>
+      <w:r>
+        <w:rPr>
+          <w:highlight w:val="white"/>
+        </w:rPr>
+        <w:t xml:space="preserve">eads the </w:t>
+      </w:r>
+      <w:r>
+        <w:rPr>
+          <w:highlight w:val="white"/>
+        </w:rPr>
+        <w:t>d</w:t>
+      </w:r>
+      <w:r>
+        <w:rPr>
+          <w:highlight w:val="white"/>
+        </w:rPr>
+        <w:t xml:space="preserve">ate </w:t>
+      </w:r>
+      <w:r>
+        <w:rPr>
+          <w:highlight w:val="white"/>
+        </w:rPr>
+        <w:t>from the console</w:t>
+      </w:r>
+      <w:r>
+        <w:rPr>
+          <w:highlight w:val="white"/>
+        </w:rPr>
+        <w:t xml:space="preserve"> </w:t>
+      </w:r>
+      <w:r>
+        <w:rPr>
+          <w:highlight w:val="white"/>
+        </w:rPr>
+        <w:t>in the</w:t>
+      </w:r>
+      <w:r>
+        <w:rPr>
+          <w:highlight w:val="white"/>
+        </w:rPr>
+        <w:t xml:space="preserve"> </w:t>
+      </w:r>
+      <w:r>
+        <w:rPr>
+          <w:highlight w:val="white"/>
+        </w:rPr>
+        <w:t>following format: YYYY</w:t>
+      </w:r>
+      <w:proofErr w:type="gramStart"/>
+      <w:r>
+        <w:rPr>
+          <w:highlight w:val="white"/>
+        </w:rPr>
+        <w:t>?MM</w:t>
+      </w:r>
+      <w:proofErr w:type="gramEnd"/>
+      <w:r>
+        <w:rPr>
+          <w:highlight w:val="white"/>
+        </w:rPr>
+        <w:t>?</w:t>
+      </w:r>
+      <w:r>
+        <w:rPr>
+          <w:highlight w:val="white"/>
+        </w:rPr>
+        <w:t>DD (</w:t>
+      </w:r>
+      <w:r>
+        <w:rPr>
+          <w:highlight w:val="white"/>
+        </w:rPr>
+        <w:t>e</w:t>
+      </w:r>
+      <w:r>
+        <w:rPr>
+          <w:highlight w:val="white"/>
+        </w:rPr>
+        <w:t>.g.</w:t>
+      </w:r>
+      <w:r>
+        <w:rPr>
+          <w:highlight w:val="white"/>
+        </w:rPr>
+        <w:t xml:space="preserve"> 2016</w:t>
+      </w:r>
+      <w:r>
+        <w:rPr>
+          <w:highlight w:val="white"/>
+        </w:rPr>
+        <w:t>/03/24</w:t>
+      </w:r>
+      <w:r>
+        <w:rPr>
+          <w:highlight w:val="white"/>
+        </w:rPr>
+        <w:t xml:space="preserve"> or 2016-03-24</w:t>
+      </w:r>
+      <w:r>
+        <w:rPr>
+          <w:highlight w:val="white"/>
+        </w:rPr>
+        <w:t xml:space="preserve">). This function </w:t>
+      </w:r>
+      <w:r>
+        <w:rPr>
+          <w:highlight w:val="white"/>
+        </w:rPr>
+        <w:t>does</w:t>
+      </w:r>
+      <w:r>
+        <w:rPr>
+          <w:highlight w:val="white"/>
+        </w:rPr>
+        <w:t xml:space="preserve"> not prompt </w:t>
+      </w:r>
+      <w:r>
+        <w:rPr>
+          <w:highlight w:val="white"/>
+        </w:rPr>
+        <w:t>the user</w:t>
+      </w:r>
+      <w:r>
+        <w:rPr>
+          <w:highlight w:val="white"/>
+        </w:rPr>
+        <w:t>. If</w:t>
+      </w:r>
+      <w:r>
+        <w:rPr>
+          <w:highlight w:val="white"/>
+        </w:rPr>
+        <w:t xml:space="preserve"> </w:t>
+      </w:r>
+      <w:proofErr w:type="spellStart"/>
+      <w:r>
+        <w:rPr>
+          <w:rFonts w:ascii="Consolas" w:hAnsi="Consolas" w:cs="Consolas"/>
+          <w:b/>
+          <w:color w:val="000000"/>
+          <w:sz w:val="22"/>
+          <w:highlight w:val="white"/>
+        </w:rPr>
+        <w:t>istr</w:t>
+      </w:r>
+      <w:proofErr w:type="spellEnd"/>
+      <w:r>
+        <w:rPr>
+          <w:rFonts w:cstheme="minorHAnsi"/>
+          <w:color w:val="000000"/>
+          <w:szCs w:val="24"/>
+          <w:highlight w:val="white"/>
+        </w:rPr>
+        <w:t xml:space="preserve"> </w:t>
+      </w:r>
+      <w:r>
+        <w:rPr>
+          <w:highlight w:val="white"/>
+        </w:rPr>
+        <w:t xml:space="preserve">fails at any point, </w:t>
+      </w:r>
+      <w:r>
+        <w:rPr>
+          <w:highlight w:val="white"/>
+        </w:rPr>
+        <w:t>this function</w:t>
+      </w:r>
+      <w:r>
+        <w:rPr>
+          <w:highlight w:val="white"/>
+        </w:rPr>
+        <w:t xml:space="preserve"> set</w:t>
+      </w:r>
+      <w:r>
+        <w:rPr>
+          <w:highlight w:val="white"/>
+        </w:rPr>
+        <w:t>s</w:t>
+      </w:r>
+      <w:r>
+        <w:rPr>
+          <w:highlight w:val="white"/>
+        </w:rPr>
+        <w:t xml:space="preserve"> the</w:t>
+      </w:r>
+      <w:r>
+        <w:rPr>
+          <w:highlight w:val="white"/>
+        </w:rPr>
+        <w:t xml:space="preserve"> error state</w:t>
+      </w:r>
+      <w:r>
+        <w:rPr>
+          <w:rFonts w:cstheme="minorHAnsi"/>
+          <w:color w:val="000000"/>
+          <w:szCs w:val="24"/>
+          <w:highlight w:val="white"/>
+        </w:rPr>
+        <w:t xml:space="preserve"> </w:t>
+      </w:r>
+      <w:r>
+        <w:rPr>
+          <w:highlight w:val="white"/>
+        </w:rPr>
+        <w:t>to</w:t>
+      </w:r>
+      <w:r>
+        <w:rPr>
+          <w:rFonts w:cstheme="minorHAnsi"/>
+          <w:color w:val="000000"/>
+          <w:szCs w:val="24"/>
+          <w:highlight w:val="white"/>
+        </w:rPr>
+        <w:t xml:space="preserve"> </w:t>
+      </w:r>
+      <w:r>
+        <w:rPr>
+          <w:rFonts w:ascii="Consolas" w:hAnsi="Consolas" w:cs="Consolas"/>
+          <w:b/>
+          <w:color w:val="6F008A"/>
+          <w:sz w:val="22"/>
+          <w:highlight w:val="white"/>
+        </w:rPr>
+        <w:t>CIN_FAILED</w:t>
+      </w:r>
+      <w:r>
+        <w:rPr>
+          <w:rFonts w:cstheme="minorHAnsi"/>
+          <w:color w:val="6F008A"/>
+          <w:szCs w:val="24"/>
+          <w:highlight w:val="white"/>
+        </w:rPr>
+        <w:t xml:space="preserve"> </w:t>
+      </w:r>
+      <w:r>
+        <w:rPr>
+          <w:highlight w:val="white"/>
+        </w:rPr>
+        <w:t xml:space="preserve">and </w:t>
+      </w:r>
+      <w:r>
+        <w:rPr>
+          <w:highlight w:val="white"/>
+        </w:rPr>
+        <w:t>does</w:t>
+      </w:r>
+      <w:r>
+        <w:rPr>
+          <w:highlight w:val="white"/>
+        </w:rPr>
+        <w:t xml:space="preserve"> NOT clear</w:t>
+      </w:r>
+      <w:r>
+        <w:rPr>
+          <w:rFonts w:cstheme="minorHAnsi"/>
+          <w:color w:val="000000"/>
+          <w:szCs w:val="24"/>
+          <w:highlight w:val="white"/>
+        </w:rPr>
+        <w:t xml:space="preserve"> </w:t>
+      </w:r>
+      <w:proofErr w:type="spellStart"/>
+      <w:r>
+        <w:rPr>
+          <w:rFonts w:ascii="Consolas" w:hAnsi="Consolas" w:cs="Consolas"/>
+          <w:b/>
+          <w:color w:val="000000"/>
+          <w:sz w:val="22"/>
+          <w:highlight w:val="white"/>
+        </w:rPr>
+        <w:t>istr</w:t>
+      </w:r>
+      <w:proofErr w:type="spellEnd"/>
+      <w:r>
+        <w:rPr>
+          <w:highlight w:val="white"/>
+        </w:rPr>
+        <w:t>.</w:t>
+      </w:r>
+      <w:r>
+        <w:rPr>
+          <w:highlight w:val="white"/>
+        </w:rPr>
+        <w:t xml:space="preserve"> If </w:t>
+      </w:r>
+      <w:proofErr w:type="spellStart"/>
+      <w:r>
+        <w:rPr>
+          <w:rFonts w:ascii="Consolas" w:hAnsi="Consolas" w:cs="Consolas"/>
+          <w:b/>
+          <w:color w:val="000000"/>
+          <w:sz w:val="22"/>
+          <w:highlight w:val="white"/>
+        </w:rPr>
+        <w:t>istr</w:t>
+      </w:r>
+      <w:proofErr w:type="spellEnd"/>
+      <w:r>
+        <w:rPr>
+          <w:highlight w:val="white"/>
+        </w:rPr>
+        <w:t xml:space="preserve"> has failed, a call to </w:t>
+      </w:r>
       <w:proofErr w:type="spellStart"/>
       <w:proofErr w:type="gramStart"/>
       <w:r>
@@ -6475,6 +6020,236 @@
           <w:sz w:val="22"/>
           <w:highlight w:val="white"/>
         </w:rPr>
+        <w:t>istr.fail</w:t>
+      </w:r>
+      <w:proofErr w:type="spellEnd"/>
+      <w:r>
+        <w:rPr>
+          <w:rFonts w:ascii="Consolas" w:hAnsi="Consolas" w:cs="Consolas"/>
+          <w:b/>
+          <w:color w:val="000000"/>
+          <w:sz w:val="22"/>
+          <w:highlight w:val="white"/>
+        </w:rPr>
+        <w:t>(</w:t>
+      </w:r>
+      <w:proofErr w:type="gramEnd"/>
+      <w:r>
+        <w:rPr>
+          <w:rFonts w:ascii="Consolas" w:hAnsi="Consolas" w:cs="Consolas"/>
+          <w:b/>
+          <w:color w:val="000000"/>
+          <w:sz w:val="22"/>
+          <w:highlight w:val="white"/>
+        </w:rPr>
+        <w:t>)</w:t>
+      </w:r>
+      <w:r>
+        <w:rPr>
+          <w:highlight w:val="white"/>
+        </w:rPr>
+        <w:t xml:space="preserve"> returns true.</w:t>
+      </w:r>
+      <w:r>
+        <w:rPr>
+          <w:highlight w:val="white"/>
+        </w:rPr>
+        <w:t xml:space="preserve"> I</w:t>
+      </w:r>
+      <w:r>
+        <w:rPr>
+          <w:highlight w:val="white"/>
+        </w:rPr>
+        <w:t xml:space="preserve">f </w:t>
+      </w:r>
+      <w:r>
+        <w:rPr>
+          <w:highlight w:val="white"/>
+        </w:rPr>
+        <w:t xml:space="preserve">your </w:t>
+      </w:r>
+      <w:proofErr w:type="gramStart"/>
+      <w:r>
+        <w:rPr>
+          <w:rFonts w:ascii="Consolas" w:hAnsi="Consolas" w:cs="Consolas"/>
+          <w:b/>
+          <w:color w:val="000000"/>
+          <w:sz w:val="22"/>
+          <w:highlight w:val="white"/>
+        </w:rPr>
+        <w:t>read(</w:t>
+      </w:r>
+      <w:proofErr w:type="gramEnd"/>
+      <w:r>
+        <w:rPr>
+          <w:rFonts w:ascii="Consolas" w:hAnsi="Consolas" w:cs="Consolas"/>
+          <w:b/>
+          <w:color w:val="000000"/>
+          <w:sz w:val="22"/>
+          <w:highlight w:val="white"/>
+        </w:rPr>
+        <w:t>)</w:t>
+      </w:r>
+      <w:r>
+        <w:rPr>
+          <w:highlight w:val="white"/>
+        </w:rPr>
+        <w:t xml:space="preserve"> function reads the</w:t>
+      </w:r>
+      <w:r>
+        <w:rPr>
+          <w:highlight w:val="white"/>
+        </w:rPr>
+        <w:t xml:space="preserve"> numbers</w:t>
+      </w:r>
+      <w:r>
+        <w:rPr>
+          <w:highlight w:val="white"/>
+        </w:rPr>
+        <w:t xml:space="preserve"> </w:t>
+      </w:r>
+      <w:r>
+        <w:rPr>
+          <w:highlight w:val="white"/>
+        </w:rPr>
+        <w:t>successfully</w:t>
+      </w:r>
+      <w:r>
+        <w:rPr>
+          <w:highlight w:val="white"/>
+        </w:rPr>
+        <w:t xml:space="preserve">, </w:t>
+      </w:r>
+      <w:r>
+        <w:rPr>
+          <w:highlight w:val="white"/>
+        </w:rPr>
+        <w:t>Regardless</w:t>
+      </w:r>
+      <w:r>
+        <w:rPr>
+          <w:highlight w:val="white"/>
+        </w:rPr>
+        <w:t xml:space="preserve"> of </w:t>
+      </w:r>
+      <w:r>
+        <w:rPr>
+          <w:highlight w:val="white"/>
+        </w:rPr>
+        <w:t>the result of this input</w:t>
+      </w:r>
+      <w:r>
+        <w:rPr>
+          <w:highlight w:val="white"/>
+        </w:rPr>
+        <w:t xml:space="preserve"> process, </w:t>
+      </w:r>
+      <w:r>
+        <w:rPr>
+          <w:highlight w:val="white"/>
+        </w:rPr>
+        <w:t>this function</w:t>
+      </w:r>
+      <w:r>
+        <w:rPr>
+          <w:highlight w:val="white"/>
+        </w:rPr>
+        <w:t xml:space="preserve"> return</w:t>
+      </w:r>
+      <w:r>
+        <w:rPr>
+          <w:highlight w:val="white"/>
+        </w:rPr>
+        <w:t>s a reference to</w:t>
+      </w:r>
+      <w:r>
+        <w:rPr>
+          <w:highlight w:val="white"/>
+        </w:rPr>
+        <w:t xml:space="preserve"> the </w:t>
+      </w:r>
+      <w:proofErr w:type="spellStart"/>
+      <w:r>
+        <w:rPr>
+          <w:rFonts w:ascii="Consolas" w:hAnsi="Consolas"/>
+          <w:b/>
+          <w:sz w:val="22"/>
+          <w:highlight w:val="white"/>
+        </w:rPr>
+        <w:t>std</w:t>
+      </w:r>
+      <w:proofErr w:type="spellEnd"/>
+      <w:r>
+        <w:rPr>
+          <w:rFonts w:ascii="Consolas" w:hAnsi="Consolas"/>
+          <w:b/>
+          <w:sz w:val="22"/>
+          <w:highlight w:val="white"/>
+        </w:rPr>
+        <w:t>::</w:t>
+      </w:r>
+      <w:proofErr w:type="spellStart"/>
+      <w:r>
+        <w:rPr>
+          <w:rFonts w:ascii="Consolas" w:hAnsi="Consolas"/>
+          <w:b/>
+          <w:sz w:val="22"/>
+          <w:highlight w:val="white"/>
+        </w:rPr>
+        <w:t>istream</w:t>
+      </w:r>
+      <w:proofErr w:type="spellEnd"/>
+      <w:r>
+        <w:rPr>
+          <w:highlight w:val="white"/>
+        </w:rPr>
+        <w:t xml:space="preserve"> </w:t>
+      </w:r>
+      <w:r>
+        <w:rPr>
+          <w:highlight w:val="white"/>
+        </w:rPr>
+        <w:t>object</w:t>
+      </w:r>
+      <w:r>
+        <w:rPr>
+          <w:highlight w:val="white"/>
+        </w:rPr>
+        <w:t xml:space="preserve">. </w:t>
+      </w:r>
+    </w:p>
+    <w:p>
+      <w:pPr>
+        <w:autoSpaceDE w:val="0"/>
+        <w:autoSpaceDN w:val="0"/>
+        <w:adjustRightInd w:val="0"/>
+        <w:spacing w:after="0" w:line="240" w:lineRule="auto"/>
+        <w:ind w:left="630"/>
+        <w:rPr>
+          <w:highlight w:val="white"/>
+        </w:rPr>
+      </w:pPr>
+    </w:p>
+    <w:p>
+      <w:pPr>
+        <w:spacing w:after="0" w:line="257" w:lineRule="auto"/>
+        <w:rPr>
+          <w:rFonts w:ascii="Consolas" w:hAnsi="Consolas" w:cs="Consolas"/>
+          <w:b/>
+          <w:color w:val="000000"/>
+          <w:sz w:val="22"/>
+        </w:rPr>
+      </w:pPr>
+      <w:proofErr w:type="spellStart"/>
+      <w:proofErr w:type="gramStart"/>
+      <w:r>
+        <w:rPr>
+          <w:rFonts w:ascii="Consolas" w:hAnsi="Consolas" w:cs="Consolas"/>
+          <w:b/>
+          <w:color w:val="000000"/>
+          <w:sz w:val="22"/>
+          <w:highlight w:val="white"/>
+        </w:rPr>
         <w:t>std</w:t>
       </w:r>
       <w:proofErr w:type="spellEnd"/>
@@ -6611,11 +6386,7 @@
     </w:p>
     <w:p>
       <w:pPr>
-        <w:pStyle w:val="ListParagraph"/>
-        <w:numPr>
-          <w:ilvl w:val="0"/>
-          <w:numId w:val="26"/>
-        </w:numPr>
+        <w:ind w:left="720"/>
         <w:rPr>
           <w:highlight w:val="white"/>
         </w:rPr>
@@ -6756,7 +6527,13 @@
         <w:rPr>
           <w:highlight w:val="white"/>
         </w:rPr>
-        <w:t>then return</w:t>
+        <w:t xml:space="preserve">then </w:t>
+      </w:r>
+      <w:r>
+        <w:rPr>
+          <w:highlight w:val="white"/>
+        </w:rPr>
+        <w:t>return</w:t>
       </w:r>
       <w:r>
         <w:rPr>
@@ -6887,11 +6664,165 @@
     </w:p>
     <w:p>
       <w:pPr>
-        <w:pStyle w:val="ListParagraph"/>
-        <w:numPr>
-          <w:ilvl w:val="0"/>
-          <w:numId w:val="26"/>
-        </w:numPr>
+        <w:ind w:left="720"/>
+        <w:rPr>
+          <w:highlight w:val="white"/>
+        </w:rPr>
+      </w:pPr>
+      <w:r>
+        <w:rPr>
+          <w:highlight w:val="white"/>
+        </w:rPr>
+        <w:t>This operator</w:t>
+      </w:r>
+      <w:r>
+        <w:rPr>
+          <w:highlight w:val="white"/>
+        </w:rPr>
+        <w:t xml:space="preserve"> work</w:t>
+      </w:r>
+      <w:r>
+        <w:rPr>
+          <w:highlight w:val="white"/>
+        </w:rPr>
+        <w:t>s</w:t>
+      </w:r>
+      <w:r>
+        <w:rPr>
+          <w:highlight w:val="white"/>
+        </w:rPr>
+        <w:t xml:space="preserve"> with</w:t>
+      </w:r>
+      <w:r>
+        <w:rPr>
+          <w:highlight w:val="white"/>
+        </w:rPr>
+        <w:t xml:space="preserve"> </w:t>
+      </w:r>
+      <w:proofErr w:type="gramStart"/>
+      <w:r>
+        <w:rPr>
+          <w:highlight w:val="white"/>
+        </w:rPr>
+        <w:t>an</w:t>
+      </w:r>
+      <w:proofErr w:type="gramEnd"/>
+      <w:r>
+        <w:rPr>
+          <w:highlight w:val="white"/>
+        </w:rPr>
+        <w:t xml:space="preserve"> </w:t>
+      </w:r>
+      <w:proofErr w:type="spellStart"/>
+      <w:r>
+        <w:rPr>
+          <w:rFonts w:ascii="Consolas" w:hAnsi="Consolas"/>
+          <w:b/>
+          <w:sz w:val="22"/>
+          <w:highlight w:val="white"/>
+        </w:rPr>
+        <w:t>std</w:t>
+      </w:r>
+      <w:proofErr w:type="spellEnd"/>
+      <w:r>
+        <w:rPr>
+          <w:rFonts w:ascii="Consolas" w:hAnsi="Consolas"/>
+          <w:b/>
+          <w:sz w:val="22"/>
+          <w:highlight w:val="white"/>
+        </w:rPr>
+        <w:t>::</w:t>
+      </w:r>
+      <w:proofErr w:type="spellStart"/>
+      <w:r>
+        <w:rPr>
+          <w:rFonts w:ascii="Consolas" w:hAnsi="Consolas"/>
+          <w:b/>
+          <w:sz w:val="22"/>
+          <w:highlight w:val="white"/>
+        </w:rPr>
+        <w:t>ostream</w:t>
+      </w:r>
+      <w:proofErr w:type="spellEnd"/>
+      <w:r>
+        <w:rPr>
+          <w:rFonts w:cstheme="minorHAnsi"/>
+          <w:b/>
+          <w:highlight w:val="white"/>
+        </w:rPr>
+        <w:t xml:space="preserve"> </w:t>
+      </w:r>
+      <w:r>
+        <w:rPr>
+          <w:rFonts w:cstheme="minorHAnsi"/>
+          <w:highlight w:val="white"/>
+        </w:rPr>
+        <w:t>object</w:t>
+      </w:r>
+      <w:r>
+        <w:rPr>
+          <w:highlight w:val="white"/>
+        </w:rPr>
+        <w:t xml:space="preserve"> </w:t>
+      </w:r>
+      <w:r>
+        <w:rPr>
+          <w:highlight w:val="white"/>
+        </w:rPr>
+        <w:t xml:space="preserve">to print a </w:t>
+      </w:r>
+      <w:r>
+        <w:rPr>
+          <w:highlight w:val="white"/>
+        </w:rPr>
+        <w:t>d</w:t>
+      </w:r>
+      <w:r>
+        <w:rPr>
+          <w:highlight w:val="white"/>
+        </w:rPr>
+        <w:t>ate</w:t>
+      </w:r>
+      <w:r>
+        <w:rPr>
+          <w:highlight w:val="white"/>
+        </w:rPr>
+        <w:t xml:space="preserve"> to the console. </w:t>
+      </w:r>
+    </w:p>
+    <w:p>
+      <w:pPr>
+        <w:rPr>
+          <w:rFonts w:ascii="Consolas" w:hAnsi="Consolas"/>
+          <w:b/>
+          <w:sz w:val="22"/>
+          <w:highlight w:val="white"/>
+        </w:rPr>
+      </w:pPr>
+      <w:proofErr w:type="gramStart"/>
+      <w:r>
+        <w:rPr>
+          <w:rFonts w:ascii="Consolas" w:hAnsi="Consolas"/>
+          <w:b/>
+          <w:sz w:val="22"/>
+          <w:highlight w:val="white"/>
+        </w:rPr>
+        <w:t>operator</w:t>
+      </w:r>
+      <w:proofErr w:type="gramEnd"/>
+      <w:r>
+        <w:rPr>
+          <w:rFonts w:ascii="Consolas" w:hAnsi="Consolas"/>
+          <w:b/>
+          <w:sz w:val="22"/>
+          <w:highlight w:val="white"/>
+        </w:rPr>
+        <w:t>&gt;&gt;</w:t>
+      </w:r>
+    </w:p>
+    <w:p>
+      <w:pPr>
+        <w:ind w:left="720"/>
         <w:rPr>
           <w:highlight w:val="white"/>
         </w:rPr>
@@ -6944,20 +6875,17 @@
           <w:sz w:val="22"/>
           <w:highlight w:val="white"/>
         </w:rPr>
-        <w:t>ostream</w:t>
+        <w:t>istream</w:t>
       </w:r>
       <w:proofErr w:type="spellEnd"/>
       <w:r>
         <w:rPr>
-          <w:rFonts w:cstheme="minorHAnsi"/>
-          <w:b/>
           <w:highlight w:val="white"/>
         </w:rPr>
         <w:t xml:space="preserve"> </w:t>
       </w:r>
       <w:r>
         <w:rPr>
-          <w:rFonts w:cstheme="minorHAnsi"/>
           <w:highlight w:val="white"/>
         </w:rPr>
         <w:t>object</w:t>
@@ -6966,112 +6894,7 @@
         <w:rPr>
           <w:highlight w:val="white"/>
         </w:rPr>
-        <w:t xml:space="preserve"> to print a date to the console. </w:t>
-      </w:r>
-    </w:p>
-    <w:p>
-      <w:pPr>
-        <w:rPr>
-          <w:rFonts w:ascii="Consolas" w:hAnsi="Consolas"/>
-          <w:b/>
-          <w:sz w:val="22"/>
-          <w:highlight w:val="white"/>
-        </w:rPr>
-      </w:pPr>
-      <w:proofErr w:type="gramStart"/>
-      <w:r>
-        <w:rPr>
-          <w:rFonts w:ascii="Consolas" w:hAnsi="Consolas"/>
-          <w:b/>
-          <w:sz w:val="22"/>
-          <w:highlight w:val="white"/>
-        </w:rPr>
-        <w:t>operator</w:t>
-      </w:r>
-      <w:proofErr w:type="gramEnd"/>
-      <w:r>
-        <w:rPr>
-          <w:rFonts w:ascii="Consolas" w:hAnsi="Consolas"/>
-          <w:b/>
-          <w:sz w:val="22"/>
-          <w:highlight w:val="white"/>
-        </w:rPr>
-        <w:t>&gt;&gt;</w:t>
-      </w:r>
-    </w:p>
-    <w:p>
-      <w:pPr>
-        <w:pStyle w:val="ListParagraph"/>
-        <w:numPr>
-          <w:ilvl w:val="0"/>
-          <w:numId w:val="26"/>
-        </w:numPr>
-        <w:rPr>
-          <w:highlight w:val="white"/>
-        </w:rPr>
-      </w:pPr>
-      <w:r>
-        <w:rPr>
-          <w:highlight w:val="white"/>
-        </w:rPr>
-        <w:t xml:space="preserve">This operator works with </w:t>
-      </w:r>
-      <w:proofErr w:type="gramStart"/>
-      <w:r>
-        <w:rPr>
-          <w:highlight w:val="white"/>
-        </w:rPr>
-        <w:t>an</w:t>
-      </w:r>
-      <w:proofErr w:type="gramEnd"/>
-      <w:r>
-        <w:rPr>
-          <w:highlight w:val="white"/>
-        </w:rPr>
         <w:t xml:space="preserve"> </w:t>
-      </w:r>
-      <w:proofErr w:type="spellStart"/>
-      <w:r>
-        <w:rPr>
-          <w:rFonts w:ascii="Consolas" w:hAnsi="Consolas"/>
-          <w:b/>
-          <w:sz w:val="22"/>
-          <w:highlight w:val="white"/>
-        </w:rPr>
-        <w:t>std</w:t>
-      </w:r>
-      <w:proofErr w:type="spellEnd"/>
-      <w:r>
-        <w:rPr>
-          <w:rFonts w:ascii="Consolas" w:hAnsi="Consolas"/>
-          <w:b/>
-          <w:sz w:val="22"/>
-          <w:highlight w:val="white"/>
-        </w:rPr>
-        <w:t>::</w:t>
-      </w:r>
-      <w:proofErr w:type="spellStart"/>
-      <w:r>
-        <w:rPr>
-          <w:rFonts w:ascii="Consolas" w:hAnsi="Consolas"/>
-          <w:b/>
-          <w:sz w:val="22"/>
-          <w:highlight w:val="white"/>
-        </w:rPr>
-        <w:t>istream</w:t>
-      </w:r>
-      <w:proofErr w:type="spellEnd"/>
-      <w:r>
-        <w:rPr>
-          <w:highlight w:val="white"/>
-        </w:rPr>
-        <w:t xml:space="preserve"> </w:t>
-      </w:r>
-      <w:r>
-        <w:rPr>
-          <w:highlight w:val="white"/>
-        </w:rPr>
-        <w:t xml:space="preserve">object </w:t>
       </w:r>
       <w:r>
         <w:rPr>
@@ -7472,23 +7295,7 @@
           <w:color w:val="000000"/>
           <w:szCs w:val="24"/>
         </w:rPr>
-        <w:t xml:space="preserve"> with the tester </w:t>
-      </w:r>
-      <w:r>
-        <w:rPr>
-          <w:rFonts w:eastAsia="Times New Roman" w:cstheme="minorHAnsi"/>
-          <w:color w:val="000000"/>
-          <w:szCs w:val="24"/>
-        </w:rPr>
-        <w:t xml:space="preserve">program </w:t>
-      </w:r>
-      <w:r>
-        <w:rPr>
-          <w:rFonts w:eastAsia="Times New Roman" w:cstheme="minorHAnsi"/>
-          <w:color w:val="000000"/>
-          <w:szCs w:val="24"/>
-        </w:rPr>
-        <w:t>to your matrix account. Compile and run your code and make sure everything works properly.</w:t>
+        <w:t xml:space="preserve"> with the tester to your matrix account. Compile and run your code and make sure everything works properly.</w:t>
       </w:r>
     </w:p>
     <w:p>
@@ -7571,7 +7378,6 @@
           <w:szCs w:val="24"/>
           <w:lang w:eastAsia="en-CA"/>
         </w:rPr>
-        <w:lastRenderedPageBreak/>
         <w:br/>
       </w:r>
       <w:r>
@@ -7640,6 +7446,7 @@
           <w:szCs w:val="24"/>
           <w:lang w:eastAsia="en-CA"/>
         </w:rPr>
+        <w:lastRenderedPageBreak/>
         <w:t>and</w:t>
       </w:r>
       <w:proofErr w:type="gramEnd"/>
@@ -7786,7 +7593,7 @@
           <w:rPr>
             <w:noProof/>
           </w:rPr>
-          <w:t>1</w:t>
+          <w:t>4</w:t>
         </w:r>
         <w:r>
           <w:rPr>
@@ -8260,304 +8067,6 @@
     </w:lvl>
   </w:abstractNum>
   <w:abstractNum w:abstractNumId="4" w15:restartNumberingAfterBreak="0">
-    <w:nsid w:val="2A1C417D"/>
-    <w:multiLevelType w:val="multilevel"/>
-    <w:tmpl w:val="9D762E0C"/>
-    <w:lvl w:ilvl="0">
-      <w:start w:val="1"/>
-      <w:numFmt w:val="bullet"/>
-      <w:lvlText w:val=""/>
-      <w:lvlJc w:val="left"/>
-      <w:pPr>
-        <w:tabs>
-          <w:tab w:val="num" w:pos="720"/>
-        </w:tabs>
-        <w:ind w:left="720" w:hanging="360"/>
-      </w:pPr>
-      <w:rPr>
-        <w:rFonts w:ascii="Symbol" w:hAnsi="Symbol" w:hint="default"/>
-        <w:sz w:val="20"/>
-      </w:rPr>
-    </w:lvl>
-    <w:lvl w:ilvl="1">
-      <w:start w:val="1"/>
-      <w:numFmt w:val="bullet"/>
-      <w:lvlText w:val="o"/>
-      <w:lvlJc w:val="left"/>
-      <w:pPr>
-        <w:tabs>
-          <w:tab w:val="num" w:pos="1440"/>
-        </w:tabs>
-        <w:ind w:left="1440" w:hanging="360"/>
-      </w:pPr>
-      <w:rPr>
-        <w:rFonts w:ascii="Courier New" w:hAnsi="Courier New" w:cs="Times New Roman" w:hint="default"/>
-        <w:sz w:val="20"/>
-      </w:rPr>
-    </w:lvl>
-    <w:lvl w:ilvl="2">
-      <w:start w:val="1"/>
-      <w:numFmt w:val="bullet"/>
-      <w:lvlText w:val=""/>
-      <w:lvlJc w:val="left"/>
-      <w:pPr>
-        <w:tabs>
-          <w:tab w:val="num" w:pos="2160"/>
-        </w:tabs>
-        <w:ind w:left="2160" w:hanging="360"/>
-      </w:pPr>
-      <w:rPr>
-        <w:rFonts w:ascii="Wingdings" w:hAnsi="Wingdings" w:hint="default"/>
-        <w:sz w:val="20"/>
-      </w:rPr>
-    </w:lvl>
-    <w:lvl w:ilvl="3">
-      <w:start w:val="1"/>
-      <w:numFmt w:val="bullet"/>
-      <w:lvlText w:val=""/>
-      <w:lvlJc w:val="left"/>
-      <w:pPr>
-        <w:tabs>
-          <w:tab w:val="num" w:pos="2880"/>
-        </w:tabs>
-        <w:ind w:left="2880" w:hanging="360"/>
-      </w:pPr>
-      <w:rPr>
-        <w:rFonts w:ascii="Wingdings" w:hAnsi="Wingdings" w:hint="default"/>
-        <w:sz w:val="20"/>
-      </w:rPr>
-    </w:lvl>
-    <w:lvl w:ilvl="4">
-      <w:start w:val="1"/>
-      <w:numFmt w:val="bullet"/>
-      <w:lvlText w:val=""/>
-      <w:lvlJc w:val="left"/>
-      <w:pPr>
-        <w:tabs>
-          <w:tab w:val="num" w:pos="3600"/>
-        </w:tabs>
-        <w:ind w:left="3600" w:hanging="360"/>
-      </w:pPr>
-      <w:rPr>
-        <w:rFonts w:ascii="Wingdings" w:hAnsi="Wingdings" w:hint="default"/>
-        <w:sz w:val="20"/>
-      </w:rPr>
-    </w:lvl>
-    <w:lvl w:ilvl="5">
-      <w:start w:val="1"/>
-      <w:numFmt w:val="bullet"/>
-      <w:lvlText w:val=""/>
-      <w:lvlJc w:val="left"/>
-      <w:pPr>
-        <w:tabs>
-          <w:tab w:val="num" w:pos="4320"/>
-        </w:tabs>
-        <w:ind w:left="4320" w:hanging="360"/>
-      </w:pPr>
-      <w:rPr>
-        <w:rFonts w:ascii="Wingdings" w:hAnsi="Wingdings" w:hint="default"/>
-        <w:sz w:val="20"/>
-      </w:rPr>
-    </w:lvl>
-    <w:lvl w:ilvl="6">
-      <w:start w:val="1"/>
-      <w:numFmt w:val="bullet"/>
-      <w:lvlText w:val=""/>
-      <w:lvlJc w:val="left"/>
-      <w:pPr>
-        <w:tabs>
-          <w:tab w:val="num" w:pos="5040"/>
-        </w:tabs>
-        <w:ind w:left="5040" w:hanging="360"/>
-      </w:pPr>
-      <w:rPr>
-        <w:rFonts w:ascii="Wingdings" w:hAnsi="Wingdings" w:hint="default"/>
-        <w:sz w:val="20"/>
-      </w:rPr>
-    </w:lvl>
-    <w:lvl w:ilvl="7">
-      <w:start w:val="1"/>
-      <w:numFmt w:val="bullet"/>
-      <w:lvlText w:val=""/>
-      <w:lvlJc w:val="left"/>
-      <w:pPr>
-        <w:tabs>
-          <w:tab w:val="num" w:pos="5760"/>
-        </w:tabs>
-        <w:ind w:left="5760" w:hanging="360"/>
-      </w:pPr>
-      <w:rPr>
-        <w:rFonts w:ascii="Wingdings" w:hAnsi="Wingdings" w:hint="default"/>
-        <w:sz w:val="20"/>
-      </w:rPr>
-    </w:lvl>
-    <w:lvl w:ilvl="8">
-      <w:start w:val="1"/>
-      <w:numFmt w:val="bullet"/>
-      <w:lvlText w:val=""/>
-      <w:lvlJc w:val="left"/>
-      <w:pPr>
-        <w:tabs>
-          <w:tab w:val="num" w:pos="6480"/>
-        </w:tabs>
-        <w:ind w:left="6480" w:hanging="360"/>
-      </w:pPr>
-      <w:rPr>
-        <w:rFonts w:ascii="Wingdings" w:hAnsi="Wingdings" w:hint="default"/>
-        <w:sz w:val="20"/>
-      </w:rPr>
-    </w:lvl>
-  </w:abstractNum>
-  <w:abstractNum w:abstractNumId="5" w15:restartNumberingAfterBreak="0">
-    <w:nsid w:val="34BA0D8F"/>
-    <w:multiLevelType w:val="multilevel"/>
-    <w:tmpl w:val="9D762E0C"/>
-    <w:lvl w:ilvl="0">
-      <w:start w:val="1"/>
-      <w:numFmt w:val="bullet"/>
-      <w:lvlText w:val=""/>
-      <w:lvlJc w:val="left"/>
-      <w:pPr>
-        <w:tabs>
-          <w:tab w:val="num" w:pos="720"/>
-        </w:tabs>
-        <w:ind w:left="720" w:hanging="360"/>
-      </w:pPr>
-      <w:rPr>
-        <w:rFonts w:ascii="Symbol" w:hAnsi="Symbol" w:hint="default"/>
-        <w:sz w:val="20"/>
-      </w:rPr>
-    </w:lvl>
-    <w:lvl w:ilvl="1">
-      <w:start w:val="1"/>
-      <w:numFmt w:val="bullet"/>
-      <w:lvlText w:val="o"/>
-      <w:lvlJc w:val="left"/>
-      <w:pPr>
-        <w:tabs>
-          <w:tab w:val="num" w:pos="1440"/>
-        </w:tabs>
-        <w:ind w:left="1440" w:hanging="360"/>
-      </w:pPr>
-      <w:rPr>
-        <w:rFonts w:ascii="Courier New" w:hAnsi="Courier New" w:cs="Times New Roman" w:hint="default"/>
-        <w:sz w:val="20"/>
-      </w:rPr>
-    </w:lvl>
-    <w:lvl w:ilvl="2">
-      <w:start w:val="1"/>
-      <w:numFmt w:val="bullet"/>
-      <w:lvlText w:val=""/>
-      <w:lvlJc w:val="left"/>
-      <w:pPr>
-        <w:tabs>
-          <w:tab w:val="num" w:pos="2160"/>
-        </w:tabs>
-        <w:ind w:left="2160" w:hanging="360"/>
-      </w:pPr>
-      <w:rPr>
-        <w:rFonts w:ascii="Wingdings" w:hAnsi="Wingdings" w:hint="default"/>
-        <w:sz w:val="20"/>
-      </w:rPr>
-    </w:lvl>
-    <w:lvl w:ilvl="3">
-      <w:start w:val="1"/>
-      <w:numFmt w:val="bullet"/>
-      <w:lvlText w:val=""/>
-      <w:lvlJc w:val="left"/>
-      <w:pPr>
-        <w:tabs>
-          <w:tab w:val="num" w:pos="2880"/>
-        </w:tabs>
-        <w:ind w:left="2880" w:hanging="360"/>
-      </w:pPr>
-      <w:rPr>
-        <w:rFonts w:ascii="Wingdings" w:hAnsi="Wingdings" w:hint="default"/>
-        <w:sz w:val="20"/>
-      </w:rPr>
-    </w:lvl>
-    <w:lvl w:ilvl="4">
-      <w:start w:val="1"/>
-      <w:numFmt w:val="bullet"/>
-      <w:lvlText w:val=""/>
-      <w:lvlJc w:val="left"/>
-      <w:pPr>
-        <w:tabs>
-          <w:tab w:val="num" w:pos="3600"/>
-        </w:tabs>
-        <w:ind w:left="3600" w:hanging="360"/>
-      </w:pPr>
-      <w:rPr>
-        <w:rFonts w:ascii="Wingdings" w:hAnsi="Wingdings" w:hint="default"/>
-        <w:sz w:val="20"/>
-      </w:rPr>
-    </w:lvl>
-    <w:lvl w:ilvl="5">
-      <w:start w:val="1"/>
-      <w:numFmt w:val="bullet"/>
-      <w:lvlText w:val=""/>
-      <w:lvlJc w:val="left"/>
-      <w:pPr>
-        <w:tabs>
-          <w:tab w:val="num" w:pos="4320"/>
-        </w:tabs>
-        <w:ind w:left="4320" w:hanging="360"/>
-      </w:pPr>
-      <w:rPr>
-        <w:rFonts w:ascii="Wingdings" w:hAnsi="Wingdings" w:hint="default"/>
-        <w:sz w:val="20"/>
-      </w:rPr>
-    </w:lvl>
-    <w:lvl w:ilvl="6">
-      <w:start w:val="1"/>
-      <w:numFmt w:val="bullet"/>
-      <w:lvlText w:val=""/>
-      <w:lvlJc w:val="left"/>
-      <w:pPr>
-        <w:tabs>
-          <w:tab w:val="num" w:pos="5040"/>
-        </w:tabs>
-        <w:ind w:left="5040" w:hanging="360"/>
-      </w:pPr>
-      <w:rPr>
-        <w:rFonts w:ascii="Wingdings" w:hAnsi="Wingdings" w:hint="default"/>
-        <w:sz w:val="20"/>
-      </w:rPr>
-    </w:lvl>
-    <w:lvl w:ilvl="7">
-      <w:start w:val="1"/>
-      <w:numFmt w:val="bullet"/>
-      <w:lvlText w:val=""/>
-      <w:lvlJc w:val="left"/>
-      <w:pPr>
-        <w:tabs>
-          <w:tab w:val="num" w:pos="5760"/>
-        </w:tabs>
-        <w:ind w:left="5760" w:hanging="360"/>
-      </w:pPr>
-      <w:rPr>
-        <w:rFonts w:ascii="Wingdings" w:hAnsi="Wingdings" w:hint="default"/>
-        <w:sz w:val="20"/>
-      </w:rPr>
-    </w:lvl>
-    <w:lvl w:ilvl="8">
-      <w:start w:val="1"/>
-      <w:numFmt w:val="bullet"/>
-      <w:lvlText w:val=""/>
-      <w:lvlJc w:val="left"/>
-      <w:pPr>
-        <w:tabs>
-          <w:tab w:val="num" w:pos="6480"/>
-        </w:tabs>
-        <w:ind w:left="6480" w:hanging="360"/>
-      </w:pPr>
-      <w:rPr>
-        <w:rFonts w:ascii="Wingdings" w:hAnsi="Wingdings" w:hint="default"/>
-        <w:sz w:val="20"/>
-      </w:rPr>
-    </w:lvl>
-  </w:abstractNum>
-  <w:abstractNum w:abstractNumId="6" w15:restartNumberingAfterBreak="0">
     <w:nsid w:val="38141BCD"/>
     <w:multiLevelType w:val="hybridMultilevel"/>
     <w:tmpl w:val="55C0066A"/>
@@ -8670,7 +8179,7 @@
       </w:rPr>
     </w:lvl>
   </w:abstractNum>
-  <w:abstractNum w:abstractNumId="7" w15:restartNumberingAfterBreak="0">
+  <w:abstractNum w:abstractNumId="5" w15:restartNumberingAfterBreak="0">
     <w:nsid w:val="3D2B69B4"/>
     <w:multiLevelType w:val="hybridMultilevel"/>
     <w:tmpl w:val="C04255F0"/>
@@ -8783,7 +8292,7 @@
       </w:rPr>
     </w:lvl>
   </w:abstractNum>
-  <w:abstractNum w:abstractNumId="8" w15:restartNumberingAfterBreak="0">
+  <w:abstractNum w:abstractNumId="6" w15:restartNumberingAfterBreak="0">
     <w:nsid w:val="3F845B5C"/>
     <w:multiLevelType w:val="hybridMultilevel"/>
     <w:tmpl w:val="4482B70C"/>
@@ -8895,7 +8404,7 @@
       </w:rPr>
     </w:lvl>
   </w:abstractNum>
-  <w:abstractNum w:abstractNumId="9" w15:restartNumberingAfterBreak="0">
+  <w:abstractNum w:abstractNumId="7" w15:restartNumberingAfterBreak="0">
     <w:nsid w:val="44651E9D"/>
     <w:multiLevelType w:val="hybridMultilevel"/>
     <w:tmpl w:val="C3E26CB6"/>
@@ -8984,7 +8493,7 @@
       </w:pPr>
     </w:lvl>
   </w:abstractNum>
-  <w:abstractNum w:abstractNumId="10" w15:restartNumberingAfterBreak="0">
+  <w:abstractNum w:abstractNumId="8" w15:restartNumberingAfterBreak="0">
     <w:nsid w:val="447A34F1"/>
     <w:multiLevelType w:val="hybridMultilevel"/>
     <w:tmpl w:val="7A86E840"/>
@@ -9097,7 +8606,7 @@
       </w:rPr>
     </w:lvl>
   </w:abstractNum>
-  <w:abstractNum w:abstractNumId="11" w15:restartNumberingAfterBreak="0">
+  <w:abstractNum w:abstractNumId="9" w15:restartNumberingAfterBreak="0">
     <w:nsid w:val="45BF6C6C"/>
     <w:multiLevelType w:val="hybridMultilevel"/>
     <w:tmpl w:val="2160C140"/>
@@ -9210,7 +8719,7 @@
       </w:rPr>
     </w:lvl>
   </w:abstractNum>
-  <w:abstractNum w:abstractNumId="12" w15:restartNumberingAfterBreak="0">
+  <w:abstractNum w:abstractNumId="10" w15:restartNumberingAfterBreak="0">
     <w:nsid w:val="4FFE0F38"/>
     <w:multiLevelType w:val="hybridMultilevel"/>
     <w:tmpl w:val="3312830C"/>
@@ -9299,7 +8808,7 @@
       </w:pPr>
     </w:lvl>
   </w:abstractNum>
-  <w:abstractNum w:abstractNumId="13" w15:restartNumberingAfterBreak="0">
+  <w:abstractNum w:abstractNumId="11" w15:restartNumberingAfterBreak="0">
     <w:nsid w:val="590F5A66"/>
     <w:multiLevelType w:val="hybridMultilevel"/>
     <w:tmpl w:val="628ADEE6"/>
@@ -9412,7 +8921,7 @@
       </w:rPr>
     </w:lvl>
   </w:abstractNum>
-  <w:abstractNum w:abstractNumId="14" w15:restartNumberingAfterBreak="0">
+  <w:abstractNum w:abstractNumId="12" w15:restartNumberingAfterBreak="0">
     <w:nsid w:val="59BE23F7"/>
     <w:multiLevelType w:val="hybridMultilevel"/>
     <w:tmpl w:val="E41EF158"/>
@@ -9525,156 +9034,7 @@
       </w:rPr>
     </w:lvl>
   </w:abstractNum>
-  <w:abstractNum w:abstractNumId="15" w15:restartNumberingAfterBreak="0">
-    <w:nsid w:val="629A73F2"/>
-    <w:multiLevelType w:val="multilevel"/>
-    <w:tmpl w:val="9D762E0C"/>
-    <w:lvl w:ilvl="0">
-      <w:start w:val="1"/>
-      <w:numFmt w:val="bullet"/>
-      <w:lvlText w:val=""/>
-      <w:lvlJc w:val="left"/>
-      <w:pPr>
-        <w:tabs>
-          <w:tab w:val="num" w:pos="720"/>
-        </w:tabs>
-        <w:ind w:left="720" w:hanging="360"/>
-      </w:pPr>
-      <w:rPr>
-        <w:rFonts w:ascii="Symbol" w:hAnsi="Symbol" w:hint="default"/>
-        <w:sz w:val="20"/>
-      </w:rPr>
-    </w:lvl>
-    <w:lvl w:ilvl="1">
-      <w:start w:val="1"/>
-      <w:numFmt w:val="bullet"/>
-      <w:lvlText w:val="o"/>
-      <w:lvlJc w:val="left"/>
-      <w:pPr>
-        <w:tabs>
-          <w:tab w:val="num" w:pos="1440"/>
-        </w:tabs>
-        <w:ind w:left="1440" w:hanging="360"/>
-      </w:pPr>
-      <w:rPr>
-        <w:rFonts w:ascii="Courier New" w:hAnsi="Courier New" w:cs="Times New Roman" w:hint="default"/>
-        <w:sz w:val="20"/>
-      </w:rPr>
-    </w:lvl>
-    <w:lvl w:ilvl="2">
-      <w:start w:val="1"/>
-      <w:numFmt w:val="bullet"/>
-      <w:lvlText w:val=""/>
-      <w:lvlJc w:val="left"/>
-      <w:pPr>
-        <w:tabs>
-          <w:tab w:val="num" w:pos="2160"/>
-        </w:tabs>
-        <w:ind w:left="2160" w:hanging="360"/>
-      </w:pPr>
-      <w:rPr>
-        <w:rFonts w:ascii="Wingdings" w:hAnsi="Wingdings" w:hint="default"/>
-        <w:sz w:val="20"/>
-      </w:rPr>
-    </w:lvl>
-    <w:lvl w:ilvl="3">
-      <w:start w:val="1"/>
-      <w:numFmt w:val="bullet"/>
-      <w:lvlText w:val=""/>
-      <w:lvlJc w:val="left"/>
-      <w:pPr>
-        <w:tabs>
-          <w:tab w:val="num" w:pos="2880"/>
-        </w:tabs>
-        <w:ind w:left="2880" w:hanging="360"/>
-      </w:pPr>
-      <w:rPr>
-        <w:rFonts w:ascii="Wingdings" w:hAnsi="Wingdings" w:hint="default"/>
-        <w:sz w:val="20"/>
-      </w:rPr>
-    </w:lvl>
-    <w:lvl w:ilvl="4">
-      <w:start w:val="1"/>
-      <w:numFmt w:val="bullet"/>
-      <w:lvlText w:val=""/>
-      <w:lvlJc w:val="left"/>
-      <w:pPr>
-        <w:tabs>
-          <w:tab w:val="num" w:pos="3600"/>
-        </w:tabs>
-        <w:ind w:left="3600" w:hanging="360"/>
-      </w:pPr>
-      <w:rPr>
-        <w:rFonts w:ascii="Wingdings" w:hAnsi="Wingdings" w:hint="default"/>
-        <w:sz w:val="20"/>
-      </w:rPr>
-    </w:lvl>
-    <w:lvl w:ilvl="5">
-      <w:start w:val="1"/>
-      <w:numFmt w:val="bullet"/>
-      <w:lvlText w:val=""/>
-      <w:lvlJc w:val="left"/>
-      <w:pPr>
-        <w:tabs>
-          <w:tab w:val="num" w:pos="4320"/>
-        </w:tabs>
-        <w:ind w:left="4320" w:hanging="360"/>
-      </w:pPr>
-      <w:rPr>
-        <w:rFonts w:ascii="Wingdings" w:hAnsi="Wingdings" w:hint="default"/>
-        <w:sz w:val="20"/>
-      </w:rPr>
-    </w:lvl>
-    <w:lvl w:ilvl="6">
-      <w:start w:val="1"/>
-      <w:numFmt w:val="bullet"/>
-      <w:lvlText w:val=""/>
-      <w:lvlJc w:val="left"/>
-      <w:pPr>
-        <w:tabs>
-          <w:tab w:val="num" w:pos="5040"/>
-        </w:tabs>
-        <w:ind w:left="5040" w:hanging="360"/>
-      </w:pPr>
-      <w:rPr>
-        <w:rFonts w:ascii="Wingdings" w:hAnsi="Wingdings" w:hint="default"/>
-        <w:sz w:val="20"/>
-      </w:rPr>
-    </w:lvl>
-    <w:lvl w:ilvl="7">
-      <w:start w:val="1"/>
-      <w:numFmt w:val="bullet"/>
-      <w:lvlText w:val=""/>
-      <w:lvlJc w:val="left"/>
-      <w:pPr>
-        <w:tabs>
-          <w:tab w:val="num" w:pos="5760"/>
-        </w:tabs>
-        <w:ind w:left="5760" w:hanging="360"/>
-      </w:pPr>
-      <w:rPr>
-        <w:rFonts w:ascii="Wingdings" w:hAnsi="Wingdings" w:hint="default"/>
-        <w:sz w:val="20"/>
-      </w:rPr>
-    </w:lvl>
-    <w:lvl w:ilvl="8">
-      <w:start w:val="1"/>
-      <w:numFmt w:val="bullet"/>
-      <w:lvlText w:val=""/>
-      <w:lvlJc w:val="left"/>
-      <w:pPr>
-        <w:tabs>
-          <w:tab w:val="num" w:pos="6480"/>
-        </w:tabs>
-        <w:ind w:left="6480" w:hanging="360"/>
-      </w:pPr>
-      <w:rPr>
-        <w:rFonts w:ascii="Wingdings" w:hAnsi="Wingdings" w:hint="default"/>
-        <w:sz w:val="20"/>
-      </w:rPr>
-    </w:lvl>
-  </w:abstractNum>
-  <w:abstractNum w:abstractNumId="16" w15:restartNumberingAfterBreak="0">
+  <w:abstractNum w:abstractNumId="13" w15:restartNumberingAfterBreak="0">
     <w:nsid w:val="64613BD3"/>
     <w:multiLevelType w:val="hybridMultilevel"/>
     <w:tmpl w:val="73F4B140"/>
@@ -9764,156 +9124,7 @@
       </w:pPr>
     </w:lvl>
   </w:abstractNum>
-  <w:abstractNum w:abstractNumId="17" w15:restartNumberingAfterBreak="0">
-    <w:nsid w:val="6E434ACD"/>
-    <w:multiLevelType w:val="multilevel"/>
-    <w:tmpl w:val="9D762E0C"/>
-    <w:lvl w:ilvl="0">
-      <w:start w:val="1"/>
-      <w:numFmt w:val="bullet"/>
-      <w:lvlText w:val=""/>
-      <w:lvlJc w:val="left"/>
-      <w:pPr>
-        <w:tabs>
-          <w:tab w:val="num" w:pos="720"/>
-        </w:tabs>
-        <w:ind w:left="720" w:hanging="360"/>
-      </w:pPr>
-      <w:rPr>
-        <w:rFonts w:ascii="Symbol" w:hAnsi="Symbol" w:hint="default"/>
-        <w:sz w:val="20"/>
-      </w:rPr>
-    </w:lvl>
-    <w:lvl w:ilvl="1">
-      <w:start w:val="1"/>
-      <w:numFmt w:val="bullet"/>
-      <w:lvlText w:val="o"/>
-      <w:lvlJc w:val="left"/>
-      <w:pPr>
-        <w:tabs>
-          <w:tab w:val="num" w:pos="1440"/>
-        </w:tabs>
-        <w:ind w:left="1440" w:hanging="360"/>
-      </w:pPr>
-      <w:rPr>
-        <w:rFonts w:ascii="Courier New" w:hAnsi="Courier New" w:cs="Times New Roman" w:hint="default"/>
-        <w:sz w:val="20"/>
-      </w:rPr>
-    </w:lvl>
-    <w:lvl w:ilvl="2">
-      <w:start w:val="1"/>
-      <w:numFmt w:val="bullet"/>
-      <w:lvlText w:val=""/>
-      <w:lvlJc w:val="left"/>
-      <w:pPr>
-        <w:tabs>
-          <w:tab w:val="num" w:pos="2160"/>
-        </w:tabs>
-        <w:ind w:left="2160" w:hanging="360"/>
-      </w:pPr>
-      <w:rPr>
-        <w:rFonts w:ascii="Wingdings" w:hAnsi="Wingdings" w:hint="default"/>
-        <w:sz w:val="20"/>
-      </w:rPr>
-    </w:lvl>
-    <w:lvl w:ilvl="3">
-      <w:start w:val="1"/>
-      <w:numFmt w:val="bullet"/>
-      <w:lvlText w:val=""/>
-      <w:lvlJc w:val="left"/>
-      <w:pPr>
-        <w:tabs>
-          <w:tab w:val="num" w:pos="2880"/>
-        </w:tabs>
-        <w:ind w:left="2880" w:hanging="360"/>
-      </w:pPr>
-      <w:rPr>
-        <w:rFonts w:ascii="Wingdings" w:hAnsi="Wingdings" w:hint="default"/>
-        <w:sz w:val="20"/>
-      </w:rPr>
-    </w:lvl>
-    <w:lvl w:ilvl="4">
-      <w:start w:val="1"/>
-      <w:numFmt w:val="bullet"/>
-      <w:lvlText w:val=""/>
-      <w:lvlJc w:val="left"/>
-      <w:pPr>
-        <w:tabs>
-          <w:tab w:val="num" w:pos="3600"/>
-        </w:tabs>
-        <w:ind w:left="3600" w:hanging="360"/>
-      </w:pPr>
-      <w:rPr>
-        <w:rFonts w:ascii="Wingdings" w:hAnsi="Wingdings" w:hint="default"/>
-        <w:sz w:val="20"/>
-      </w:rPr>
-    </w:lvl>
-    <w:lvl w:ilvl="5">
-      <w:start w:val="1"/>
-      <w:numFmt w:val="bullet"/>
-      <w:lvlText w:val=""/>
-      <w:lvlJc w:val="left"/>
-      <w:pPr>
-        <w:tabs>
-          <w:tab w:val="num" w:pos="4320"/>
-        </w:tabs>
-        <w:ind w:left="4320" w:hanging="360"/>
-      </w:pPr>
-      <w:rPr>
-        <w:rFonts w:ascii="Wingdings" w:hAnsi="Wingdings" w:hint="default"/>
-        <w:sz w:val="20"/>
-      </w:rPr>
-    </w:lvl>
-    <w:lvl w:ilvl="6">
-      <w:start w:val="1"/>
-      <w:numFmt w:val="bullet"/>
-      <w:lvlText w:val=""/>
-      <w:lvlJc w:val="left"/>
-      <w:pPr>
-        <w:tabs>
-          <w:tab w:val="num" w:pos="5040"/>
-        </w:tabs>
-        <w:ind w:left="5040" w:hanging="360"/>
-      </w:pPr>
-      <w:rPr>
-        <w:rFonts w:ascii="Wingdings" w:hAnsi="Wingdings" w:hint="default"/>
-        <w:sz w:val="20"/>
-      </w:rPr>
-    </w:lvl>
-    <w:lvl w:ilvl="7">
-      <w:start w:val="1"/>
-      <w:numFmt w:val="bullet"/>
-      <w:lvlText w:val=""/>
-      <w:lvlJc w:val="left"/>
-      <w:pPr>
-        <w:tabs>
-          <w:tab w:val="num" w:pos="5760"/>
-        </w:tabs>
-        <w:ind w:left="5760" w:hanging="360"/>
-      </w:pPr>
-      <w:rPr>
-        <w:rFonts w:ascii="Wingdings" w:hAnsi="Wingdings" w:hint="default"/>
-        <w:sz w:val="20"/>
-      </w:rPr>
-    </w:lvl>
-    <w:lvl w:ilvl="8">
-      <w:start w:val="1"/>
-      <w:numFmt w:val="bullet"/>
-      <w:lvlText w:val=""/>
-      <w:lvlJc w:val="left"/>
-      <w:pPr>
-        <w:tabs>
-          <w:tab w:val="num" w:pos="6480"/>
-        </w:tabs>
-        <w:ind w:left="6480" w:hanging="360"/>
-      </w:pPr>
-      <w:rPr>
-        <w:rFonts w:ascii="Wingdings" w:hAnsi="Wingdings" w:hint="default"/>
-        <w:sz w:val="20"/>
-      </w:rPr>
-    </w:lvl>
-  </w:abstractNum>
-  <w:abstractNum w:abstractNumId="18" w15:restartNumberingAfterBreak="0">
+  <w:abstractNum w:abstractNumId="14" w15:restartNumberingAfterBreak="0">
     <w:nsid w:val="73A55E4C"/>
     <w:multiLevelType w:val="hybridMultilevel"/>
     <w:tmpl w:val="BC64CD12"/>
@@ -10026,7 +9237,7 @@
       </w:rPr>
     </w:lvl>
   </w:abstractNum>
-  <w:abstractNum w:abstractNumId="19" w15:restartNumberingAfterBreak="0">
+  <w:abstractNum w:abstractNumId="15" w15:restartNumberingAfterBreak="0">
     <w:nsid w:val="7561540E"/>
     <w:multiLevelType w:val="hybridMultilevel"/>
     <w:tmpl w:val="D5AA6E2C"/>
@@ -10139,7 +9350,7 @@
       </w:rPr>
     </w:lvl>
   </w:abstractNum>
-  <w:abstractNum w:abstractNumId="20" w15:restartNumberingAfterBreak="0">
+  <w:abstractNum w:abstractNumId="16" w15:restartNumberingAfterBreak="0">
     <w:nsid w:val="77D61B8F"/>
     <w:multiLevelType w:val="hybridMultilevel"/>
     <w:tmpl w:val="FB660690"/>
@@ -10252,7 +9463,7 @@
       </w:rPr>
     </w:lvl>
   </w:abstractNum>
-  <w:abstractNum w:abstractNumId="21" w15:restartNumberingAfterBreak="0">
+  <w:abstractNum w:abstractNumId="17" w15:restartNumberingAfterBreak="0">
     <w:nsid w:val="7DB908F5"/>
     <w:multiLevelType w:val="hybridMultilevel"/>
     <w:tmpl w:val="B240D954"/>
@@ -10365,7 +9576,7 @@
       </w:rPr>
     </w:lvl>
   </w:abstractNum>
-  <w:abstractNum w:abstractNumId="22" w15:restartNumberingAfterBreak="0">
+  <w:abstractNum w:abstractNumId="18" w15:restartNumberingAfterBreak="0">
     <w:nsid w:val="7F357868"/>
     <w:multiLevelType w:val="hybridMultilevel"/>
     <w:tmpl w:val="C0089B7A"/>
@@ -10484,19 +9695,19 @@
     <w:abstractNumId w:val="1"/>
   </w:num>
   <w:num w:numId="3">
-    <w:abstractNumId w:val="9"/>
+    <w:abstractNumId w:val="7"/>
   </w:num>
   <w:num w:numId="4">
-    <w:abstractNumId w:val="8"/>
+    <w:abstractNumId w:val="6"/>
   </w:num>
   <w:num w:numId="5">
-    <w:abstractNumId w:val="18"/>
+    <w:abstractNumId w:val="14"/>
   </w:num>
   <w:num w:numId="6">
-    <w:abstractNumId w:val="13"/>
+    <w:abstractNumId w:val="11"/>
   </w:num>
   <w:num w:numId="7">
-    <w:abstractNumId w:val="19"/>
+    <w:abstractNumId w:val="15"/>
   </w:num>
   <w:num w:numId="8">
     <w:abstractNumId w:val="3"/>
@@ -10505,34 +9716,34 @@
     <w:abstractNumId w:val="2"/>
   </w:num>
   <w:num w:numId="10">
-    <w:abstractNumId w:val="20"/>
+    <w:abstractNumId w:val="16"/>
   </w:num>
   <w:num w:numId="11">
-    <w:abstractNumId w:val="21"/>
+    <w:abstractNumId w:val="17"/>
   </w:num>
   <w:num w:numId="12">
-    <w:abstractNumId w:val="7"/>
+    <w:abstractNumId w:val="5"/>
   </w:num>
   <w:num w:numId="13">
-    <w:abstractNumId w:val="11"/>
+    <w:abstractNumId w:val="9"/>
   </w:num>
   <w:num w:numId="14">
-    <w:abstractNumId w:val="11"/>
+    <w:abstractNumId w:val="9"/>
   </w:num>
   <w:num w:numId="15">
     <w:abstractNumId w:val="1"/>
   </w:num>
   <w:num w:numId="16">
-    <w:abstractNumId w:val="20"/>
+    <w:abstractNumId w:val="16"/>
   </w:num>
   <w:num w:numId="17">
-    <w:abstractNumId w:val="12"/>
+    <w:abstractNumId w:val="10"/>
   </w:num>
   <w:num w:numId="18">
-    <w:abstractNumId w:val="22"/>
+    <w:abstractNumId w:val="18"/>
   </w:num>
   <w:num w:numId="19">
-    <w:abstractNumId w:val="16"/>
+    <w:abstractNumId w:val="13"/>
     <w:lvlOverride w:ilvl="0">
       <w:startOverride w:val="1"/>
     </w:lvlOverride>
@@ -10562,37 +9773,16 @@
     </w:lvlOverride>
   </w:num>
   <w:num w:numId="20">
-    <w:abstractNumId w:val="16"/>
+    <w:abstractNumId w:val="13"/>
   </w:num>
   <w:num w:numId="21">
-    <w:abstractNumId w:val="10"/>
+    <w:abstractNumId w:val="8"/>
   </w:num>
   <w:num w:numId="22">
-    <w:abstractNumId w:val="6"/>
+    <w:abstractNumId w:val="4"/>
   </w:num>
   <w:num w:numId="23">
-    <w:abstractNumId w:val="14"/>
-  </w:num>
-  <w:num w:numId="24">
-    <w:abstractNumId w:val="15"/>
-    <w:lvlOverride w:ilvl="0"/>
-    <w:lvlOverride w:ilvl="1"/>
-    <w:lvlOverride w:ilvl="2"/>
-    <w:lvlOverride w:ilvl="3"/>
-    <w:lvlOverride w:ilvl="4"/>
-    <w:lvlOverride w:ilvl="5"/>
-    <w:lvlOverride w:ilvl="6"/>
-    <w:lvlOverride w:ilvl="7"/>
-    <w:lvlOverride w:ilvl="8"/>
-  </w:num>
-  <w:num w:numId="25">
-    <w:abstractNumId w:val="17"/>
-  </w:num>
-  <w:num w:numId="26">
-    <w:abstractNumId w:val="4"/>
-  </w:num>
-  <w:num w:numId="27">
-    <w:abstractNumId w:val="5"/>
+    <w:abstractNumId w:val="12"/>
   </w:num>
 </w:numbering>
 </file>
@@ -11744,7 +10934,7 @@
 </file>
 
 <file path=customXml/itemProps1.xml><?xml version="1.0" encoding="utf-8"?>
-<ds:datastoreItem xmlns:ds="http://schemas.openxmlformats.org/officeDocument/2006/customXml" ds:itemID="{FB75696C-856D-48CF-84DB-CBEADFAEFFBD}">
+<ds:datastoreItem xmlns:ds="http://schemas.openxmlformats.org/officeDocument/2006/customXml" ds:itemID="{25AD69F3-56B1-4862-AC31-BD22C9FC50E3}">
   <ds:schemaRefs>
     <ds:schemaRef ds:uri="http://schemas.openxmlformats.org/officeDocument/2006/bibliography"/>
   </ds:schemaRefs>

</xml_diff>

<commit_message>
Clarifications in the text.
</commit_message>
<xml_diff>
--- a/MS1/FinalProject_MS1.docx
+++ b/MS1/FinalProject_MS1.docx
@@ -1079,8 +1079,6 @@
         <w:spacing w:line="240" w:lineRule="auto"/>
         <w:ind w:left="1080"/>
       </w:pPr>
-      <w:bookmarkStart w:id="0" w:name="_GoBack"/>
-      <w:bookmarkEnd w:id="0"/>
     </w:p>
     <w:p>
       <w:pPr>
@@ -1818,7 +1816,6 @@
         </w:rPr>
       </w:pPr>
       <w:proofErr w:type="spellStart"/>
-      <w:proofErr w:type="gramStart"/>
       <w:r>
         <w:rPr>
           <w:rFonts w:ascii="Consolas" w:hAnsi="Consolas" w:cs="Consolas"/>
@@ -1830,7 +1827,6 @@
         <w:t>const</w:t>
       </w:r>
       <w:proofErr w:type="spellEnd"/>
-      <w:proofErr w:type="gramEnd"/>
       <w:r>
         <w:rPr>
           <w:rFonts w:ascii="Consolas" w:hAnsi="Consolas" w:cs="Consolas"/>
@@ -2197,7 +2193,6 @@
         <w:t xml:space="preserve"> </w:t>
       </w:r>
       <w:proofErr w:type="spellStart"/>
-      <w:proofErr w:type="gramStart"/>
       <w:r>
         <w:rPr>
           <w:rFonts w:ascii="Consolas" w:hAnsi="Consolas" w:cs="Consolas"/>
@@ -2220,7 +2215,6 @@
         <w:t>(</w:t>
       </w:r>
       <w:proofErr w:type="spellStart"/>
-      <w:proofErr w:type="gramEnd"/>
       <w:r>
         <w:rPr>
           <w:rFonts w:ascii="Consolas" w:hAnsi="Consolas" w:cs="Consolas"/>
@@ -2865,29 +2859,7 @@
           <w:sz w:val="22"/>
           <w:highlight w:val="white"/>
         </w:rPr>
-        <w:t xml:space="preserve">   </w:t>
-      </w:r>
-      <w:proofErr w:type="gramStart"/>
-      <w:r>
-        <w:rPr>
-          <w:rFonts w:ascii="Consolas" w:hAnsi="Consolas" w:cs="Consolas"/>
-          <w:b/>
-          <w:color w:val="000000"/>
-          <w:sz w:val="22"/>
-          <w:highlight w:val="white"/>
-        </w:rPr>
-        <w:t>0  --</w:t>
-      </w:r>
-      <w:proofErr w:type="gramEnd"/>
-      <w:r>
-        <w:rPr>
-          <w:rFonts w:ascii="Consolas" w:hAnsi="Consolas" w:cs="Consolas"/>
-          <w:b/>
-          <w:color w:val="000000"/>
-          <w:sz w:val="22"/>
-          <w:highlight w:val="white"/>
-        </w:rPr>
-        <w:t xml:space="preserve"> No error </w:t>
+        <w:t xml:space="preserve">   0  -- No error </w:t>
       </w:r>
       <w:r>
         <w:rPr>
@@ -2943,29 +2915,7 @@
           <w:sz w:val="22"/>
           <w:highlight w:val="white"/>
         </w:rPr>
-        <w:t xml:space="preserve"> </w:t>
-      </w:r>
-      <w:proofErr w:type="gramStart"/>
-      <w:r>
-        <w:rPr>
-          <w:rFonts w:ascii="Consolas" w:hAnsi="Consolas" w:cs="Consolas"/>
-          <w:b/>
-          <w:color w:val="000000"/>
-          <w:sz w:val="22"/>
-          <w:highlight w:val="white"/>
-        </w:rPr>
-        <w:t>1  --</w:t>
-      </w:r>
-      <w:proofErr w:type="gramEnd"/>
-      <w:r>
-        <w:rPr>
-          <w:rFonts w:ascii="Consolas" w:hAnsi="Consolas" w:cs="Consolas"/>
-          <w:b/>
-          <w:color w:val="000000"/>
-          <w:sz w:val="22"/>
-          <w:highlight w:val="white"/>
-        </w:rPr>
-        <w:t xml:space="preserve"> </w:t>
+        <w:t xml:space="preserve"> 1  -- </w:t>
       </w:r>
       <w:proofErr w:type="spellStart"/>
       <w:r>
@@ -3053,29 +3003,7 @@
           <w:sz w:val="22"/>
           <w:highlight w:val="white"/>
         </w:rPr>
-        <w:t xml:space="preserve"> </w:t>
-      </w:r>
-      <w:proofErr w:type="gramStart"/>
-      <w:r>
-        <w:rPr>
-          <w:rFonts w:ascii="Consolas" w:hAnsi="Consolas" w:cs="Consolas"/>
-          <w:b/>
-          <w:color w:val="000000"/>
-          <w:sz w:val="22"/>
-          <w:highlight w:val="white"/>
-        </w:rPr>
-        <w:t>2  --</w:t>
-      </w:r>
-      <w:proofErr w:type="gramEnd"/>
-      <w:r>
-        <w:rPr>
-          <w:rFonts w:ascii="Consolas" w:hAnsi="Consolas" w:cs="Consolas"/>
-          <w:b/>
-          <w:color w:val="000000"/>
-          <w:sz w:val="22"/>
-          <w:highlight w:val="white"/>
-        </w:rPr>
-        <w:t xml:space="preserve"> Year value is invalid</w:t>
+        <w:t xml:space="preserve"> 2  -- Year value is invalid</w:t>
       </w:r>
     </w:p>
     <w:p>
@@ -3101,39 +3029,17 @@
           <w:sz w:val="22"/>
           <w:highlight w:val="white"/>
         </w:rPr>
-        <w:t>MON_</w:t>
-      </w:r>
-      <w:proofErr w:type="gramStart"/>
-      <w:r>
-        <w:rPr>
-          <w:rFonts w:ascii="Consolas" w:hAnsi="Consolas" w:cs="Consolas"/>
-          <w:b/>
-          <w:color w:val="6F008A"/>
-          <w:sz w:val="22"/>
-          <w:highlight w:val="white"/>
-        </w:rPr>
-        <w:t>ERROR</w:t>
-      </w:r>
-      <w:r>
-        <w:rPr>
-          <w:rFonts w:ascii="Consolas" w:hAnsi="Consolas" w:cs="Consolas"/>
-          <w:b/>
-          <w:color w:val="000000"/>
-          <w:sz w:val="22"/>
-          <w:highlight w:val="white"/>
-        </w:rPr>
-        <w:t xml:space="preserve">  3</w:t>
-      </w:r>
-      <w:proofErr w:type="gramEnd"/>
-      <w:r>
-        <w:rPr>
-          <w:rFonts w:ascii="Consolas" w:hAnsi="Consolas" w:cs="Consolas"/>
-          <w:b/>
-          <w:color w:val="000000"/>
-          <w:sz w:val="22"/>
-          <w:highlight w:val="white"/>
-        </w:rPr>
-        <w:t xml:space="preserve">  -- Month value is invalid</w:t>
+        <w:t>MON_ERROR</w:t>
+      </w:r>
+      <w:r>
+        <w:rPr>
+          <w:rFonts w:ascii="Consolas" w:hAnsi="Consolas" w:cs="Consolas"/>
+          <w:b/>
+          <w:color w:val="000000"/>
+          <w:sz w:val="22"/>
+          <w:highlight w:val="white"/>
+        </w:rPr>
+        <w:t xml:space="preserve">  3  -- Month value is invalid</w:t>
       </w:r>
     </w:p>
     <w:p>
@@ -4270,7 +4176,6 @@
           <w:highlight w:val="white"/>
         </w:rPr>
       </w:pPr>
-      <w:proofErr w:type="gramStart"/>
       <w:r>
         <w:rPr>
           <w:rFonts w:ascii="Consolas" w:hAnsi="Consolas" w:cs="Consolas"/>
@@ -4281,7 +4186,6 @@
         </w:rPr>
         <w:t>bool</w:t>
       </w:r>
-      <w:proofErr w:type="gramEnd"/>
       <w:r>
         <w:rPr>
           <w:rFonts w:ascii="Consolas" w:hAnsi="Consolas" w:cs="Consolas"/>
@@ -4403,7 +4307,6 @@
           <w:highlight w:val="white"/>
         </w:rPr>
       </w:pPr>
-      <w:proofErr w:type="gramStart"/>
       <w:r>
         <w:rPr>
           <w:rFonts w:ascii="Consolas" w:hAnsi="Consolas" w:cs="Consolas"/>
@@ -4414,7 +4317,6 @@
         </w:rPr>
         <w:t>bool</w:t>
       </w:r>
-      <w:proofErr w:type="gramEnd"/>
       <w:r>
         <w:rPr>
           <w:rFonts w:ascii="Consolas" w:hAnsi="Consolas" w:cs="Consolas"/>
@@ -4536,7 +4438,6 @@
           <w:highlight w:val="white"/>
         </w:rPr>
       </w:pPr>
-      <w:proofErr w:type="gramStart"/>
       <w:r>
         <w:rPr>
           <w:rFonts w:ascii="Consolas" w:hAnsi="Consolas" w:cs="Consolas"/>
@@ -4547,7 +4448,6 @@
         </w:rPr>
         <w:t>bool</w:t>
       </w:r>
-      <w:proofErr w:type="gramEnd"/>
       <w:r>
         <w:rPr>
           <w:rFonts w:ascii="Consolas" w:hAnsi="Consolas" w:cs="Consolas"/>
@@ -4669,7 +4569,6 @@
           <w:highlight w:val="white"/>
         </w:rPr>
       </w:pPr>
-      <w:proofErr w:type="gramStart"/>
       <w:r>
         <w:rPr>
           <w:rFonts w:ascii="Consolas" w:hAnsi="Consolas" w:cs="Consolas"/>
@@ -4680,7 +4579,6 @@
         </w:rPr>
         <w:t>bool</w:t>
       </w:r>
-      <w:proofErr w:type="gramEnd"/>
       <w:r>
         <w:rPr>
           <w:rFonts w:ascii="Consolas" w:hAnsi="Consolas" w:cs="Consolas"/>
@@ -4802,7 +4700,6 @@
           <w:highlight w:val="white"/>
         </w:rPr>
       </w:pPr>
-      <w:proofErr w:type="gramStart"/>
       <w:r>
         <w:rPr>
           <w:rFonts w:ascii="Consolas" w:hAnsi="Consolas" w:cs="Consolas"/>
@@ -4813,7 +4710,6 @@
         </w:rPr>
         <w:t>bool</w:t>
       </w:r>
-      <w:proofErr w:type="gramEnd"/>
       <w:r>
         <w:rPr>
           <w:rFonts w:ascii="Consolas" w:hAnsi="Consolas" w:cs="Consolas"/>
@@ -4930,7 +4826,6 @@
           <w:sz w:val="22"/>
         </w:rPr>
       </w:pPr>
-      <w:proofErr w:type="gramStart"/>
       <w:r>
         <w:rPr>
           <w:rFonts w:ascii="Consolas" w:hAnsi="Consolas" w:cs="Consolas"/>
@@ -4941,7 +4836,6 @@
         </w:rPr>
         <w:t>bool</w:t>
       </w:r>
-      <w:proofErr w:type="gramEnd"/>
       <w:r>
         <w:rPr>
           <w:rFonts w:ascii="Consolas" w:hAnsi="Consolas" w:cs="Consolas"/>
@@ -5285,7 +5179,6 @@
         </w:rPr>
       </w:pPr>
       <w:proofErr w:type="spellStart"/>
-      <w:proofErr w:type="gramStart"/>
       <w:r>
         <w:rPr>
           <w:rFonts w:ascii="Consolas" w:hAnsi="Consolas" w:cs="Consolas"/>
@@ -5297,7 +5190,6 @@
         <w:t>int</w:t>
       </w:r>
       <w:proofErr w:type="spellEnd"/>
-      <w:proofErr w:type="gramEnd"/>
       <w:r>
         <w:rPr>
           <w:rFonts w:ascii="Consolas" w:hAnsi="Consolas" w:cs="Consolas"/>
@@ -5425,7 +5317,6 @@
           <w:sz w:val="22"/>
         </w:rPr>
       </w:pPr>
-      <w:proofErr w:type="gramStart"/>
       <w:r>
         <w:rPr>
           <w:rFonts w:ascii="Consolas" w:hAnsi="Consolas" w:cs="Consolas"/>
@@ -5437,7 +5328,6 @@
         <w:lastRenderedPageBreak/>
         <w:t>bool</w:t>
       </w:r>
-      <w:proofErr w:type="gramEnd"/>
       <w:r>
         <w:rPr>
           <w:rFonts w:ascii="Consolas" w:hAnsi="Consolas" w:cs="Consolas"/>
@@ -5568,7 +5458,6 @@
         </w:rPr>
       </w:pPr>
       <w:proofErr w:type="spellStart"/>
-      <w:proofErr w:type="gramStart"/>
       <w:r>
         <w:rPr>
           <w:rFonts w:ascii="Consolas" w:hAnsi="Consolas" w:cs="Consolas"/>
@@ -5580,7 +5469,6 @@
         <w:t>std</w:t>
       </w:r>
       <w:proofErr w:type="spellEnd"/>
-      <w:proofErr w:type="gramEnd"/>
       <w:r>
         <w:rPr>
           <w:rFonts w:ascii="Consolas" w:hAnsi="Consolas" w:cs="Consolas"/>
@@ -5692,47 +5580,86 @@
     </w:p>
     <w:p>
       <w:pPr>
+        <w:pStyle w:val="ListParagraph"/>
+        <w:numPr>
+          <w:ilvl w:val="0"/>
+          <w:numId w:val="24"/>
+        </w:numPr>
         <w:autoSpaceDE w:val="0"/>
         <w:autoSpaceDN w:val="0"/>
         <w:adjustRightInd w:val="0"/>
         <w:spacing w:after="0" w:line="240" w:lineRule="auto"/>
-        <w:ind w:left="630"/>
-        <w:rPr>
-          <w:highlight w:val="white"/>
-        </w:rPr>
-      </w:pPr>
-      <w:r>
-        <w:rPr>
-          <w:highlight w:val="white"/>
-        </w:rPr>
-        <w:t>This function r</w:t>
-      </w:r>
-      <w:r>
-        <w:rPr>
-          <w:highlight w:val="white"/>
-        </w:rPr>
-        <w:t xml:space="preserve">eads the </w:t>
-      </w:r>
-      <w:r>
-        <w:rPr>
-          <w:highlight w:val="white"/>
-        </w:rPr>
-        <w:t>d</w:t>
-      </w:r>
-      <w:r>
-        <w:rPr>
-          <w:highlight w:val="white"/>
-        </w:rPr>
-        <w:t xml:space="preserve">ate </w:t>
-      </w:r>
-      <w:r>
-        <w:rPr>
-          <w:highlight w:val="white"/>
-        </w:rPr>
-        <w:t>from the console</w:t>
-      </w:r>
-      <w:r>
-        <w:rPr>
+        <w:rPr>
+          <w:highlight w:val="white"/>
+        </w:rPr>
+      </w:pPr>
+      <w:r>
+        <w:rPr>
+          <w:highlight w:val="white"/>
+        </w:rPr>
+        <w:t xml:space="preserve">This function reads the date from the console in the following format: YYYY?MM?DD (e.g. 2016/03/24 or 2016-03-24). </w:t>
+      </w:r>
+    </w:p>
+    <w:p>
+      <w:pPr>
+        <w:pStyle w:val="ListParagraph"/>
+        <w:numPr>
+          <w:ilvl w:val="0"/>
+          <w:numId w:val="24"/>
+        </w:numPr>
+        <w:autoSpaceDE w:val="0"/>
+        <w:autoSpaceDN w:val="0"/>
+        <w:adjustRightInd w:val="0"/>
+        <w:spacing w:after="0" w:line="240" w:lineRule="auto"/>
+        <w:rPr>
+          <w:highlight w:val="white"/>
+        </w:rPr>
+      </w:pPr>
+      <w:r>
+        <w:rPr>
+          <w:highlight w:val="white"/>
+        </w:rPr>
+        <w:t xml:space="preserve">This function does not prompt the user. </w:t>
+      </w:r>
+    </w:p>
+    <w:p>
+      <w:pPr>
+        <w:pStyle w:val="ListParagraph"/>
+        <w:numPr>
+          <w:ilvl w:val="0"/>
+          <w:numId w:val="24"/>
+        </w:numPr>
+        <w:autoSpaceDE w:val="0"/>
+        <w:autoSpaceDN w:val="0"/>
+        <w:adjustRightInd w:val="0"/>
+        <w:spacing w:after="0" w:line="240" w:lineRule="auto"/>
+        <w:rPr>
+          <w:highlight w:val="white"/>
+        </w:rPr>
+      </w:pPr>
+      <w:r>
+        <w:rPr>
+          <w:highlight w:val="white"/>
+        </w:rPr>
+        <w:t xml:space="preserve">If </w:t>
+      </w:r>
+      <w:proofErr w:type="spellStart"/>
+      <w:r>
+        <w:rPr>
+          <w:rFonts w:ascii="Consolas" w:hAnsi="Consolas" w:cs="Consolas"/>
+          <w:b/>
+          <w:color w:val="000000"/>
+          <w:sz w:val="22"/>
+          <w:highlight w:val="white"/>
+        </w:rPr>
+        <w:t>istr</w:t>
+      </w:r>
+      <w:proofErr w:type="spellEnd"/>
+      <w:r>
+        <w:rPr>
+          <w:rFonts w:cstheme="minorHAnsi"/>
+          <w:color w:val="000000"/>
+          <w:szCs w:val="24"/>
           <w:highlight w:val="white"/>
         </w:rPr>
         <w:t xml:space="preserve"> </w:t>
@@ -5741,105 +5668,7 @@
         <w:rPr>
           <w:highlight w:val="white"/>
         </w:rPr>
-        <w:t>in the</w:t>
-      </w:r>
-      <w:r>
-        <w:rPr>
-          <w:highlight w:val="white"/>
-        </w:rPr>
-        <w:t xml:space="preserve"> </w:t>
-      </w:r>
-      <w:r>
-        <w:rPr>
-          <w:highlight w:val="white"/>
-        </w:rPr>
-        <w:t>following format: YYYY</w:t>
-      </w:r>
-      <w:proofErr w:type="gramStart"/>
-      <w:r>
-        <w:rPr>
-          <w:highlight w:val="white"/>
-        </w:rPr>
-        <w:t>?MM</w:t>
-      </w:r>
-      <w:proofErr w:type="gramEnd"/>
-      <w:r>
-        <w:rPr>
-          <w:highlight w:val="white"/>
-        </w:rPr>
-        <w:t>?</w:t>
-      </w:r>
-      <w:r>
-        <w:rPr>
-          <w:highlight w:val="white"/>
-        </w:rPr>
-        <w:t>DD (</w:t>
-      </w:r>
-      <w:r>
-        <w:rPr>
-          <w:highlight w:val="white"/>
-        </w:rPr>
-        <w:t>e</w:t>
-      </w:r>
-      <w:r>
-        <w:rPr>
-          <w:highlight w:val="white"/>
-        </w:rPr>
-        <w:t>.g.</w:t>
-      </w:r>
-      <w:r>
-        <w:rPr>
-          <w:highlight w:val="white"/>
-        </w:rPr>
-        <w:t xml:space="preserve"> 2016</w:t>
-      </w:r>
-      <w:r>
-        <w:rPr>
-          <w:highlight w:val="white"/>
-        </w:rPr>
-        <w:t>/03/24</w:t>
-      </w:r>
-      <w:r>
-        <w:rPr>
-          <w:highlight w:val="white"/>
-        </w:rPr>
-        <w:t xml:space="preserve"> or 2016-03-24</w:t>
-      </w:r>
-      <w:r>
-        <w:rPr>
-          <w:highlight w:val="white"/>
-        </w:rPr>
-        <w:t xml:space="preserve">). This function </w:t>
-      </w:r>
-      <w:r>
-        <w:rPr>
-          <w:highlight w:val="white"/>
-        </w:rPr>
-        <w:t>does</w:t>
-      </w:r>
-      <w:r>
-        <w:rPr>
-          <w:highlight w:val="white"/>
-        </w:rPr>
-        <w:t xml:space="preserve"> not prompt </w:t>
-      </w:r>
-      <w:r>
-        <w:rPr>
-          <w:highlight w:val="white"/>
-        </w:rPr>
-        <w:t>the user</w:t>
-      </w:r>
-      <w:r>
-        <w:rPr>
-          <w:highlight w:val="white"/>
-        </w:rPr>
-        <w:t>. If</w:t>
-      </w:r>
-      <w:r>
-        <w:rPr>
-          <w:highlight w:val="white"/>
-        </w:rPr>
-        <w:t xml:space="preserve"> </w:t>
+        <w:t xml:space="preserve">fails at any point (if </w:t>
       </w:r>
       <w:proofErr w:type="spellStart"/>
       <w:r>
@@ -5855,48 +5684,53 @@
       <w:proofErr w:type="spellEnd"/>
       <w:r>
         <w:rPr>
-          <w:rFonts w:cstheme="minorHAnsi"/>
-          <w:color w:val="000000"/>
-          <w:szCs w:val="24"/>
-          <w:highlight w:val="white"/>
-        </w:rPr>
-        <w:t xml:space="preserve"> </w:t>
-      </w:r>
-      <w:r>
-        <w:rPr>
-          <w:highlight w:val="white"/>
-        </w:rPr>
-        <w:t xml:space="preserve">fails at any point, </w:t>
-      </w:r>
-      <w:r>
-        <w:rPr>
-          <w:highlight w:val="white"/>
-        </w:rPr>
-        <w:t>this function</w:t>
-      </w:r>
-      <w:r>
-        <w:rPr>
-          <w:highlight w:val="white"/>
-        </w:rPr>
-        <w:t xml:space="preserve"> set</w:t>
-      </w:r>
-      <w:r>
-        <w:rPr>
-          <w:highlight w:val="white"/>
-        </w:rPr>
-        <w:t>s</w:t>
-      </w:r>
-      <w:r>
-        <w:rPr>
-          <w:highlight w:val="white"/>
-        </w:rPr>
-        <w:t xml:space="preserve"> the</w:t>
-      </w:r>
-      <w:r>
-        <w:rPr>
-          <w:highlight w:val="white"/>
-        </w:rPr>
-        <w:t xml:space="preserve"> error state</w:t>
+          <w:highlight w:val="white"/>
+        </w:rPr>
+        <w:t xml:space="preserve"> fails, the function </w:t>
+      </w:r>
+      <w:proofErr w:type="spellStart"/>
+      <w:r>
+        <w:rPr>
+          <w:rFonts w:ascii="Consolas" w:hAnsi="Consolas" w:cs="Consolas"/>
+          <w:b/>
+          <w:color w:val="000000"/>
+          <w:sz w:val="22"/>
+          <w:highlight w:val="white"/>
+        </w:rPr>
+        <w:t>istr.fail</w:t>
+      </w:r>
+      <w:proofErr w:type="spellEnd"/>
+      <w:r>
+        <w:rPr>
+          <w:rFonts w:ascii="Consolas" w:hAnsi="Consolas" w:cs="Consolas"/>
+          <w:b/>
+          <w:color w:val="000000"/>
+          <w:sz w:val="22"/>
+          <w:highlight w:val="white"/>
+        </w:rPr>
+        <w:t>()</w:t>
+      </w:r>
+      <w:r>
+        <w:rPr>
+          <w:highlight w:val="white"/>
+        </w:rPr>
+        <w:t xml:space="preserve"> returns </w:t>
+      </w:r>
+      <w:r>
+        <w:rPr>
+          <w:rFonts w:ascii="Consolas" w:hAnsi="Consolas" w:cs="Consolas"/>
+          <w:b/>
+          <w:color w:val="000000"/>
+          <w:sz w:val="22"/>
+          <w:highlight w:val="white"/>
+        </w:rPr>
+        <w:t>true</w:t>
+      </w:r>
+      <w:r>
+        <w:rPr>
+          <w:highlight w:val="white"/>
+        </w:rPr>
+        <w:t>), this function sets the error state</w:t>
       </w:r>
       <w:r>
         <w:rPr>
@@ -5945,19 +5779,7 @@
         <w:rPr>
           <w:highlight w:val="white"/>
         </w:rPr>
-        <w:t xml:space="preserve">and </w:t>
-      </w:r>
-      <w:r>
-        <w:rPr>
-          <w:highlight w:val="white"/>
-        </w:rPr>
-        <w:t>does</w:t>
-      </w:r>
-      <w:r>
-        <w:rPr>
-          <w:highlight w:val="white"/>
-        </w:rPr>
-        <w:t xml:space="preserve"> NOT clear</w:t>
+        <w:t>and does NOT clear</w:t>
       </w:r>
       <w:r>
         <w:rPr>
@@ -5984,238 +5806,118 @@
         <w:rPr>
           <w:highlight w:val="white"/>
         </w:rPr>
-        <w:t>.</w:t>
-      </w:r>
-      <w:r>
-        <w:rPr>
-          <w:highlight w:val="white"/>
-        </w:rPr>
-        <w:t xml:space="preserve"> If </w:t>
+        <w:t xml:space="preserve">. </w:t>
+      </w:r>
+    </w:p>
+    <w:p>
+      <w:pPr>
+        <w:pStyle w:val="ListParagraph"/>
+        <w:numPr>
+          <w:ilvl w:val="0"/>
+          <w:numId w:val="24"/>
+        </w:numPr>
+        <w:autoSpaceDE w:val="0"/>
+        <w:autoSpaceDN w:val="0"/>
+        <w:adjustRightInd w:val="0"/>
+        <w:spacing w:after="0" w:line="240" w:lineRule="auto"/>
+        <w:rPr>
+          <w:highlight w:val="white"/>
+        </w:rPr>
+      </w:pPr>
+      <w:r>
+        <w:rPr>
+          <w:highlight w:val="white"/>
+        </w:rPr>
+        <w:t xml:space="preserve">If your </w:t>
+      </w:r>
+      <w:r>
+        <w:rPr>
+          <w:rFonts w:ascii="Consolas" w:hAnsi="Consolas" w:cs="Consolas"/>
+          <w:b/>
+          <w:color w:val="000000"/>
+          <w:sz w:val="22"/>
+          <w:highlight w:val="white"/>
+        </w:rPr>
+        <w:t>read()</w:t>
+      </w:r>
+      <w:r>
+        <w:rPr>
+          <w:highlight w:val="white"/>
+        </w:rPr>
+        <w:t xml:space="preserve"> function reads the numbers successfully, and the read values are valid, it stores them into the instance variables. Otherwise, your function does not change the current object. </w:t>
+      </w:r>
+    </w:p>
+    <w:p>
+      <w:pPr>
+        <w:pStyle w:val="ListParagraph"/>
+        <w:numPr>
+          <w:ilvl w:val="0"/>
+          <w:numId w:val="24"/>
+        </w:numPr>
+        <w:autoSpaceDE w:val="0"/>
+        <w:autoSpaceDN w:val="0"/>
+        <w:adjustRightInd w:val="0"/>
+        <w:spacing w:after="0" w:line="240" w:lineRule="auto"/>
+        <w:rPr>
+          <w:highlight w:val="white"/>
+        </w:rPr>
+      </w:pPr>
+      <w:r>
+        <w:rPr>
+          <w:highlight w:val="white"/>
+        </w:rPr>
+        <w:t>Regardless of the res</w:t>
+      </w:r>
+      <w:bookmarkStart w:id="0" w:name="_GoBack"/>
+      <w:bookmarkEnd w:id="0"/>
+      <w:r>
+        <w:rPr>
+          <w:highlight w:val="white"/>
+        </w:rPr>
+        <w:t xml:space="preserve">ult of the input process, your function returns a reference to the </w:t>
       </w:r>
       <w:proofErr w:type="spellStart"/>
       <w:r>
         <w:rPr>
-          <w:rFonts w:ascii="Consolas" w:hAnsi="Consolas" w:cs="Consolas"/>
-          <w:b/>
-          <w:color w:val="000000"/>
-          <w:sz w:val="22"/>
-          <w:highlight w:val="white"/>
-        </w:rPr>
-        <w:t>istr</w:t>
+          <w:rFonts w:ascii="Consolas" w:hAnsi="Consolas"/>
+          <w:b/>
+          <w:sz w:val="22"/>
+          <w:highlight w:val="white"/>
+        </w:rPr>
+        <w:t>std</w:t>
       </w:r>
       <w:proofErr w:type="spellEnd"/>
       <w:r>
         <w:rPr>
-          <w:highlight w:val="white"/>
-        </w:rPr>
-        <w:t xml:space="preserve"> has failed, a call to </w:t>
+          <w:rFonts w:ascii="Consolas" w:hAnsi="Consolas"/>
+          <w:b/>
+          <w:sz w:val="22"/>
+          <w:highlight w:val="white"/>
+        </w:rPr>
+        <w:t>::</w:t>
       </w:r>
       <w:proofErr w:type="spellStart"/>
-      <w:proofErr w:type="gramStart"/>
-      <w:r>
-        <w:rPr>
-          <w:rFonts w:ascii="Consolas" w:hAnsi="Consolas" w:cs="Consolas"/>
-          <w:b/>
-          <w:color w:val="000000"/>
-          <w:sz w:val="22"/>
-          <w:highlight w:val="white"/>
-        </w:rPr>
-        <w:t>istr.fail</w:t>
+      <w:r>
+        <w:rPr>
+          <w:rFonts w:ascii="Consolas" w:hAnsi="Consolas"/>
+          <w:b/>
+          <w:sz w:val="22"/>
+          <w:highlight w:val="white"/>
+        </w:rPr>
+        <w:t>istream</w:t>
       </w:r>
       <w:proofErr w:type="spellEnd"/>
       <w:r>
         <w:rPr>
-          <w:rFonts w:ascii="Consolas" w:hAnsi="Consolas" w:cs="Consolas"/>
-          <w:b/>
-          <w:color w:val="000000"/>
-          <w:sz w:val="22"/>
-          <w:highlight w:val="white"/>
-        </w:rPr>
-        <w:t>(</w:t>
-      </w:r>
-      <w:proofErr w:type="gramEnd"/>
-      <w:r>
-        <w:rPr>
-          <w:rFonts w:ascii="Consolas" w:hAnsi="Consolas" w:cs="Consolas"/>
-          <w:b/>
-          <w:color w:val="000000"/>
-          <w:sz w:val="22"/>
-          <w:highlight w:val="white"/>
-        </w:rPr>
-        <w:t>)</w:t>
-      </w:r>
-      <w:r>
-        <w:rPr>
-          <w:highlight w:val="white"/>
-        </w:rPr>
-        <w:t xml:space="preserve"> returns true.</w:t>
-      </w:r>
-      <w:r>
-        <w:rPr>
-          <w:highlight w:val="white"/>
-        </w:rPr>
-        <w:t xml:space="preserve"> I</w:t>
-      </w:r>
-      <w:r>
-        <w:rPr>
-          <w:highlight w:val="white"/>
-        </w:rPr>
-        <w:t xml:space="preserve">f </w:t>
-      </w:r>
-      <w:r>
-        <w:rPr>
-          <w:highlight w:val="white"/>
-        </w:rPr>
-        <w:t xml:space="preserve">your </w:t>
-      </w:r>
-      <w:proofErr w:type="gramStart"/>
-      <w:r>
-        <w:rPr>
-          <w:rFonts w:ascii="Consolas" w:hAnsi="Consolas" w:cs="Consolas"/>
-          <w:b/>
-          <w:color w:val="000000"/>
-          <w:sz w:val="22"/>
-          <w:highlight w:val="white"/>
-        </w:rPr>
-        <w:t>read(</w:t>
-      </w:r>
-      <w:proofErr w:type="gramEnd"/>
-      <w:r>
-        <w:rPr>
-          <w:rFonts w:ascii="Consolas" w:hAnsi="Consolas" w:cs="Consolas"/>
-          <w:b/>
-          <w:color w:val="000000"/>
-          <w:sz w:val="22"/>
-          <w:highlight w:val="white"/>
-        </w:rPr>
-        <w:t>)</w:t>
-      </w:r>
-      <w:r>
-        <w:rPr>
-          <w:highlight w:val="white"/>
-        </w:rPr>
-        <w:t xml:space="preserve"> function reads the</w:t>
-      </w:r>
-      <w:r>
-        <w:rPr>
-          <w:highlight w:val="white"/>
-        </w:rPr>
-        <w:t xml:space="preserve"> numbers</w:t>
+          <w:highlight w:val="white"/>
+        </w:rPr>
+        <w:t xml:space="preserve"> object.</w:t>
       </w:r>
       <w:r>
         <w:rPr>
           <w:highlight w:val="white"/>
         </w:rPr>
         <w:t xml:space="preserve"> </w:t>
-      </w:r>
-      <w:r>
-        <w:rPr>
-          <w:highlight w:val="white"/>
-        </w:rPr>
-        <w:t>successfully</w:t>
-      </w:r>
-      <w:r>
-        <w:rPr>
-          <w:highlight w:val="white"/>
-        </w:rPr>
-        <w:t xml:space="preserve">, </w:t>
-      </w:r>
-      <w:r>
-        <w:rPr>
-          <w:highlight w:val="white"/>
-        </w:rPr>
-        <w:t>Regardless</w:t>
-      </w:r>
-      <w:r>
-        <w:rPr>
-          <w:highlight w:val="white"/>
-        </w:rPr>
-        <w:t xml:space="preserve"> of </w:t>
-      </w:r>
-      <w:r>
-        <w:rPr>
-          <w:highlight w:val="white"/>
-        </w:rPr>
-        <w:t>the result of this input</w:t>
-      </w:r>
-      <w:r>
-        <w:rPr>
-          <w:highlight w:val="white"/>
-        </w:rPr>
-        <w:t xml:space="preserve"> process, </w:t>
-      </w:r>
-      <w:r>
-        <w:rPr>
-          <w:highlight w:val="white"/>
-        </w:rPr>
-        <w:t>this function</w:t>
-      </w:r>
-      <w:r>
-        <w:rPr>
-          <w:highlight w:val="white"/>
-        </w:rPr>
-        <w:t xml:space="preserve"> return</w:t>
-      </w:r>
-      <w:r>
-        <w:rPr>
-          <w:highlight w:val="white"/>
-        </w:rPr>
-        <w:t>s a reference to</w:t>
-      </w:r>
-      <w:r>
-        <w:rPr>
-          <w:highlight w:val="white"/>
-        </w:rPr>
-        <w:t xml:space="preserve"> the </w:t>
-      </w:r>
-      <w:proofErr w:type="spellStart"/>
-      <w:r>
-        <w:rPr>
-          <w:rFonts w:ascii="Consolas" w:hAnsi="Consolas"/>
-          <w:b/>
-          <w:sz w:val="22"/>
-          <w:highlight w:val="white"/>
-        </w:rPr>
-        <w:t>std</w:t>
-      </w:r>
-      <w:proofErr w:type="spellEnd"/>
-      <w:r>
-        <w:rPr>
-          <w:rFonts w:ascii="Consolas" w:hAnsi="Consolas"/>
-          <w:b/>
-          <w:sz w:val="22"/>
-          <w:highlight w:val="white"/>
-        </w:rPr>
-        <w:t>::</w:t>
-      </w:r>
-      <w:proofErr w:type="spellStart"/>
-      <w:r>
-        <w:rPr>
-          <w:rFonts w:ascii="Consolas" w:hAnsi="Consolas"/>
-          <w:b/>
-          <w:sz w:val="22"/>
-          <w:highlight w:val="white"/>
-        </w:rPr>
-        <w:t>istream</w:t>
-      </w:r>
-      <w:proofErr w:type="spellEnd"/>
-      <w:r>
-        <w:rPr>
-          <w:highlight w:val="white"/>
-        </w:rPr>
-        <w:t xml:space="preserve"> </w:t>
-      </w:r>
-      <w:r>
-        <w:rPr>
-          <w:highlight w:val="white"/>
-        </w:rPr>
-        <w:t>object</w:t>
-      </w:r>
-      <w:r>
-        <w:rPr>
-          <w:highlight w:val="white"/>
-        </w:rPr>
-        <w:t xml:space="preserve">. </w:t>
       </w:r>
     </w:p>
     <w:p>
@@ -7378,6 +7080,7 @@
           <w:szCs w:val="24"/>
           <w:lang w:eastAsia="en-CA"/>
         </w:rPr>
+        <w:lastRenderedPageBreak/>
         <w:br/>
       </w:r>
       <w:r>
@@ -7446,7 +7149,6 @@
           <w:szCs w:val="24"/>
           <w:lang w:eastAsia="en-CA"/>
         </w:rPr>
-        <w:lastRenderedPageBreak/>
         <w:t>and</w:t>
       </w:r>
       <w:proofErr w:type="gramEnd"/>
@@ -7593,7 +7295,7 @@
           <w:rPr>
             <w:noProof/>
           </w:rPr>
-          <w:t>4</w:t>
+          <w:t>6</w:t>
         </w:r>
         <w:r>
           <w:rPr>
@@ -9125,6 +8827,155 @@
     </w:lvl>
   </w:abstractNum>
   <w:abstractNum w:abstractNumId="14" w15:restartNumberingAfterBreak="0">
+    <w:nsid w:val="6E434ACD"/>
+    <w:multiLevelType w:val="multilevel"/>
+    <w:tmpl w:val="9D762E0C"/>
+    <w:lvl w:ilvl="0">
+      <w:start w:val="1"/>
+      <w:numFmt w:val="bullet"/>
+      <w:lvlText w:val=""/>
+      <w:lvlJc w:val="left"/>
+      <w:pPr>
+        <w:tabs>
+          <w:tab w:val="num" w:pos="720"/>
+        </w:tabs>
+        <w:ind w:left="720" w:hanging="360"/>
+      </w:pPr>
+      <w:rPr>
+        <w:rFonts w:ascii="Symbol" w:hAnsi="Symbol" w:hint="default"/>
+        <w:sz w:val="20"/>
+      </w:rPr>
+    </w:lvl>
+    <w:lvl w:ilvl="1">
+      <w:start w:val="1"/>
+      <w:numFmt w:val="bullet"/>
+      <w:lvlText w:val="o"/>
+      <w:lvlJc w:val="left"/>
+      <w:pPr>
+        <w:tabs>
+          <w:tab w:val="num" w:pos="1440"/>
+        </w:tabs>
+        <w:ind w:left="1440" w:hanging="360"/>
+      </w:pPr>
+      <w:rPr>
+        <w:rFonts w:ascii="Courier New" w:hAnsi="Courier New" w:cs="Times New Roman" w:hint="default"/>
+        <w:sz w:val="20"/>
+      </w:rPr>
+    </w:lvl>
+    <w:lvl w:ilvl="2">
+      <w:start w:val="1"/>
+      <w:numFmt w:val="bullet"/>
+      <w:lvlText w:val=""/>
+      <w:lvlJc w:val="left"/>
+      <w:pPr>
+        <w:tabs>
+          <w:tab w:val="num" w:pos="2160"/>
+        </w:tabs>
+        <w:ind w:left="2160" w:hanging="360"/>
+      </w:pPr>
+      <w:rPr>
+        <w:rFonts w:ascii="Wingdings" w:hAnsi="Wingdings" w:hint="default"/>
+        <w:sz w:val="20"/>
+      </w:rPr>
+    </w:lvl>
+    <w:lvl w:ilvl="3">
+      <w:start w:val="1"/>
+      <w:numFmt w:val="bullet"/>
+      <w:lvlText w:val=""/>
+      <w:lvlJc w:val="left"/>
+      <w:pPr>
+        <w:tabs>
+          <w:tab w:val="num" w:pos="2880"/>
+        </w:tabs>
+        <w:ind w:left="2880" w:hanging="360"/>
+      </w:pPr>
+      <w:rPr>
+        <w:rFonts w:ascii="Wingdings" w:hAnsi="Wingdings" w:hint="default"/>
+        <w:sz w:val="20"/>
+      </w:rPr>
+    </w:lvl>
+    <w:lvl w:ilvl="4">
+      <w:start w:val="1"/>
+      <w:numFmt w:val="bullet"/>
+      <w:lvlText w:val=""/>
+      <w:lvlJc w:val="left"/>
+      <w:pPr>
+        <w:tabs>
+          <w:tab w:val="num" w:pos="3600"/>
+        </w:tabs>
+        <w:ind w:left="3600" w:hanging="360"/>
+      </w:pPr>
+      <w:rPr>
+        <w:rFonts w:ascii="Wingdings" w:hAnsi="Wingdings" w:hint="default"/>
+        <w:sz w:val="20"/>
+      </w:rPr>
+    </w:lvl>
+    <w:lvl w:ilvl="5">
+      <w:start w:val="1"/>
+      <w:numFmt w:val="bullet"/>
+      <w:lvlText w:val=""/>
+      <w:lvlJc w:val="left"/>
+      <w:pPr>
+        <w:tabs>
+          <w:tab w:val="num" w:pos="4320"/>
+        </w:tabs>
+        <w:ind w:left="4320" w:hanging="360"/>
+      </w:pPr>
+      <w:rPr>
+        <w:rFonts w:ascii="Wingdings" w:hAnsi="Wingdings" w:hint="default"/>
+        <w:sz w:val="20"/>
+      </w:rPr>
+    </w:lvl>
+    <w:lvl w:ilvl="6">
+      <w:start w:val="1"/>
+      <w:numFmt w:val="bullet"/>
+      <w:lvlText w:val=""/>
+      <w:lvlJc w:val="left"/>
+      <w:pPr>
+        <w:tabs>
+          <w:tab w:val="num" w:pos="5040"/>
+        </w:tabs>
+        <w:ind w:left="5040" w:hanging="360"/>
+      </w:pPr>
+      <w:rPr>
+        <w:rFonts w:ascii="Wingdings" w:hAnsi="Wingdings" w:hint="default"/>
+        <w:sz w:val="20"/>
+      </w:rPr>
+    </w:lvl>
+    <w:lvl w:ilvl="7">
+      <w:start w:val="1"/>
+      <w:numFmt w:val="bullet"/>
+      <w:lvlText w:val=""/>
+      <w:lvlJc w:val="left"/>
+      <w:pPr>
+        <w:tabs>
+          <w:tab w:val="num" w:pos="5760"/>
+        </w:tabs>
+        <w:ind w:left="5760" w:hanging="360"/>
+      </w:pPr>
+      <w:rPr>
+        <w:rFonts w:ascii="Wingdings" w:hAnsi="Wingdings" w:hint="default"/>
+        <w:sz w:val="20"/>
+      </w:rPr>
+    </w:lvl>
+    <w:lvl w:ilvl="8">
+      <w:start w:val="1"/>
+      <w:numFmt w:val="bullet"/>
+      <w:lvlText w:val=""/>
+      <w:lvlJc w:val="left"/>
+      <w:pPr>
+        <w:tabs>
+          <w:tab w:val="num" w:pos="6480"/>
+        </w:tabs>
+        <w:ind w:left="6480" w:hanging="360"/>
+      </w:pPr>
+      <w:rPr>
+        <w:rFonts w:ascii="Wingdings" w:hAnsi="Wingdings" w:hint="default"/>
+        <w:sz w:val="20"/>
+      </w:rPr>
+    </w:lvl>
+  </w:abstractNum>
+  <w:abstractNum w:abstractNumId="15" w15:restartNumberingAfterBreak="0">
     <w:nsid w:val="73A55E4C"/>
     <w:multiLevelType w:val="hybridMultilevel"/>
     <w:tmpl w:val="BC64CD12"/>
@@ -9237,7 +9088,7 @@
       </w:rPr>
     </w:lvl>
   </w:abstractNum>
-  <w:abstractNum w:abstractNumId="15" w15:restartNumberingAfterBreak="0">
+  <w:abstractNum w:abstractNumId="16" w15:restartNumberingAfterBreak="0">
     <w:nsid w:val="7561540E"/>
     <w:multiLevelType w:val="hybridMultilevel"/>
     <w:tmpl w:val="D5AA6E2C"/>
@@ -9350,7 +9201,7 @@
       </w:rPr>
     </w:lvl>
   </w:abstractNum>
-  <w:abstractNum w:abstractNumId="16" w15:restartNumberingAfterBreak="0">
+  <w:abstractNum w:abstractNumId="17" w15:restartNumberingAfterBreak="0">
     <w:nsid w:val="77D61B8F"/>
     <w:multiLevelType w:val="hybridMultilevel"/>
     <w:tmpl w:val="FB660690"/>
@@ -9463,7 +9314,7 @@
       </w:rPr>
     </w:lvl>
   </w:abstractNum>
-  <w:abstractNum w:abstractNumId="17" w15:restartNumberingAfterBreak="0">
+  <w:abstractNum w:abstractNumId="18" w15:restartNumberingAfterBreak="0">
     <w:nsid w:val="7DB908F5"/>
     <w:multiLevelType w:val="hybridMultilevel"/>
     <w:tmpl w:val="B240D954"/>
@@ -9576,7 +9427,7 @@
       </w:rPr>
     </w:lvl>
   </w:abstractNum>
-  <w:abstractNum w:abstractNumId="18" w15:restartNumberingAfterBreak="0">
+  <w:abstractNum w:abstractNumId="19" w15:restartNumberingAfterBreak="0">
     <w:nsid w:val="7F357868"/>
     <w:multiLevelType w:val="hybridMultilevel"/>
     <w:tmpl w:val="C0089B7A"/>
@@ -9701,13 +9552,13 @@
     <w:abstractNumId w:val="6"/>
   </w:num>
   <w:num w:numId="5">
-    <w:abstractNumId w:val="14"/>
+    <w:abstractNumId w:val="15"/>
   </w:num>
   <w:num w:numId="6">
     <w:abstractNumId w:val="11"/>
   </w:num>
   <w:num w:numId="7">
-    <w:abstractNumId w:val="15"/>
+    <w:abstractNumId w:val="16"/>
   </w:num>
   <w:num w:numId="8">
     <w:abstractNumId w:val="3"/>
@@ -9716,10 +9567,10 @@
     <w:abstractNumId w:val="2"/>
   </w:num>
   <w:num w:numId="10">
-    <w:abstractNumId w:val="16"/>
+    <w:abstractNumId w:val="17"/>
   </w:num>
   <w:num w:numId="11">
-    <w:abstractNumId w:val="17"/>
+    <w:abstractNumId w:val="18"/>
   </w:num>
   <w:num w:numId="12">
     <w:abstractNumId w:val="5"/>
@@ -9734,13 +9585,13 @@
     <w:abstractNumId w:val="1"/>
   </w:num>
   <w:num w:numId="16">
-    <w:abstractNumId w:val="16"/>
+    <w:abstractNumId w:val="17"/>
   </w:num>
   <w:num w:numId="17">
     <w:abstractNumId w:val="10"/>
   </w:num>
   <w:num w:numId="18">
-    <w:abstractNumId w:val="18"/>
+    <w:abstractNumId w:val="19"/>
   </w:num>
   <w:num w:numId="19">
     <w:abstractNumId w:val="13"/>
@@ -9783,6 +9634,9 @@
   </w:num>
   <w:num w:numId="23">
     <w:abstractNumId w:val="12"/>
+  </w:num>
+  <w:num w:numId="24">
+    <w:abstractNumId w:val="14"/>
   </w:num>
 </w:numbering>
 </file>
@@ -10934,7 +10788,7 @@
 </file>
 
 <file path=customXml/itemProps1.xml><?xml version="1.0" encoding="utf-8"?>
-<ds:datastoreItem xmlns:ds="http://schemas.openxmlformats.org/officeDocument/2006/customXml" ds:itemID="{25AD69F3-56B1-4862-AC31-BD22C9FC50E3}">
+<ds:datastoreItem xmlns:ds="http://schemas.openxmlformats.org/officeDocument/2006/customXml" ds:itemID="{A4A27C9B-F2AD-49C4-B319-FD9E119C9A8E}">
   <ds:schemaRefs>
     <ds:schemaRef ds:uri="http://schemas.openxmlformats.org/officeDocument/2006/bibliography"/>
   </ds:schemaRefs>

</xml_diff>

<commit_message>
minor correction submission instructions
</commit_message>
<xml_diff>
--- a/MS1/FinalProject_MS1.docx
+++ b/MS1/FinalProject_MS1.docx
@@ -1054,8 +1054,6 @@
           </wp:inline>
         </w:drawing>
       </w:r>
-      <w:bookmarkStart w:id="0" w:name="_GoBack"/>
-      <w:bookmarkEnd w:id="0"/>
     </w:p>
     <w:p>
       <w:pPr>
@@ -8090,7 +8088,27 @@
           <w:szCs w:val="24"/>
           <w:lang w:eastAsia="en-CA"/>
         </w:rPr>
-        <w:t>Please note that a successful submission does not guarantee full credit for this workshop.</w:t>
+        <w:t xml:space="preserve">Please note that a successful submission does not guarantee full credit for this </w:t>
+      </w:r>
+      <w:r>
+        <w:rPr>
+          <w:rFonts w:eastAsia="Times New Roman" w:cstheme="minorHAnsi"/>
+          <w:color w:val="FF0000"/>
+          <w:szCs w:val="24"/>
+          <w:lang w:eastAsia="en-CA"/>
+        </w:rPr>
+        <w:t>milestone</w:t>
+      </w:r>
+      <w:bookmarkStart w:id="0" w:name="_GoBack"/>
+      <w:bookmarkEnd w:id="0"/>
+      <w:r>
+        <w:rPr>
+          <w:rFonts w:eastAsia="Times New Roman" w:cstheme="minorHAnsi"/>
+          <w:color w:val="FF0000"/>
+          <w:szCs w:val="24"/>
+          <w:lang w:eastAsia="en-CA"/>
+        </w:rPr>
+        <w:t>.</w:t>
       </w:r>
     </w:p>
     <w:p>
@@ -11700,7 +11718,7 @@
 </file>
 
 <file path=customXml/itemProps1.xml><?xml version="1.0" encoding="utf-8"?>
-<ds:datastoreItem xmlns:ds="http://schemas.openxmlformats.org/officeDocument/2006/customXml" ds:itemID="{CAED79C7-7AEC-40B6-A093-CD869559BDD1}">
+<ds:datastoreItem xmlns:ds="http://schemas.openxmlformats.org/officeDocument/2006/customXml" ds:itemID="{FE9C651B-43C5-490C-B284-4E24C0B234F7}">
   <ds:schemaRefs>
     <ds:schemaRef ds:uri="http://schemas.openxmlformats.org/officeDocument/2006/bibliography"/>
   </ds:schemaRefs>

</xml_diff>

<commit_message>
ms1 past date limit added
</commit_message>
<xml_diff>
--- a/MS1/FinalProject_MS1.docx
+++ b/MS1/FinalProject_MS1.docx
@@ -91,6 +91,9 @@
       </w:r>
       <w:r>
         <w:t>4</w:t>
+      </w:r>
+      <w:r>
+        <w:t>.1</w:t>
       </w:r>
     </w:p>
     <w:p>
@@ -2245,9 +2248,10 @@
         <w:spacing w:after="0" w:line="240" w:lineRule="auto"/>
         <w:ind w:left="1440" w:hanging="1440"/>
         <w:rPr>
-          <w:rFonts w:cs="Consolas"/>
-          <w:color w:val="000000"/>
-          <w:szCs w:val="24"/>
+          <w:rFonts w:ascii="Consolas" w:hAnsi="Consolas" w:cs="Consolas"/>
+          <w:b/>
+          <w:color w:val="000000"/>
+          <w:sz w:val="22"/>
           <w:highlight w:val="white"/>
         </w:rPr>
       </w:pPr>
@@ -2328,39 +2332,6 @@
           <w:highlight w:val="white"/>
         </w:rPr>
         <w:t>8</w:t>
-      </w:r>
-    </w:p>
-    <w:p>
-      <w:pPr>
-        <w:pStyle w:val="Heading1"/>
-        <w:rPr>
-          <w:b/>
-          <w:color w:val="4599B1"/>
-        </w:rPr>
-      </w:pPr>
-      <w:r>
-        <w:rPr>
-          <w:b/>
-          <w:color w:val="4599B1"/>
-          <w:highlight w:val="white"/>
-        </w:rPr>
-        <w:t>Private members:</w:t>
-      </w:r>
-    </w:p>
-    <w:p>
-      <w:pPr>
-        <w:pStyle w:val="Heading2"/>
-        <w:rPr>
-          <w:b/>
-          <w:color w:val="4599B1"/>
-        </w:rPr>
-      </w:pPr>
-      <w:r>
-        <w:rPr>
-          <w:b/>
-          <w:color w:val="4599B1"/>
-        </w:rPr>
-        <w:t>Data:</w:t>
       </w:r>
     </w:p>
     <w:p>
@@ -2371,69 +2342,35 @@
         <w:spacing w:after="0" w:line="240" w:lineRule="auto"/>
         <w:ind w:left="1440" w:hanging="1440"/>
         <w:rPr>
-          <w:rFonts w:ascii="Consolas" w:hAnsi="Consolas" w:cs="Consolas"/>
-          <w:b/>
-          <w:color w:val="000000"/>
-          <w:sz w:val="22"/>
-          <w:highlight w:val="white"/>
-        </w:rPr>
-      </w:pPr>
-      <w:r>
-        <w:rPr>
           <w:rFonts w:cs="Consolas"/>
           <w:color w:val="000000"/>
           <w:szCs w:val="24"/>
           <w:highlight w:val="white"/>
         </w:rPr>
-        <w:t>T</w:t>
-      </w:r>
-      <w:r>
-        <w:rPr>
-          <w:rFonts w:cs="Consolas"/>
-          <w:color w:val="000000"/>
-          <w:szCs w:val="24"/>
-          <w:highlight w:val="white"/>
-        </w:rPr>
-        <w:t>he year</w:t>
-      </w:r>
-      <w:r>
-        <w:rPr>
-          <w:rFonts w:cs="Consolas"/>
-          <w:color w:val="000000"/>
-          <w:szCs w:val="24"/>
-          <w:highlight w:val="white"/>
-        </w:rPr>
-        <w:t xml:space="preserve"> –</w:t>
-      </w:r>
-      <w:r>
-        <w:rPr>
-          <w:rFonts w:cs="Consolas"/>
-          <w:color w:val="000000"/>
-          <w:szCs w:val="24"/>
-          <w:highlight w:val="white"/>
-        </w:rPr>
-        <w:t xml:space="preserve"> a four digit integer between </w:t>
-      </w:r>
+      </w:pPr>
       <w:proofErr w:type="spellStart"/>
-      <w:r>
-        <w:rPr>
-          <w:rFonts w:ascii="Consolas" w:hAnsi="Consolas" w:cs="Consolas"/>
-          <w:b/>
-          <w:color w:val="000000"/>
-          <w:sz w:val="22"/>
-          <w:highlight w:val="white"/>
-        </w:rPr>
-        <w:t>min_year</w:t>
+      <w:proofErr w:type="gramStart"/>
+      <w:r>
+        <w:rPr>
+          <w:rFonts w:ascii="Consolas" w:hAnsi="Consolas" w:cs="Consolas"/>
+          <w:b/>
+          <w:color w:val="000000"/>
+          <w:sz w:val="22"/>
+          <w:highlight w:val="white"/>
+        </w:rPr>
+        <w:t>const</w:t>
       </w:r>
       <w:proofErr w:type="spellEnd"/>
-      <w:r>
-        <w:rPr>
-          <w:rFonts w:cs="Consolas"/>
-          <w:color w:val="000000"/>
-          <w:szCs w:val="24"/>
-          <w:highlight w:val="white"/>
-        </w:rPr>
-        <w:t xml:space="preserve"> and </w:t>
+      <w:proofErr w:type="gramEnd"/>
+      <w:r>
+        <w:rPr>
+          <w:rFonts w:ascii="Consolas" w:hAnsi="Consolas" w:cs="Consolas"/>
+          <w:b/>
+          <w:color w:val="000000"/>
+          <w:sz w:val="22"/>
+          <w:highlight w:val="white"/>
+        </w:rPr>
+        <w:t xml:space="preserve"> </w:t>
       </w:r>
       <w:proofErr w:type="spellStart"/>
       <w:r>
@@ -2444,9 +2381,41 @@
           <w:sz w:val="22"/>
           <w:highlight w:val="white"/>
         </w:rPr>
-        <w:t>max_year</w:t>
+        <w:t>int</w:t>
       </w:r>
       <w:proofErr w:type="spellEnd"/>
+      <w:r>
+        <w:rPr>
+          <w:rFonts w:ascii="Consolas" w:hAnsi="Consolas" w:cs="Consolas"/>
+          <w:b/>
+          <w:color w:val="000000"/>
+          <w:sz w:val="22"/>
+          <w:highlight w:val="white"/>
+        </w:rPr>
+        <w:t xml:space="preserve"> </w:t>
+      </w:r>
+      <w:proofErr w:type="spellStart"/>
+      <w:r>
+        <w:rPr>
+          <w:rFonts w:ascii="Consolas" w:hAnsi="Consolas" w:cs="Consolas"/>
+          <w:b/>
+          <w:color w:val="000000"/>
+          <w:sz w:val="22"/>
+          <w:highlight w:val="white"/>
+        </w:rPr>
+        <w:t>min_date</w:t>
+      </w:r>
+      <w:proofErr w:type="spellEnd"/>
+      <w:r>
+        <w:rPr>
+          <w:rFonts w:ascii="Consolas" w:hAnsi="Consolas" w:cs="Consolas"/>
+          <w:b/>
+          <w:color w:val="000000"/>
+          <w:sz w:val="22"/>
+          <w:highlight w:val="white"/>
+        </w:rPr>
+        <w:t xml:space="preserve"> = 751098</w:t>
+      </w:r>
     </w:p>
     <w:p>
       <w:pPr>
@@ -2465,94 +2434,36 @@
     </w:p>
     <w:p>
       <w:pPr>
-        <w:autoSpaceDE w:val="0"/>
-        <w:autoSpaceDN w:val="0"/>
-        <w:adjustRightInd w:val="0"/>
-        <w:spacing w:after="0" w:line="240" w:lineRule="auto"/>
-        <w:rPr>
-          <w:rFonts w:cs="Consolas"/>
-          <w:color w:val="000000"/>
-          <w:szCs w:val="24"/>
-          <w:highlight w:val="white"/>
-        </w:rPr>
-      </w:pPr>
-      <w:r>
-        <w:rPr>
-          <w:rFonts w:cs="Consolas"/>
-          <w:color w:val="000000"/>
-          <w:szCs w:val="24"/>
-          <w:highlight w:val="white"/>
-        </w:rPr>
-        <w:t>The m</w:t>
-      </w:r>
-      <w:r>
-        <w:rPr>
-          <w:rFonts w:cs="Consolas"/>
-          <w:color w:val="000000"/>
-          <w:szCs w:val="24"/>
-          <w:highlight w:val="white"/>
-        </w:rPr>
-        <w:t>onth of the year</w:t>
-      </w:r>
-      <w:r>
-        <w:rPr>
-          <w:rFonts w:cs="Consolas"/>
-          <w:color w:val="000000"/>
-          <w:szCs w:val="24"/>
-          <w:highlight w:val="white"/>
-        </w:rPr>
-        <w:t xml:space="preserve"> – a value</w:t>
-      </w:r>
-      <w:r>
-        <w:rPr>
-          <w:rFonts w:cs="Consolas"/>
-          <w:color w:val="000000"/>
-          <w:szCs w:val="24"/>
-          <w:highlight w:val="white"/>
-        </w:rPr>
-        <w:t xml:space="preserve"> between 1 </w:t>
-      </w:r>
-      <w:r>
-        <w:rPr>
-          <w:rFonts w:cs="Consolas"/>
-          <w:color w:val="000000"/>
-          <w:szCs w:val="24"/>
-          <w:highlight w:val="white"/>
-        </w:rPr>
-        <w:t>and</w:t>
-      </w:r>
-      <w:r>
-        <w:rPr>
-          <w:rFonts w:cs="Consolas"/>
-          <w:color w:val="000000"/>
-          <w:szCs w:val="24"/>
-          <w:highlight w:val="white"/>
-        </w:rPr>
-        <w:t xml:space="preserve"> 12</w:t>
-      </w:r>
-      <w:r>
-        <w:rPr>
-          <w:rFonts w:cs="Consolas"/>
-          <w:color w:val="000000"/>
-          <w:szCs w:val="24"/>
-          <w:highlight w:val="white"/>
-        </w:rPr>
-        <w:t xml:space="preserve"> inclusive</w:t>
-      </w:r>
-    </w:p>
-    <w:p>
-      <w:pPr>
-        <w:autoSpaceDE w:val="0"/>
-        <w:autoSpaceDN w:val="0"/>
-        <w:adjustRightInd w:val="0"/>
-        <w:spacing w:after="0" w:line="240" w:lineRule="auto"/>
-        <w:rPr>
-          <w:rFonts w:cs="Consolas"/>
-          <w:color w:val="000000"/>
-          <w:szCs w:val="24"/>
-          <w:highlight w:val="white"/>
-        </w:rPr>
-      </w:pPr>
+        <w:pStyle w:val="Heading1"/>
+        <w:rPr>
+          <w:b/>
+          <w:color w:val="4599B1"/>
+        </w:rPr>
+      </w:pPr>
+      <w:r>
+        <w:rPr>
+          <w:b/>
+          <w:color w:val="4599B1"/>
+          <w:highlight w:val="white"/>
+        </w:rPr>
+        <w:t>Private members:</w:t>
+      </w:r>
+    </w:p>
+    <w:p>
+      <w:pPr>
+        <w:pStyle w:val="Heading2"/>
+        <w:rPr>
+          <w:b/>
+          <w:color w:val="4599B1"/>
+        </w:rPr>
+      </w:pPr>
+      <w:r>
+        <w:rPr>
+          <w:b/>
+          <w:color w:val="4599B1"/>
+        </w:rPr>
+        <w:t>Data:</w:t>
+      </w:r>
     </w:p>
     <w:p>
       <w:pPr>
@@ -2562,12 +2473,22 @@
         <w:spacing w:after="0" w:line="240" w:lineRule="auto"/>
         <w:ind w:left="1440" w:hanging="1440"/>
         <w:rPr>
+          <w:rFonts w:ascii="Consolas" w:hAnsi="Consolas" w:cs="Consolas"/>
+          <w:b/>
+          <w:color w:val="000000"/>
+          <w:sz w:val="22"/>
+          <w:highlight w:val="white"/>
+        </w:rPr>
+      </w:pPr>
+      <w:r>
+        <w:rPr>
           <w:rFonts w:cs="Consolas"/>
           <w:color w:val="000000"/>
           <w:szCs w:val="24"/>
           <w:highlight w:val="white"/>
         </w:rPr>
-      </w:pPr>
+        <w:t>T</w:t>
+      </w:r>
       <w:r>
         <w:rPr>
           <w:rFonts w:cs="Consolas"/>
@@ -2575,7 +2496,7 @@
           <w:szCs w:val="24"/>
           <w:highlight w:val="white"/>
         </w:rPr>
-        <w:t>The d</w:t>
+        <w:t>he year</w:t>
       </w:r>
       <w:r>
         <w:rPr>
@@ -2584,7 +2505,7 @@
           <w:szCs w:val="24"/>
           <w:highlight w:val="white"/>
         </w:rPr>
-        <w:t>ay of the month</w:t>
+        <w:t xml:space="preserve"> –</w:t>
       </w:r>
       <w:r>
         <w:rPr>
@@ -2593,8 +2514,20 @@
           <w:szCs w:val="24"/>
           <w:highlight w:val="white"/>
         </w:rPr>
-        <w:t xml:space="preserve"> – a value between</w:t>
-      </w:r>
+        <w:t xml:space="preserve"> a four digit integer between </w:t>
+      </w:r>
+      <w:proofErr w:type="spellStart"/>
+      <w:r>
+        <w:rPr>
+          <w:rFonts w:ascii="Consolas" w:hAnsi="Consolas" w:cs="Consolas"/>
+          <w:b/>
+          <w:color w:val="000000"/>
+          <w:sz w:val="22"/>
+          <w:highlight w:val="white"/>
+        </w:rPr>
+        <w:t>min_year</w:t>
+      </w:r>
+      <w:proofErr w:type="spellEnd"/>
       <w:r>
         <w:rPr>
           <w:rFonts w:cs="Consolas"/>
@@ -2602,43 +2535,7 @@
           <w:szCs w:val="24"/>
           <w:highlight w:val="white"/>
         </w:rPr>
-        <w:t xml:space="preserve"> </w:t>
-      </w:r>
-      <w:r>
-        <w:rPr>
-          <w:rFonts w:cs="Consolas"/>
-          <w:color w:val="000000"/>
-          <w:szCs w:val="24"/>
-          <w:highlight w:val="white"/>
-        </w:rPr>
-        <w:t xml:space="preserve">1 and the number of days in the month </w:t>
-      </w:r>
-      <w:r>
-        <w:rPr>
-          <w:rFonts w:cs="Consolas"/>
-          <w:color w:val="000000"/>
-          <w:szCs w:val="24"/>
-          <w:highlight w:val="white"/>
-        </w:rPr>
-        <w:t>(see</w:t>
-      </w:r>
-      <w:r>
-        <w:rPr>
-          <w:rFonts w:cs="Consolas"/>
-          <w:color w:val="000000"/>
-          <w:szCs w:val="24"/>
-          <w:highlight w:val="white"/>
-        </w:rPr>
-        <w:t xml:space="preserve"> the</w:t>
-      </w:r>
-      <w:r>
-        <w:rPr>
-          <w:rFonts w:cs="Consolas"/>
-          <w:color w:val="000000"/>
-          <w:szCs w:val="24"/>
-          <w:highlight w:val="white"/>
-        </w:rPr>
-        <w:t xml:space="preserve"> </w:t>
+        <w:t xml:space="preserve"> and </w:t>
       </w:r>
       <w:proofErr w:type="spellStart"/>
       <w:r>
@@ -2649,140 +2546,9 @@
           <w:sz w:val="22"/>
           <w:highlight w:val="white"/>
         </w:rPr>
-        <w:t>mday</w:t>
+        <w:t>max_year</w:t>
       </w:r>
       <w:proofErr w:type="spellEnd"/>
-      <w:r>
-        <w:rPr>
-          <w:rFonts w:ascii="Consolas" w:hAnsi="Consolas" w:cs="Consolas"/>
-          <w:b/>
-          <w:color w:val="000000"/>
-          <w:sz w:val="22"/>
-          <w:highlight w:val="white"/>
-        </w:rPr>
-        <w:t>(</w:t>
-      </w:r>
-      <w:proofErr w:type="spellStart"/>
-      <w:r>
-        <w:rPr>
-          <w:rFonts w:ascii="Consolas" w:hAnsi="Consolas" w:cs="Consolas"/>
-          <w:b/>
-          <w:color w:val="000000"/>
-          <w:sz w:val="22"/>
-          <w:highlight w:val="white"/>
-        </w:rPr>
-        <w:t>int,int</w:t>
-      </w:r>
-      <w:proofErr w:type="spellEnd"/>
-      <w:r>
-        <w:rPr>
-          <w:rFonts w:ascii="Consolas" w:hAnsi="Consolas" w:cs="Consolas"/>
-          <w:b/>
-          <w:color w:val="000000"/>
-          <w:sz w:val="22"/>
-          <w:highlight w:val="white"/>
-        </w:rPr>
-        <w:t>)</w:t>
-      </w:r>
-      <w:r>
-        <w:rPr>
-          <w:rFonts w:cs="Consolas"/>
-          <w:color w:val="000000"/>
-          <w:szCs w:val="24"/>
-          <w:highlight w:val="white"/>
-        </w:rPr>
-        <w:t xml:space="preserve"> member function</w:t>
-      </w:r>
-      <w:r>
-        <w:rPr>
-          <w:rFonts w:cs="Consolas"/>
-          <w:color w:val="000000"/>
-          <w:szCs w:val="24"/>
-          <w:highlight w:val="white"/>
-        </w:rPr>
-        <w:t xml:space="preserve"> described below</w:t>
-      </w:r>
-      <w:r>
-        <w:rPr>
-          <w:rFonts w:cs="Consolas"/>
-          <w:color w:val="000000"/>
-          <w:szCs w:val="24"/>
-          <w:highlight w:val="white"/>
-        </w:rPr>
-        <w:t>)</w:t>
-      </w:r>
-      <w:r>
-        <w:rPr>
-          <w:rFonts w:cs="Consolas"/>
-          <w:color w:val="000000"/>
-          <w:szCs w:val="24"/>
-          <w:highlight w:val="white"/>
-        </w:rPr>
-        <w:t xml:space="preserve"> –</w:t>
-      </w:r>
-      <w:r>
-        <w:rPr>
-          <w:rFonts w:cs="Consolas"/>
-          <w:color w:val="000000"/>
-          <w:szCs w:val="24"/>
-          <w:highlight w:val="white"/>
-        </w:rPr>
-        <w:t xml:space="preserve"> Note that </w:t>
-      </w:r>
-      <w:r>
-        <w:rPr>
-          <w:rFonts w:cs="Consolas"/>
-          <w:color w:val="000000"/>
-          <w:szCs w:val="24"/>
-          <w:highlight w:val="white"/>
-        </w:rPr>
-        <w:t xml:space="preserve">February </w:t>
-      </w:r>
-      <w:r>
-        <w:rPr>
-          <w:rFonts w:cs="Consolas"/>
-          <w:color w:val="000000"/>
-          <w:szCs w:val="24"/>
-          <w:highlight w:val="white"/>
-        </w:rPr>
-        <w:t>has 29 days</w:t>
-      </w:r>
-      <w:r>
-        <w:rPr>
-          <w:rFonts w:cs="Consolas"/>
-          <w:color w:val="000000"/>
-          <w:szCs w:val="24"/>
-          <w:highlight w:val="white"/>
-        </w:rPr>
-        <w:t xml:space="preserve"> </w:t>
-      </w:r>
-      <w:r>
-        <w:rPr>
-          <w:rFonts w:cs="Consolas"/>
-          <w:color w:val="000000"/>
-          <w:szCs w:val="24"/>
-          <w:highlight w:val="white"/>
-        </w:rPr>
-        <w:t xml:space="preserve">in </w:t>
-      </w:r>
-      <w:r>
-        <w:rPr>
-          <w:rFonts w:cs="Consolas"/>
-          <w:color w:val="000000"/>
-          <w:szCs w:val="24"/>
-          <w:highlight w:val="white"/>
-        </w:rPr>
-        <w:t>a leap year</w:t>
-      </w:r>
-      <w:r>
-        <w:rPr>
-          <w:rFonts w:cs="Consolas"/>
-          <w:color w:val="000000"/>
-          <w:szCs w:val="24"/>
-          <w:highlight w:val="white"/>
-        </w:rPr>
-        <w:t>.</w:t>
-      </w:r>
     </w:p>
     <w:p>
       <w:pPr>
@@ -2805,7 +2571,6 @@
         <w:autoSpaceDN w:val="0"/>
         <w:adjustRightInd w:val="0"/>
         <w:spacing w:after="0" w:line="240" w:lineRule="auto"/>
-        <w:ind w:left="1440" w:hanging="1440"/>
         <w:rPr>
           <w:rFonts w:cs="Consolas"/>
           <w:color w:val="000000"/>
@@ -2820,7 +2585,7 @@
           <w:szCs w:val="24"/>
           <w:highlight w:val="white"/>
         </w:rPr>
-        <w:t>Th</w:t>
+        <w:t>The m</w:t>
       </w:r>
       <w:r>
         <w:rPr>
@@ -2829,7 +2594,7 @@
           <w:szCs w:val="24"/>
           <w:highlight w:val="white"/>
         </w:rPr>
-        <w:t>is class uses a</w:t>
+        <w:t>onth of the year</w:t>
       </w:r>
       <w:r>
         <w:rPr>
@@ -2838,7 +2603,7 @@
           <w:szCs w:val="24"/>
           <w:highlight w:val="white"/>
         </w:rPr>
-        <w:t xml:space="preserve"> comparator value for comparing the date stored in the current object with the date stored in another Date object. Your constructors set this </w:t>
+        <w:t xml:space="preserve"> – a value</w:t>
       </w:r>
       <w:r>
         <w:rPr>
@@ -2847,7 +2612,7 @@
           <w:szCs w:val="24"/>
           <w:highlight w:val="white"/>
         </w:rPr>
-        <w:t xml:space="preserve">comparator </w:t>
+        <w:t xml:space="preserve"> between 1 </w:t>
       </w:r>
       <w:r>
         <w:rPr>
@@ -2856,7 +2621,7 @@
           <w:szCs w:val="24"/>
           <w:highlight w:val="white"/>
         </w:rPr>
-        <w:t xml:space="preserve">value and your public </w:t>
+        <w:t>and</w:t>
       </w:r>
       <w:r>
         <w:rPr>
@@ -2865,7 +2630,7 @@
           <w:szCs w:val="24"/>
           <w:highlight w:val="white"/>
         </w:rPr>
-        <w:t xml:space="preserve">relational </w:t>
+        <w:t xml:space="preserve"> 12</w:t>
       </w:r>
       <w:r>
         <w:rPr>
@@ -2874,116 +2639,22 @@
           <w:szCs w:val="24"/>
           <w:highlight w:val="white"/>
         </w:rPr>
-        <w:t>operators use it</w:t>
-      </w:r>
-      <w:r>
+        <w:t xml:space="preserve"> inclusive</w:t>
+      </w:r>
+    </w:p>
+    <w:p>
+      <w:pPr>
+        <w:autoSpaceDE w:val="0"/>
+        <w:autoSpaceDN w:val="0"/>
+        <w:adjustRightInd w:val="0"/>
+        <w:spacing w:after="0" w:line="240" w:lineRule="auto"/>
         <w:rPr>
           <w:rFonts w:cs="Consolas"/>
           <w:color w:val="000000"/>
           <w:szCs w:val="24"/>
           <w:highlight w:val="white"/>
         </w:rPr>
-        <w:t xml:space="preserve"> to compare dates. (If </w:t>
-      </w:r>
-      <w:r>
-        <w:rPr>
-          <w:rFonts w:cs="Consolas"/>
-          <w:color w:val="000000"/>
-          <w:szCs w:val="24"/>
-          <w:highlight w:val="white"/>
-        </w:rPr>
-        <w:t xml:space="preserve">the value </w:t>
-      </w:r>
-      <w:r>
-        <w:rPr>
-          <w:rFonts w:cs="Consolas"/>
-          <w:color w:val="000000"/>
-          <w:szCs w:val="24"/>
-          <w:highlight w:val="white"/>
-        </w:rPr>
-        <w:t xml:space="preserve">of date </w:t>
-      </w:r>
-      <w:r>
-        <w:rPr>
-          <w:rFonts w:cs="Consolas"/>
-          <w:color w:val="000000"/>
-          <w:szCs w:val="24"/>
-          <w:highlight w:val="white"/>
-        </w:rPr>
-        <w:t xml:space="preserve">one </w:t>
-      </w:r>
-      <w:r>
-        <w:rPr>
-          <w:rFonts w:cs="Consolas"/>
-          <w:color w:val="000000"/>
-          <w:szCs w:val="24"/>
-          <w:highlight w:val="white"/>
-        </w:rPr>
-        <w:t xml:space="preserve">is larger than </w:t>
-      </w:r>
-      <w:r>
-        <w:rPr>
-          <w:rFonts w:cs="Consolas"/>
-          <w:color w:val="000000"/>
-          <w:szCs w:val="24"/>
-          <w:highlight w:val="white"/>
-        </w:rPr>
-        <w:t xml:space="preserve">the value of date two, then </w:t>
-      </w:r>
-      <w:r>
-        <w:rPr>
-          <w:rFonts w:cs="Consolas"/>
-          <w:color w:val="000000"/>
-          <w:szCs w:val="24"/>
-          <w:highlight w:val="white"/>
-        </w:rPr>
-        <w:t xml:space="preserve">date </w:t>
-      </w:r>
-      <w:r>
-        <w:rPr>
-          <w:rFonts w:cs="Consolas"/>
-          <w:color w:val="000000"/>
-          <w:szCs w:val="24"/>
-          <w:highlight w:val="white"/>
-        </w:rPr>
-        <w:t xml:space="preserve">one </w:t>
-      </w:r>
-      <w:r>
-        <w:rPr>
-          <w:rFonts w:cs="Consolas"/>
-          <w:color w:val="000000"/>
-          <w:szCs w:val="24"/>
-          <w:highlight w:val="white"/>
-        </w:rPr>
-        <w:t xml:space="preserve">is </w:t>
-      </w:r>
-      <w:r>
-        <w:rPr>
-          <w:rFonts w:cs="Consolas"/>
-          <w:color w:val="000000"/>
-          <w:szCs w:val="24"/>
-          <w:highlight w:val="white"/>
-        </w:rPr>
-        <w:t>more recent than date two; that is, date one is after date two</w:t>
-      </w:r>
-      <w:r>
-        <w:rPr>
-          <w:rFonts w:cs="Consolas"/>
-          <w:color w:val="000000"/>
-          <w:szCs w:val="24"/>
-          <w:highlight w:val="white"/>
-        </w:rPr>
-        <w:t>)</w:t>
-      </w:r>
-      <w:r>
-        <w:rPr>
-          <w:rFonts w:cs="Consolas"/>
-          <w:color w:val="000000"/>
-          <w:szCs w:val="24"/>
-          <w:highlight w:val="white"/>
-        </w:rPr>
-        <w:t>.</w:t>
-      </w:r>
+      </w:pPr>
     </w:p>
     <w:p>
       <w:pPr>
@@ -2999,6 +2670,437 @@
           <w:highlight w:val="white"/>
         </w:rPr>
       </w:pPr>
+      <w:r>
+        <w:rPr>
+          <w:rFonts w:cs="Consolas"/>
+          <w:color w:val="000000"/>
+          <w:szCs w:val="24"/>
+          <w:highlight w:val="white"/>
+        </w:rPr>
+        <w:t>The d</w:t>
+      </w:r>
+      <w:r>
+        <w:rPr>
+          <w:rFonts w:cs="Consolas"/>
+          <w:color w:val="000000"/>
+          <w:szCs w:val="24"/>
+          <w:highlight w:val="white"/>
+        </w:rPr>
+        <w:t>ay of the month</w:t>
+      </w:r>
+      <w:r>
+        <w:rPr>
+          <w:rFonts w:cs="Consolas"/>
+          <w:color w:val="000000"/>
+          <w:szCs w:val="24"/>
+          <w:highlight w:val="white"/>
+        </w:rPr>
+        <w:t xml:space="preserve"> – a value between</w:t>
+      </w:r>
+      <w:r>
+        <w:rPr>
+          <w:rFonts w:cs="Consolas"/>
+          <w:color w:val="000000"/>
+          <w:szCs w:val="24"/>
+          <w:highlight w:val="white"/>
+        </w:rPr>
+        <w:t xml:space="preserve"> </w:t>
+      </w:r>
+      <w:r>
+        <w:rPr>
+          <w:rFonts w:cs="Consolas"/>
+          <w:color w:val="000000"/>
+          <w:szCs w:val="24"/>
+          <w:highlight w:val="white"/>
+        </w:rPr>
+        <w:t xml:space="preserve">1 and the number of days in the month </w:t>
+      </w:r>
+      <w:r>
+        <w:rPr>
+          <w:rFonts w:cs="Consolas"/>
+          <w:color w:val="000000"/>
+          <w:szCs w:val="24"/>
+          <w:highlight w:val="white"/>
+        </w:rPr>
+        <w:t>(see</w:t>
+      </w:r>
+      <w:r>
+        <w:rPr>
+          <w:rFonts w:cs="Consolas"/>
+          <w:color w:val="000000"/>
+          <w:szCs w:val="24"/>
+          <w:highlight w:val="white"/>
+        </w:rPr>
+        <w:t xml:space="preserve"> the</w:t>
+      </w:r>
+      <w:r>
+        <w:rPr>
+          <w:rFonts w:cs="Consolas"/>
+          <w:color w:val="000000"/>
+          <w:szCs w:val="24"/>
+          <w:highlight w:val="white"/>
+        </w:rPr>
+        <w:t xml:space="preserve"> </w:t>
+      </w:r>
+      <w:proofErr w:type="spellStart"/>
+      <w:r>
+        <w:rPr>
+          <w:rFonts w:ascii="Consolas" w:hAnsi="Consolas" w:cs="Consolas"/>
+          <w:b/>
+          <w:color w:val="000000"/>
+          <w:sz w:val="22"/>
+          <w:highlight w:val="white"/>
+        </w:rPr>
+        <w:t>mday</w:t>
+      </w:r>
+      <w:proofErr w:type="spellEnd"/>
+      <w:r>
+        <w:rPr>
+          <w:rFonts w:ascii="Consolas" w:hAnsi="Consolas" w:cs="Consolas"/>
+          <w:b/>
+          <w:color w:val="000000"/>
+          <w:sz w:val="22"/>
+          <w:highlight w:val="white"/>
+        </w:rPr>
+        <w:t>(</w:t>
+      </w:r>
+      <w:proofErr w:type="spellStart"/>
+      <w:r>
+        <w:rPr>
+          <w:rFonts w:ascii="Consolas" w:hAnsi="Consolas" w:cs="Consolas"/>
+          <w:b/>
+          <w:color w:val="000000"/>
+          <w:sz w:val="22"/>
+          <w:highlight w:val="white"/>
+        </w:rPr>
+        <w:t>int,int</w:t>
+      </w:r>
+      <w:proofErr w:type="spellEnd"/>
+      <w:r>
+        <w:rPr>
+          <w:rFonts w:ascii="Consolas" w:hAnsi="Consolas" w:cs="Consolas"/>
+          <w:b/>
+          <w:color w:val="000000"/>
+          <w:sz w:val="22"/>
+          <w:highlight w:val="white"/>
+        </w:rPr>
+        <w:t>)</w:t>
+      </w:r>
+      <w:r>
+        <w:rPr>
+          <w:rFonts w:cs="Consolas"/>
+          <w:color w:val="000000"/>
+          <w:szCs w:val="24"/>
+          <w:highlight w:val="white"/>
+        </w:rPr>
+        <w:t xml:space="preserve"> member function</w:t>
+      </w:r>
+      <w:r>
+        <w:rPr>
+          <w:rFonts w:cs="Consolas"/>
+          <w:color w:val="000000"/>
+          <w:szCs w:val="24"/>
+          <w:highlight w:val="white"/>
+        </w:rPr>
+        <w:t xml:space="preserve"> described below</w:t>
+      </w:r>
+      <w:r>
+        <w:rPr>
+          <w:rFonts w:cs="Consolas"/>
+          <w:color w:val="000000"/>
+          <w:szCs w:val="24"/>
+          <w:highlight w:val="white"/>
+        </w:rPr>
+        <w:t>)</w:t>
+      </w:r>
+      <w:r>
+        <w:rPr>
+          <w:rFonts w:cs="Consolas"/>
+          <w:color w:val="000000"/>
+          <w:szCs w:val="24"/>
+          <w:highlight w:val="white"/>
+        </w:rPr>
+        <w:t xml:space="preserve"> –</w:t>
+      </w:r>
+      <w:r>
+        <w:rPr>
+          <w:rFonts w:cs="Consolas"/>
+          <w:color w:val="000000"/>
+          <w:szCs w:val="24"/>
+          <w:highlight w:val="white"/>
+        </w:rPr>
+        <w:t xml:space="preserve"> Note that </w:t>
+      </w:r>
+      <w:r>
+        <w:rPr>
+          <w:rFonts w:cs="Consolas"/>
+          <w:color w:val="000000"/>
+          <w:szCs w:val="24"/>
+          <w:highlight w:val="white"/>
+        </w:rPr>
+        <w:t xml:space="preserve">February </w:t>
+      </w:r>
+      <w:r>
+        <w:rPr>
+          <w:rFonts w:cs="Consolas"/>
+          <w:color w:val="000000"/>
+          <w:szCs w:val="24"/>
+          <w:highlight w:val="white"/>
+        </w:rPr>
+        <w:t>has 29 days</w:t>
+      </w:r>
+      <w:r>
+        <w:rPr>
+          <w:rFonts w:cs="Consolas"/>
+          <w:color w:val="000000"/>
+          <w:szCs w:val="24"/>
+          <w:highlight w:val="white"/>
+        </w:rPr>
+        <w:t xml:space="preserve"> </w:t>
+      </w:r>
+      <w:r>
+        <w:rPr>
+          <w:rFonts w:cs="Consolas"/>
+          <w:color w:val="000000"/>
+          <w:szCs w:val="24"/>
+          <w:highlight w:val="white"/>
+        </w:rPr>
+        <w:t xml:space="preserve">in </w:t>
+      </w:r>
+      <w:r>
+        <w:rPr>
+          <w:rFonts w:cs="Consolas"/>
+          <w:color w:val="000000"/>
+          <w:szCs w:val="24"/>
+          <w:highlight w:val="white"/>
+        </w:rPr>
+        <w:t>a leap year</w:t>
+      </w:r>
+      <w:r>
+        <w:rPr>
+          <w:rFonts w:cs="Consolas"/>
+          <w:color w:val="000000"/>
+          <w:szCs w:val="24"/>
+          <w:highlight w:val="white"/>
+        </w:rPr>
+        <w:t>.</w:t>
+      </w:r>
+    </w:p>
+    <w:p>
+      <w:pPr>
+        <w:autoSpaceDE w:val="0"/>
+        <w:autoSpaceDN w:val="0"/>
+        <w:adjustRightInd w:val="0"/>
+        <w:spacing w:after="0" w:line="240" w:lineRule="auto"/>
+        <w:ind w:left="1440" w:hanging="1440"/>
+        <w:rPr>
+          <w:rFonts w:cs="Consolas"/>
+          <w:color w:val="000000"/>
+          <w:szCs w:val="24"/>
+          <w:highlight w:val="white"/>
+        </w:rPr>
+      </w:pPr>
+    </w:p>
+    <w:p>
+      <w:pPr>
+        <w:autoSpaceDE w:val="0"/>
+        <w:autoSpaceDN w:val="0"/>
+        <w:adjustRightInd w:val="0"/>
+        <w:spacing w:after="0" w:line="240" w:lineRule="auto"/>
+        <w:ind w:left="1440" w:hanging="1440"/>
+        <w:rPr>
+          <w:rFonts w:cs="Consolas"/>
+          <w:color w:val="000000"/>
+          <w:szCs w:val="24"/>
+          <w:highlight w:val="white"/>
+        </w:rPr>
+      </w:pPr>
+      <w:r>
+        <w:rPr>
+          <w:rFonts w:cs="Consolas"/>
+          <w:color w:val="000000"/>
+          <w:szCs w:val="24"/>
+          <w:highlight w:val="white"/>
+        </w:rPr>
+        <w:t>Th</w:t>
+      </w:r>
+      <w:r>
+        <w:rPr>
+          <w:rFonts w:cs="Consolas"/>
+          <w:color w:val="000000"/>
+          <w:szCs w:val="24"/>
+          <w:highlight w:val="white"/>
+        </w:rPr>
+        <w:t>is class uses a</w:t>
+      </w:r>
+      <w:r>
+        <w:rPr>
+          <w:rFonts w:cs="Consolas"/>
+          <w:color w:val="000000"/>
+          <w:szCs w:val="24"/>
+          <w:highlight w:val="white"/>
+        </w:rPr>
+        <w:t xml:space="preserve"> comparator value for comparing the date stored in the current object with the date stored in another Date object. Your constructors set this </w:t>
+      </w:r>
+      <w:r>
+        <w:rPr>
+          <w:rFonts w:cs="Consolas"/>
+          <w:color w:val="000000"/>
+          <w:szCs w:val="24"/>
+          <w:highlight w:val="white"/>
+        </w:rPr>
+        <w:t xml:space="preserve">comparator </w:t>
+      </w:r>
+      <w:r>
+        <w:rPr>
+          <w:rFonts w:cs="Consolas"/>
+          <w:color w:val="000000"/>
+          <w:szCs w:val="24"/>
+          <w:highlight w:val="white"/>
+        </w:rPr>
+        <w:t xml:space="preserve">value and your public </w:t>
+      </w:r>
+      <w:r>
+        <w:rPr>
+          <w:rFonts w:cs="Consolas"/>
+          <w:color w:val="000000"/>
+          <w:szCs w:val="24"/>
+          <w:highlight w:val="white"/>
+        </w:rPr>
+        <w:t xml:space="preserve">relational </w:t>
+      </w:r>
+      <w:r>
+        <w:rPr>
+          <w:rFonts w:cs="Consolas"/>
+          <w:color w:val="000000"/>
+          <w:szCs w:val="24"/>
+          <w:highlight w:val="white"/>
+        </w:rPr>
+        <w:t>operators use it</w:t>
+      </w:r>
+      <w:r>
+        <w:rPr>
+          <w:rFonts w:cs="Consolas"/>
+          <w:color w:val="000000"/>
+          <w:szCs w:val="24"/>
+          <w:highlight w:val="white"/>
+        </w:rPr>
+        <w:t xml:space="preserve"> to compare dates. (If </w:t>
+      </w:r>
+      <w:r>
+        <w:rPr>
+          <w:rFonts w:cs="Consolas"/>
+          <w:color w:val="000000"/>
+          <w:szCs w:val="24"/>
+          <w:highlight w:val="white"/>
+        </w:rPr>
+        <w:t xml:space="preserve">the value </w:t>
+      </w:r>
+      <w:r>
+        <w:rPr>
+          <w:rFonts w:cs="Consolas"/>
+          <w:color w:val="000000"/>
+          <w:szCs w:val="24"/>
+          <w:highlight w:val="white"/>
+        </w:rPr>
+        <w:t xml:space="preserve">of date </w:t>
+      </w:r>
+      <w:r>
+        <w:rPr>
+          <w:rFonts w:cs="Consolas"/>
+          <w:color w:val="000000"/>
+          <w:szCs w:val="24"/>
+          <w:highlight w:val="white"/>
+        </w:rPr>
+        <w:t xml:space="preserve">one </w:t>
+      </w:r>
+      <w:r>
+        <w:rPr>
+          <w:rFonts w:cs="Consolas"/>
+          <w:color w:val="000000"/>
+          <w:szCs w:val="24"/>
+          <w:highlight w:val="white"/>
+        </w:rPr>
+        <w:t xml:space="preserve">is larger than </w:t>
+      </w:r>
+      <w:r>
+        <w:rPr>
+          <w:rFonts w:cs="Consolas"/>
+          <w:color w:val="000000"/>
+          <w:szCs w:val="24"/>
+          <w:highlight w:val="white"/>
+        </w:rPr>
+        <w:t xml:space="preserve">the value of date two, then </w:t>
+      </w:r>
+      <w:r>
+        <w:rPr>
+          <w:rFonts w:cs="Consolas"/>
+          <w:color w:val="000000"/>
+          <w:szCs w:val="24"/>
+          <w:highlight w:val="white"/>
+        </w:rPr>
+        <w:t xml:space="preserve">date </w:t>
+      </w:r>
+      <w:r>
+        <w:rPr>
+          <w:rFonts w:cs="Consolas"/>
+          <w:color w:val="000000"/>
+          <w:szCs w:val="24"/>
+          <w:highlight w:val="white"/>
+        </w:rPr>
+        <w:t xml:space="preserve">one </w:t>
+      </w:r>
+      <w:r>
+        <w:rPr>
+          <w:rFonts w:cs="Consolas"/>
+          <w:color w:val="000000"/>
+          <w:szCs w:val="24"/>
+          <w:highlight w:val="white"/>
+        </w:rPr>
+        <w:t xml:space="preserve">is </w:t>
+      </w:r>
+      <w:r>
+        <w:rPr>
+          <w:rFonts w:cs="Consolas"/>
+          <w:color w:val="000000"/>
+          <w:szCs w:val="24"/>
+          <w:highlight w:val="white"/>
+        </w:rPr>
+        <w:t>more recent than date two; that is, date one is after date two</w:t>
+      </w:r>
+      <w:r>
+        <w:rPr>
+          <w:rFonts w:cs="Consolas"/>
+          <w:color w:val="000000"/>
+          <w:szCs w:val="24"/>
+          <w:highlight w:val="white"/>
+        </w:rPr>
+        <w:t>)</w:t>
+      </w:r>
+      <w:r>
+        <w:rPr>
+          <w:rFonts w:cs="Consolas"/>
+          <w:color w:val="000000"/>
+          <w:szCs w:val="24"/>
+          <w:highlight w:val="white"/>
+        </w:rPr>
+        <w:t>.</w:t>
+      </w:r>
+    </w:p>
+    <w:p>
+      <w:pPr>
+        <w:autoSpaceDE w:val="0"/>
+        <w:autoSpaceDN w:val="0"/>
+        <w:adjustRightInd w:val="0"/>
+        <w:spacing w:after="0" w:line="240" w:lineRule="auto"/>
+        <w:ind w:left="1440" w:hanging="1440"/>
+        <w:rPr>
+          <w:rFonts w:cs="Consolas"/>
+          <w:color w:val="000000"/>
+          <w:szCs w:val="24"/>
+          <w:highlight w:val="white"/>
+        </w:rPr>
+      </w:pPr>
     </w:p>
     <w:p>
       <w:pPr>
@@ -3688,6 +3790,104 @@
     </w:p>
     <w:p>
       <w:pPr>
+        <w:autoSpaceDE w:val="0"/>
+        <w:autoSpaceDN w:val="0"/>
+        <w:adjustRightInd w:val="0"/>
+        <w:spacing w:after="0" w:line="240" w:lineRule="auto"/>
+        <w:ind w:left="1440"/>
+        <w:rPr>
+          <w:rFonts w:ascii="Consolas" w:hAnsi="Consolas" w:cs="Consolas"/>
+          <w:b/>
+          <w:color w:val="000000"/>
+          <w:sz w:val="22"/>
+          <w:highlight w:val="white"/>
+        </w:rPr>
+      </w:pPr>
+      <w:r>
+        <w:rPr>
+          <w:rFonts w:ascii="Consolas" w:hAnsi="Consolas" w:cs="Consolas"/>
+          <w:b/>
+          <w:color w:val="6F008A"/>
+          <w:sz w:val="22"/>
+          <w:highlight w:val="white"/>
+        </w:rPr>
+        <w:t>PAST</w:t>
+      </w:r>
+      <w:r>
+        <w:rPr>
+          <w:rFonts w:ascii="Consolas" w:hAnsi="Consolas" w:cs="Consolas"/>
+          <w:b/>
+          <w:color w:val="6F008A"/>
+          <w:sz w:val="22"/>
+          <w:highlight w:val="white"/>
+        </w:rPr>
+        <w:t>_ERROR</w:t>
+      </w:r>
+      <w:r>
+        <w:rPr>
+          <w:rFonts w:ascii="Consolas" w:hAnsi="Consolas" w:cs="Consolas"/>
+          <w:b/>
+          <w:color w:val="000000"/>
+          <w:sz w:val="22"/>
+          <w:highlight w:val="white"/>
+        </w:rPr>
+        <w:t xml:space="preserve"> </w:t>
+      </w:r>
+      <w:proofErr w:type="gramStart"/>
+      <w:r>
+        <w:rPr>
+          <w:rFonts w:ascii="Consolas" w:hAnsi="Consolas" w:cs="Consolas"/>
+          <w:b/>
+          <w:color w:val="000000"/>
+          <w:sz w:val="22"/>
+          <w:highlight w:val="white"/>
+        </w:rPr>
+        <w:t>5</w:t>
+      </w:r>
+      <w:r>
+        <w:rPr>
+          <w:rFonts w:ascii="Consolas" w:hAnsi="Consolas" w:cs="Consolas"/>
+          <w:b/>
+          <w:color w:val="000000"/>
+          <w:sz w:val="22"/>
+          <w:highlight w:val="white"/>
+        </w:rPr>
+        <w:t xml:space="preserve">  --</w:t>
+      </w:r>
+      <w:proofErr w:type="gramEnd"/>
+      <w:r>
+        <w:rPr>
+          <w:rFonts w:ascii="Consolas" w:hAnsi="Consolas" w:cs="Consolas"/>
+          <w:b/>
+          <w:color w:val="000000"/>
+          <w:sz w:val="22"/>
+          <w:highlight w:val="white"/>
+        </w:rPr>
+        <w:t xml:space="preserve"> </w:t>
+      </w:r>
+      <w:r>
+        <w:rPr>
+          <w:rFonts w:ascii="Consolas" w:hAnsi="Consolas" w:cs="Consolas"/>
+          <w:b/>
+          <w:color w:val="000000"/>
+          <w:sz w:val="22"/>
+          <w:highlight w:val="white"/>
+        </w:rPr>
+        <w:t>Date</w:t>
+      </w:r>
+      <w:r>
+        <w:rPr>
+          <w:rFonts w:ascii="Consolas" w:hAnsi="Consolas" w:cs="Consolas"/>
+          <w:b/>
+          <w:color w:val="000000"/>
+          <w:sz w:val="22"/>
+          <w:highlight w:val="white"/>
+        </w:rPr>
+        <w:t xml:space="preserve"> value is invalid</w:t>
+      </w:r>
+    </w:p>
+    <w:p>
+      <w:pPr>
         <w:pStyle w:val="Heading2"/>
         <w:rPr>
           <w:b/>
@@ -3699,6 +3899,7 @@
           <w:b/>
           <w:color w:val="4599B1"/>
         </w:rPr>
+        <w:lastRenderedPageBreak/>
         <w:t>Member functions:</w:t>
       </w:r>
     </w:p>
@@ -3978,7 +4179,6 @@
           <w:szCs w:val="24"/>
           <w:highlight w:val="white"/>
         </w:rPr>
-        <w:lastRenderedPageBreak/>
         <w:t>This query r</w:t>
       </w:r>
       <w:r>
@@ -4484,7 +4684,19 @@
         <w:rPr>
           <w:highlight w:val="white"/>
         </w:rPr>
-        <w:t xml:space="preserve"> and day. If any of the numbers </w:t>
+        <w:t xml:space="preserve"> and day</w:t>
+      </w:r>
+      <w:r>
+        <w:rPr>
+          <w:highlight w:val="white"/>
+        </w:rPr>
+        <w:t xml:space="preserve"> and value</w:t>
+      </w:r>
+      <w:r>
+        <w:rPr>
+          <w:highlight w:val="white"/>
+        </w:rPr>
+        <w:t xml:space="preserve">. If any of the numbers </w:t>
       </w:r>
       <w:r>
         <w:rPr>
@@ -4880,6 +5092,66 @@
         <w:tab/>
         <w:t>= year * 372 + month * 13 + day</w:t>
       </w:r>
+    </w:p>
+    <w:p>
+      <w:pPr>
+        <w:spacing w:line="257" w:lineRule="auto"/>
+        <w:ind w:left="720" w:hanging="720"/>
+        <w:rPr>
+          <w:highlight w:val="white"/>
+        </w:rPr>
+      </w:pPr>
+      <w:r>
+        <w:rPr>
+          <w:highlight w:val="white"/>
+        </w:rPr>
+        <w:tab/>
+        <w:t xml:space="preserve">For the date received to be valid its comparator value must be greater than or equal </w:t>
+      </w:r>
+      <w:proofErr w:type="gramStart"/>
+      <w:r>
+        <w:rPr>
+          <w:highlight w:val="white"/>
+        </w:rPr>
+        <w:t xml:space="preserve">to  </w:t>
+      </w:r>
+      <w:proofErr w:type="spellStart"/>
+      <w:r>
+        <w:rPr>
+          <w:rFonts w:ascii="Consolas" w:hAnsi="Consolas" w:cs="Consolas"/>
+          <w:b/>
+          <w:color w:val="000000"/>
+          <w:sz w:val="22"/>
+          <w:highlight w:val="white"/>
+        </w:rPr>
+        <w:t>min</w:t>
+      </w:r>
+      <w:proofErr w:type="gramEnd"/>
+      <w:r>
+        <w:rPr>
+          <w:rFonts w:ascii="Consolas" w:hAnsi="Consolas" w:cs="Consolas"/>
+          <w:b/>
+          <w:color w:val="000000"/>
+          <w:sz w:val="22"/>
+          <w:highlight w:val="white"/>
+        </w:rPr>
+        <w:t>_date</w:t>
+      </w:r>
+      <w:proofErr w:type="spellEnd"/>
+      <w:r>
+        <w:rPr>
+          <w:highlight w:val="white"/>
+        </w:rPr>
+        <w:t xml:space="preserve"> </w:t>
+      </w:r>
+      <w:r>
+        <w:rPr>
+          <w:highlight w:val="white"/>
+        </w:rPr>
+        <w:t>and all other conditions must be met.</w:t>
+      </w:r>
+      <w:bookmarkStart w:id="0" w:name="_GoBack"/>
+      <w:bookmarkEnd w:id="0"/>
     </w:p>
     <w:p>
       <w:pPr>
@@ -5782,6 +6054,7 @@
         <w:rPr>
           <w:highlight w:val="white"/>
         </w:rPr>
+        <w:lastRenderedPageBreak/>
         <w:t>For example</w:t>
       </w:r>
       <w:r>
@@ -6086,7 +6359,6 @@
           <w:sz w:val="22"/>
           <w:highlight w:val="white"/>
         </w:rPr>
-        <w:lastRenderedPageBreak/>
         <w:t>bool</w:t>
       </w:r>
       <w:r>
@@ -7857,7 +8129,23 @@
           <w:color w:val="000000"/>
           <w:szCs w:val="24"/>
         </w:rPr>
-        <w:t xml:space="preserve"> with the tester to your matrix account. Compile and </w:t>
+        <w:t xml:space="preserve"> with the tester</w:t>
+      </w:r>
+      <w:r>
+        <w:rPr>
+          <w:rFonts w:eastAsia="Times New Roman" w:cstheme="minorHAnsi"/>
+          <w:color w:val="000000"/>
+          <w:szCs w:val="24"/>
+        </w:rPr>
+        <w:t xml:space="preserve"> program</w:t>
+      </w:r>
+      <w:r>
+        <w:rPr>
+          <w:rFonts w:eastAsia="Times New Roman" w:cstheme="minorHAnsi"/>
+          <w:color w:val="000000"/>
+          <w:szCs w:val="24"/>
+        </w:rPr>
+        <w:t xml:space="preserve"> to your matrix account. Compile and </w:t>
       </w:r>
       <w:r>
         <w:rPr>
@@ -7909,7 +8197,6 @@
           <w:szCs w:val="24"/>
           <w:lang w:eastAsia="en-CA"/>
         </w:rPr>
-        <w:lastRenderedPageBreak/>
         <w:t xml:space="preserve">Then run the following script from your </w:t>
       </w:r>
       <w:r>
@@ -8099,8 +8386,6 @@
         </w:rPr>
         <w:t>milestone</w:t>
       </w:r>
-      <w:bookmarkStart w:id="0" w:name="_GoBack"/>
-      <w:bookmarkEnd w:id="0"/>
       <w:r>
         <w:rPr>
           <w:rFonts w:eastAsia="Times New Roman" w:cstheme="minorHAnsi"/>
@@ -8225,7 +8510,7 @@
           <w:rPr>
             <w:noProof/>
           </w:rPr>
-          <w:t>8</w:t>
+          <w:t>7</w:t>
         </w:r>
         <w:r>
           <w:rPr>
@@ -11718,7 +12003,7 @@
 </file>
 
 <file path=customXml/itemProps1.xml><?xml version="1.0" encoding="utf-8"?>
-<ds:datastoreItem xmlns:ds="http://schemas.openxmlformats.org/officeDocument/2006/customXml" ds:itemID="{FE9C651B-43C5-490C-B284-4E24C0B234F7}">
+<ds:datastoreItem xmlns:ds="http://schemas.openxmlformats.org/officeDocument/2006/customXml" ds:itemID="{4A3074BE-95E8-4C7E-B817-A699ECC5956A}">
   <ds:schemaRefs>
     <ds:schemaRef ds:uri="http://schemas.openxmlformats.org/officeDocument/2006/bibliography"/>
   </ds:schemaRefs>

</xml_diff>

<commit_message>
comparator formula 13 -> 31
</commit_message>
<xml_diff>
--- a/MS1/FinalProject_MS1.docx
+++ b/MS1/FinalProject_MS1.docx
@@ -93,7 +93,10 @@
         <w:t>4</w:t>
       </w:r>
       <w:r>
-        <w:t>.1</w:t>
+        <w:t>.</w:t>
+      </w:r>
+      <w:r>
+        <w:t>2</w:t>
       </w:r>
     </w:p>
     <w:p>
@@ -5090,8 +5093,36 @@
           <w:highlight w:val="white"/>
         </w:rPr>
         <w:tab/>
-        <w:t>= year * 372 + month * 13 + day</w:t>
-      </w:r>
+        <w:t xml:space="preserve">= year * 372 + month * </w:t>
+      </w:r>
+      <w:r>
+        <w:rPr>
+          <w:color w:val="FF0000"/>
+          <w:highlight w:val="white"/>
+        </w:rPr>
+        <w:t>31</w:t>
+      </w:r>
+      <w:r>
+        <w:rPr>
+          <w:highlight w:val="white"/>
+        </w:rPr>
+        <w:t xml:space="preserve"> + day</w:t>
+      </w:r>
+      <w:r>
+        <w:rPr>
+          <w:highlight w:val="white"/>
+        </w:rPr>
+        <w:t xml:space="preserve"> </w:t>
+      </w:r>
+      <w:r>
+        <w:rPr>
+          <w:color w:val="FF0000"/>
+          <w:highlight w:val="white"/>
+        </w:rPr>
+        <w:t>(version 3.4.2 correction 13 -&gt; 31)</w:t>
+      </w:r>
+      <w:bookmarkStart w:id="0" w:name="_GoBack"/>
+      <w:bookmarkEnd w:id="0"/>
     </w:p>
     <w:p>
       <w:pPr>
@@ -5142,16 +5173,8 @@
         <w:rPr>
           <w:highlight w:val="white"/>
         </w:rPr>
-        <w:t xml:space="preserve"> </w:t>
-      </w:r>
-      <w:r>
-        <w:rPr>
-          <w:highlight w:val="white"/>
-        </w:rPr>
-        <w:t>and all other conditions must be met.</w:t>
-      </w:r>
-      <w:bookmarkStart w:id="0" w:name="_GoBack"/>
-      <w:bookmarkEnd w:id="0"/>
+        <w:t xml:space="preserve"> and all other conditions must be met.</w:t>
+      </w:r>
     </w:p>
     <w:p>
       <w:pPr>
@@ -8510,7 +8533,7 @@
           <w:rPr>
             <w:noProof/>
           </w:rPr>
-          <w:t>7</w:t>
+          <w:t>8</w:t>
         </w:r>
         <w:r>
           <w:rPr>
@@ -12003,7 +12026,7 @@
 </file>
 
 <file path=customXml/itemProps1.xml><?xml version="1.0" encoding="utf-8"?>
-<ds:datastoreItem xmlns:ds="http://schemas.openxmlformats.org/officeDocument/2006/customXml" ds:itemID="{4A3074BE-95E8-4C7E-B817-A699ECC5956A}">
+<ds:datastoreItem xmlns:ds="http://schemas.openxmlformats.org/officeDocument/2006/customXml" ds:itemID="{B685E40F-0707-42C5-BEC8-752555D3F407}">
   <ds:schemaRefs>
     <ds:schemaRef ds:uri="http://schemas.openxmlformats.org/officeDocument/2006/bibliography"/>
   </ds:schemaRefs>

</xml_diff>